<commit_message>
creating Supplementary table 3, editing fig 3 legend.
</commit_message>
<xml_diff>
--- a/output/TableS4_SampleSize.docx
+++ b/output/TableS4_SampleSize.docx
@@ -18,7 +18,6 @@
         <w:gridCol w:w="1080"/>
         <w:gridCol w:w="1080"/>
         <w:gridCol w:w="1080"/>
-        <w:gridCol w:w="1080"/>
       </w:tblGrid>
       <w:tr>
         <w:trPr>
@@ -55,7 +54,7 @@
                 <w:szCs w:val="22"/>
                 <w:color w:val="000000"/>
               </w:rPr>
-              <w:t xml:space="preserve">minSampleSize</w:t>
+              <w:t xml:space="preserve">Min sample size</w:t>
             </w:r>
           </w:p>
         </w:tc>
@@ -121,7 +120,7 @@
                 <w:szCs w:val="22"/>
                 <w:color w:val="000000"/>
               </w:rPr>
-              <w:t xml:space="preserve">Fixef</w:t>
+              <w:t xml:space="preserve">Fixed effects</w:t>
             </w:r>
           </w:p>
         </w:tc>
@@ -220,40 +219,7 @@
                 <w:szCs w:val="22"/>
                 <w:color w:val="000000"/>
               </w:rPr>
-              <w:t xml:space="preserve">R2Marginal</w:t>
-            </w:r>
-          </w:p>
-        </w:tc>
-        <w:tc>
-          <w:tcPr>
-            <w:tcBorders>
-              <w:bottom w:val="single" w:sz="16" w:space="0" w:color="666666"/>
-              <w:top w:val="single" w:sz="16" w:space="0" w:color="666666"/>
-            </w:tcBorders>
-            <w:shd w:val="clear" w:color="auto" w:fill="FFFFFF"/>
-            <w:tcMar>
-              <w:top w:w="0" w:type="dxa"/>
-              <w:bottom w:w="0" w:type="dxa"/>
-              <w:left w:w="0" w:type="dxa"/>
-              <w:right w:w="0" w:type="dxa"/>
-            </w:tcMar>
-            <w:vAlign w:val="center"/>
-          </w:tcPr>
-          <w:p>
-            <w:pPr>
-              <w:jc w:val="right"/>
-              <w:spacing w:after="100" w:before="100" w:line="240"/>
-              <w:ind w:firstLine="0" w:left="100" w:right="100"/>
-            </w:pPr>
-            <w:r xmlns:w="http://schemas.openxmlformats.org/wordprocessingml/2006/main" xmlns:wp="http://schemas.openxmlformats.org/drawingml/2006/wordprocessingDrawing" xmlns:r="http://schemas.openxmlformats.org/officeDocument/2006/relationships" xmlns:w14="http://schemas.microsoft.com/office/word/2010/wordml">
-              <w:rPr>
-                <w:rFonts w:ascii="Helvetica" w:hAnsi="Helvetica" w:eastAsia="Helvetica" w:cs="Helvetica"/>
-                <w:b/>
-                <w:sz w:val="22"/>
-                <w:szCs w:val="22"/>
-                <w:color w:val="000000"/>
-              </w:rPr>
-              <w:t xml:space="preserve">R2Conditional</w:t>
+              <w:t xml:space="preserve">Marginal R2</w:t>
             </w:r>
           </w:p>
         </w:tc>
@@ -512,100 +478,69 @@
                 <w:szCs w:val="22"/>
                 <w:color w:val="000000"/>
               </w:rPr>
-              <w:t xml:space="preserve">0.075414772</w:t>
-            </w:r>
-          </w:p>
-        </w:tc>
-        <w:tc>
-          <w:tcPr>
-            <w:tcBorders>
-              <w:bottom w:val="single" w:sz="4" w:space="0" w:color="666666"/>
-            </w:tcBorders>
-            <w:shd w:val="clear" w:color="auto" w:fill="FFFFFF"/>
-            <w:tcMar>
-              <w:top w:w="0" w:type="dxa"/>
-              <w:bottom w:w="0" w:type="dxa"/>
-              <w:left w:w="0" w:type="dxa"/>
-              <w:right w:w="0" w:type="dxa"/>
-            </w:tcMar>
-            <w:vAlign w:val="center"/>
-          </w:tcPr>
-          <w:p>
-            <w:pPr>
-              <w:jc w:val="right"/>
-              <w:spacing w:after="100" w:before="100" w:line="240"/>
-              <w:ind w:firstLine="0" w:left="100" w:right="100"/>
-            </w:pPr>
-            <w:r xmlns:w="http://schemas.openxmlformats.org/wordprocessingml/2006/main" xmlns:wp="http://schemas.openxmlformats.org/drawingml/2006/wordprocessingDrawing" xmlns:r="http://schemas.openxmlformats.org/officeDocument/2006/relationships" xmlns:w14="http://schemas.microsoft.com/office/word/2010/wordml">
-              <w:rPr>
-                <w:rFonts w:ascii="Helvetica" w:hAnsi="Helvetica" w:eastAsia="Helvetica" w:cs="Helvetica"/>
-                <w:sz w:val="22"/>
-                <w:szCs w:val="22"/>
-                <w:color w:val="000000"/>
-              </w:rPr>
-              <w:t xml:space="preserve">0.8722963</w:t>
-            </w:r>
-          </w:p>
-        </w:tc>
-        <w:tc>
-          <w:tcPr>
-            <w:tcBorders>
-              <w:bottom w:val="single" w:sz="4" w:space="0" w:color="666666"/>
-            </w:tcBorders>
-            <w:shd w:val="clear" w:color="auto" w:fill="FFFFFF"/>
-            <w:tcMar>
-              <w:top w:w="0" w:type="dxa"/>
-              <w:bottom w:w="0" w:type="dxa"/>
-              <w:left w:w="0" w:type="dxa"/>
-              <w:right w:w="0" w:type="dxa"/>
-            </w:tcMar>
-            <w:vAlign w:val="center"/>
-          </w:tcPr>
-          <w:p>
-            <w:pPr>
-              <w:jc w:val="right"/>
-              <w:spacing w:after="100" w:before="100" w:line="240"/>
-              <w:ind w:firstLine="0" w:left="100" w:right="100"/>
-            </w:pPr>
-            <w:r xmlns:w="http://schemas.openxmlformats.org/wordprocessingml/2006/main" xmlns:wp="http://schemas.openxmlformats.org/drawingml/2006/wordprocessingDrawing" xmlns:r="http://schemas.openxmlformats.org/officeDocument/2006/relationships" xmlns:w14="http://schemas.microsoft.com/office/word/2010/wordml">
-              <w:rPr>
-                <w:rFonts w:ascii="Helvetica" w:hAnsi="Helvetica" w:eastAsia="Helvetica" w:cs="Helvetica"/>
-                <w:sz w:val="22"/>
-                <w:szCs w:val="22"/>
-                <w:color w:val="000000"/>
-              </w:rPr>
-              <w:t xml:space="preserve">28,601.70</w:t>
-            </w:r>
-          </w:p>
-        </w:tc>
-        <w:tc>
-          <w:tcPr>
-            <w:tcBorders>
-              <w:bottom w:val="single" w:sz="4" w:space="0" w:color="666666"/>
-            </w:tcBorders>
-            <w:shd w:val="clear" w:color="auto" w:fill="FFFFFF"/>
-            <w:tcMar>
-              <w:top w:w="0" w:type="dxa"/>
-              <w:bottom w:w="0" w:type="dxa"/>
-              <w:left w:w="0" w:type="dxa"/>
-              <w:right w:w="0" w:type="dxa"/>
-            </w:tcMar>
-            <w:vAlign w:val="center"/>
-          </w:tcPr>
-          <w:p>
-            <w:pPr>
-              <w:jc w:val="right"/>
-              <w:spacing w:after="100" w:before="100" w:line="240"/>
-              <w:ind w:firstLine="0" w:left="100" w:right="100"/>
-            </w:pPr>
-            <w:r xmlns:w="http://schemas.openxmlformats.org/wordprocessingml/2006/main" xmlns:wp="http://schemas.openxmlformats.org/drawingml/2006/wordprocessingDrawing" xmlns:r="http://schemas.openxmlformats.org/officeDocument/2006/relationships" xmlns:w14="http://schemas.microsoft.com/office/word/2010/wordml">
-              <w:rPr>
-                <w:rFonts w:ascii="Helvetica" w:hAnsi="Helvetica" w:eastAsia="Helvetica" w:cs="Helvetica"/>
-                <w:sz w:val="22"/>
-                <w:szCs w:val="22"/>
-                <w:color w:val="000000"/>
-              </w:rPr>
-              <w:t xml:space="preserve">-1,202.2450</w:t>
+              <w:t xml:space="preserve">0.08</w:t>
+            </w:r>
+          </w:p>
+        </w:tc>
+        <w:tc>
+          <w:tcPr>
+            <w:tcBorders>
+              <w:bottom w:val="single" w:sz="4" w:space="0" w:color="666666"/>
+            </w:tcBorders>
+            <w:shd w:val="clear" w:color="auto" w:fill="FFFFFF"/>
+            <w:tcMar>
+              <w:top w:w="0" w:type="dxa"/>
+              <w:bottom w:w="0" w:type="dxa"/>
+              <w:left w:w="0" w:type="dxa"/>
+              <w:right w:w="0" w:type="dxa"/>
+            </w:tcMar>
+            <w:vAlign w:val="center"/>
+          </w:tcPr>
+          <w:p>
+            <w:pPr>
+              <w:jc w:val="right"/>
+              <w:spacing w:after="100" w:before="100" w:line="240"/>
+              <w:ind w:firstLine="0" w:left="100" w:right="100"/>
+            </w:pPr>
+            <w:r xmlns:w="http://schemas.openxmlformats.org/wordprocessingml/2006/main" xmlns:wp="http://schemas.openxmlformats.org/drawingml/2006/wordprocessingDrawing" xmlns:r="http://schemas.openxmlformats.org/officeDocument/2006/relationships" xmlns:w14="http://schemas.microsoft.com/office/word/2010/wordml">
+              <w:rPr>
+                <w:rFonts w:ascii="Helvetica" w:hAnsi="Helvetica" w:eastAsia="Helvetica" w:cs="Helvetica"/>
+                <w:sz w:val="22"/>
+                <w:szCs w:val="22"/>
+                <w:color w:val="000000"/>
+              </w:rPr>
+              <w:t xml:space="preserve">28,602</w:t>
+            </w:r>
+          </w:p>
+        </w:tc>
+        <w:tc>
+          <w:tcPr>
+            <w:tcBorders>
+              <w:bottom w:val="single" w:sz="4" w:space="0" w:color="666666"/>
+            </w:tcBorders>
+            <w:shd w:val="clear" w:color="auto" w:fill="FFFFFF"/>
+            <w:tcMar>
+              <w:top w:w="0" w:type="dxa"/>
+              <w:bottom w:w="0" w:type="dxa"/>
+              <w:left w:w="0" w:type="dxa"/>
+              <w:right w:w="0" w:type="dxa"/>
+            </w:tcMar>
+            <w:vAlign w:val="center"/>
+          </w:tcPr>
+          <w:p>
+            <w:pPr>
+              <w:jc w:val="right"/>
+              <w:spacing w:after="100" w:before="100" w:line="240"/>
+              <w:ind w:firstLine="0" w:left="100" w:right="100"/>
+            </w:pPr>
+            <w:r xmlns:w="http://schemas.openxmlformats.org/wordprocessingml/2006/main" xmlns:wp="http://schemas.openxmlformats.org/drawingml/2006/wordprocessingDrawing" xmlns:r="http://schemas.openxmlformats.org/officeDocument/2006/relationships" xmlns:w14="http://schemas.microsoft.com/office/word/2010/wordml">
+              <w:rPr>
+                <w:rFonts w:ascii="Helvetica" w:hAnsi="Helvetica" w:eastAsia="Helvetica" w:cs="Helvetica"/>
+                <w:sz w:val="22"/>
+                <w:szCs w:val="22"/>
+                <w:color w:val="000000"/>
+              </w:rPr>
+              <w:t xml:space="preserve">-1,202.24</w:t>
             </w:r>
           </w:p>
         </w:tc>
@@ -795,103 +730,71 @@
                 <w:szCs w:val="22"/>
                 <w:color w:val="000000"/>
               </w:rPr>
-              <w:t xml:space="preserve">0.051103682</w:t>
-            </w:r>
-          </w:p>
-        </w:tc>
-        <w:tc>
-          <w:tcPr>
-            <w:tcBorders>
-              <w:bottom w:val="single" w:sz="4" w:space="0" w:color="666666"/>
-              <w:top w:val="single" w:sz="4" w:space="0" w:color="666666"/>
-            </w:tcBorders>
-            <w:shd w:val="clear" w:color="auto" w:fill="FFFFFF"/>
-            <w:tcMar>
-              <w:top w:w="0" w:type="dxa"/>
-              <w:bottom w:w="0" w:type="dxa"/>
-              <w:left w:w="0" w:type="dxa"/>
-              <w:right w:w="0" w:type="dxa"/>
-            </w:tcMar>
-            <w:vAlign w:val="center"/>
-          </w:tcPr>
-          <w:p>
-            <w:pPr>
-              <w:jc w:val="right"/>
-              <w:spacing w:after="100" w:before="100" w:line="240"/>
-              <w:ind w:firstLine="0" w:left="100" w:right="100"/>
-            </w:pPr>
-            <w:r xmlns:w="http://schemas.openxmlformats.org/wordprocessingml/2006/main" xmlns:wp="http://schemas.openxmlformats.org/drawingml/2006/wordprocessingDrawing" xmlns:r="http://schemas.openxmlformats.org/officeDocument/2006/relationships" xmlns:w14="http://schemas.microsoft.com/office/word/2010/wordml">
-              <w:rPr>
-                <w:rFonts w:ascii="Helvetica" w:hAnsi="Helvetica" w:eastAsia="Helvetica" w:cs="Helvetica"/>
-                <w:sz w:val="22"/>
-                <w:szCs w:val="22"/>
-                <w:color w:val="000000"/>
-              </w:rPr>
-              <w:t xml:space="preserve">0.8734642</w:t>
-            </w:r>
-          </w:p>
-        </w:tc>
-        <w:tc>
-          <w:tcPr>
-            <w:tcBorders>
-              <w:bottom w:val="single" w:sz="4" w:space="0" w:color="666666"/>
-              <w:top w:val="single" w:sz="4" w:space="0" w:color="666666"/>
-            </w:tcBorders>
-            <w:shd w:val="clear" w:color="auto" w:fill="FFFFFF"/>
-            <w:tcMar>
-              <w:top w:w="0" w:type="dxa"/>
-              <w:bottom w:w="0" w:type="dxa"/>
-              <w:left w:w="0" w:type="dxa"/>
-              <w:right w:w="0" w:type="dxa"/>
-            </w:tcMar>
-            <w:vAlign w:val="center"/>
-          </w:tcPr>
-          <w:p>
-            <w:pPr>
-              <w:jc w:val="right"/>
-              <w:spacing w:after="100" w:before="100" w:line="240"/>
-              <w:ind w:firstLine="0" w:left="100" w:right="100"/>
-            </w:pPr>
-            <w:r xmlns:w="http://schemas.openxmlformats.org/wordprocessingml/2006/main" xmlns:wp="http://schemas.openxmlformats.org/drawingml/2006/wordprocessingDrawing" xmlns:r="http://schemas.openxmlformats.org/officeDocument/2006/relationships" xmlns:w14="http://schemas.microsoft.com/office/word/2010/wordml">
-              <w:rPr>
-                <w:rFonts w:ascii="Helvetica" w:hAnsi="Helvetica" w:eastAsia="Helvetica" w:cs="Helvetica"/>
-                <w:sz w:val="22"/>
-                <w:szCs w:val="22"/>
-                <w:color w:val="000000"/>
-              </w:rPr>
-              <w:t xml:space="preserve">28,958.29</w:t>
-            </w:r>
-          </w:p>
-        </w:tc>
-        <w:tc>
-          <w:tcPr>
-            <w:tcBorders>
-              <w:bottom w:val="single" w:sz="4" w:space="0" w:color="666666"/>
-              <w:top w:val="single" w:sz="4" w:space="0" w:color="666666"/>
-            </w:tcBorders>
-            <w:shd w:val="clear" w:color="auto" w:fill="FFFFFF"/>
-            <w:tcMar>
-              <w:top w:w="0" w:type="dxa"/>
-              <w:bottom w:w="0" w:type="dxa"/>
-              <w:left w:w="0" w:type="dxa"/>
-              <w:right w:w="0" w:type="dxa"/>
-            </w:tcMar>
-            <w:vAlign w:val="center"/>
-          </w:tcPr>
-          <w:p>
-            <w:pPr>
-              <w:jc w:val="right"/>
-              <w:spacing w:after="100" w:before="100" w:line="240"/>
-              <w:ind w:firstLine="0" w:left="100" w:right="100"/>
-            </w:pPr>
-            <w:r xmlns:w="http://schemas.openxmlformats.org/wordprocessingml/2006/main" xmlns:wp="http://schemas.openxmlformats.org/drawingml/2006/wordprocessingDrawing" xmlns:r="http://schemas.openxmlformats.org/officeDocument/2006/relationships" xmlns:w14="http://schemas.microsoft.com/office/word/2010/wordml">
-              <w:rPr>
-                <w:rFonts w:ascii="Helvetica" w:hAnsi="Helvetica" w:eastAsia="Helvetica" w:cs="Helvetica"/>
-                <w:sz w:val="22"/>
-                <w:szCs w:val="22"/>
-                <w:color w:val="000000"/>
-              </w:rPr>
-              <w:t xml:space="preserve">-845.6529</w:t>
+              <w:t xml:space="preserve">0.05</w:t>
+            </w:r>
+          </w:p>
+        </w:tc>
+        <w:tc>
+          <w:tcPr>
+            <w:tcBorders>
+              <w:bottom w:val="single" w:sz="4" w:space="0" w:color="666666"/>
+              <w:top w:val="single" w:sz="4" w:space="0" w:color="666666"/>
+            </w:tcBorders>
+            <w:shd w:val="clear" w:color="auto" w:fill="FFFFFF"/>
+            <w:tcMar>
+              <w:top w:w="0" w:type="dxa"/>
+              <w:bottom w:w="0" w:type="dxa"/>
+              <w:left w:w="0" w:type="dxa"/>
+              <w:right w:w="0" w:type="dxa"/>
+            </w:tcMar>
+            <w:vAlign w:val="center"/>
+          </w:tcPr>
+          <w:p>
+            <w:pPr>
+              <w:jc w:val="right"/>
+              <w:spacing w:after="100" w:before="100" w:line="240"/>
+              <w:ind w:firstLine="0" w:left="100" w:right="100"/>
+            </w:pPr>
+            <w:r xmlns:w="http://schemas.openxmlformats.org/wordprocessingml/2006/main" xmlns:wp="http://schemas.openxmlformats.org/drawingml/2006/wordprocessingDrawing" xmlns:r="http://schemas.openxmlformats.org/officeDocument/2006/relationships" xmlns:w14="http://schemas.microsoft.com/office/word/2010/wordml">
+              <w:rPr>
+                <w:rFonts w:ascii="Helvetica" w:hAnsi="Helvetica" w:eastAsia="Helvetica" w:cs="Helvetica"/>
+                <w:sz w:val="22"/>
+                <w:szCs w:val="22"/>
+                <w:color w:val="000000"/>
+              </w:rPr>
+              <w:t xml:space="preserve">28,958</w:t>
+            </w:r>
+          </w:p>
+        </w:tc>
+        <w:tc>
+          <w:tcPr>
+            <w:tcBorders>
+              <w:bottom w:val="single" w:sz="4" w:space="0" w:color="666666"/>
+              <w:top w:val="single" w:sz="4" w:space="0" w:color="666666"/>
+            </w:tcBorders>
+            <w:shd w:val="clear" w:color="auto" w:fill="FFFFFF"/>
+            <w:tcMar>
+              <w:top w:w="0" w:type="dxa"/>
+              <w:bottom w:w="0" w:type="dxa"/>
+              <w:left w:w="0" w:type="dxa"/>
+              <w:right w:w="0" w:type="dxa"/>
+            </w:tcMar>
+            <w:vAlign w:val="center"/>
+          </w:tcPr>
+          <w:p>
+            <w:pPr>
+              <w:jc w:val="right"/>
+              <w:spacing w:after="100" w:before="100" w:line="240"/>
+              <w:ind w:firstLine="0" w:left="100" w:right="100"/>
+            </w:pPr>
+            <w:r xmlns:w="http://schemas.openxmlformats.org/wordprocessingml/2006/main" xmlns:wp="http://schemas.openxmlformats.org/drawingml/2006/wordprocessingDrawing" xmlns:r="http://schemas.openxmlformats.org/officeDocument/2006/relationships" xmlns:w14="http://schemas.microsoft.com/office/word/2010/wordml">
+              <w:rPr>
+                <w:rFonts w:ascii="Helvetica" w:hAnsi="Helvetica" w:eastAsia="Helvetica" w:cs="Helvetica"/>
+                <w:sz w:val="22"/>
+                <w:szCs w:val="22"/>
+                <w:color w:val="000000"/>
+              </w:rPr>
+              <w:t xml:space="preserve">-845.65</w:t>
             </w:r>
           </w:p>
         </w:tc>
@@ -1081,103 +984,71 @@
                 <w:szCs w:val="22"/>
                 <w:color w:val="000000"/>
               </w:rPr>
-              <w:t xml:space="preserve">0.028151632</w:t>
-            </w:r>
-          </w:p>
-        </w:tc>
-        <w:tc>
-          <w:tcPr>
-            <w:tcBorders>
-              <w:bottom w:val="single" w:sz="4" w:space="0" w:color="666666"/>
-              <w:top w:val="single" w:sz="4" w:space="0" w:color="666666"/>
-            </w:tcBorders>
-            <w:shd w:val="clear" w:color="auto" w:fill="FFFFFF"/>
-            <w:tcMar>
-              <w:top w:w="0" w:type="dxa"/>
-              <w:bottom w:w="0" w:type="dxa"/>
-              <w:left w:w="0" w:type="dxa"/>
-              <w:right w:w="0" w:type="dxa"/>
-            </w:tcMar>
-            <w:vAlign w:val="center"/>
-          </w:tcPr>
-          <w:p>
-            <w:pPr>
-              <w:jc w:val="right"/>
-              <w:spacing w:after="100" w:before="100" w:line="240"/>
-              <w:ind w:firstLine="0" w:left="100" w:right="100"/>
-            </w:pPr>
-            <w:r xmlns:w="http://schemas.openxmlformats.org/wordprocessingml/2006/main" xmlns:wp="http://schemas.openxmlformats.org/drawingml/2006/wordprocessingDrawing" xmlns:r="http://schemas.openxmlformats.org/officeDocument/2006/relationships" xmlns:w14="http://schemas.microsoft.com/office/word/2010/wordml">
-              <w:rPr>
-                <w:rFonts w:ascii="Helvetica" w:hAnsi="Helvetica" w:eastAsia="Helvetica" w:cs="Helvetica"/>
-                <w:sz w:val="22"/>
-                <w:szCs w:val="22"/>
-                <w:color w:val="000000"/>
-              </w:rPr>
-              <w:t xml:space="preserve">0.8652485</w:t>
-            </w:r>
-          </w:p>
-        </w:tc>
-        <w:tc>
-          <w:tcPr>
-            <w:tcBorders>
-              <w:bottom w:val="single" w:sz="4" w:space="0" w:color="666666"/>
-              <w:top w:val="single" w:sz="4" w:space="0" w:color="666666"/>
-            </w:tcBorders>
-            <w:shd w:val="clear" w:color="auto" w:fill="FFFFFF"/>
-            <w:tcMar>
-              <w:top w:w="0" w:type="dxa"/>
-              <w:bottom w:w="0" w:type="dxa"/>
-              <w:left w:w="0" w:type="dxa"/>
-              <w:right w:w="0" w:type="dxa"/>
-            </w:tcMar>
-            <w:vAlign w:val="center"/>
-          </w:tcPr>
-          <w:p>
-            <w:pPr>
-              <w:jc w:val="right"/>
-              <w:spacing w:after="100" w:before="100" w:line="240"/>
-              <w:ind w:firstLine="0" w:left="100" w:right="100"/>
-            </w:pPr>
-            <w:r xmlns:w="http://schemas.openxmlformats.org/wordprocessingml/2006/main" xmlns:wp="http://schemas.openxmlformats.org/drawingml/2006/wordprocessingDrawing" xmlns:r="http://schemas.openxmlformats.org/officeDocument/2006/relationships" xmlns:w14="http://schemas.microsoft.com/office/word/2010/wordml">
-              <w:rPr>
-                <w:rFonts w:ascii="Helvetica" w:hAnsi="Helvetica" w:eastAsia="Helvetica" w:cs="Helvetica"/>
-                <w:sz w:val="22"/>
-                <w:szCs w:val="22"/>
-                <w:color w:val="000000"/>
-              </w:rPr>
-              <w:t xml:space="preserve">29,365.41</w:t>
-            </w:r>
-          </w:p>
-        </w:tc>
-        <w:tc>
-          <w:tcPr>
-            <w:tcBorders>
-              <w:bottom w:val="single" w:sz="4" w:space="0" w:color="666666"/>
-              <w:top w:val="single" w:sz="4" w:space="0" w:color="666666"/>
-            </w:tcBorders>
-            <w:shd w:val="clear" w:color="auto" w:fill="FFFFFF"/>
-            <w:tcMar>
-              <w:top w:w="0" w:type="dxa"/>
-              <w:bottom w:w="0" w:type="dxa"/>
-              <w:left w:w="0" w:type="dxa"/>
-              <w:right w:w="0" w:type="dxa"/>
-            </w:tcMar>
-            <w:vAlign w:val="center"/>
-          </w:tcPr>
-          <w:p>
-            <w:pPr>
-              <w:jc w:val="right"/>
-              <w:spacing w:after="100" w:before="100" w:line="240"/>
-              <w:ind w:firstLine="0" w:left="100" w:right="100"/>
-            </w:pPr>
-            <w:r xmlns:w="http://schemas.openxmlformats.org/wordprocessingml/2006/main" xmlns:wp="http://schemas.openxmlformats.org/drawingml/2006/wordprocessingDrawing" xmlns:r="http://schemas.openxmlformats.org/officeDocument/2006/relationships" xmlns:w14="http://schemas.microsoft.com/office/word/2010/wordml">
-              <w:rPr>
-                <w:rFonts w:ascii="Helvetica" w:hAnsi="Helvetica" w:eastAsia="Helvetica" w:cs="Helvetica"/>
-                <w:sz w:val="22"/>
-                <w:szCs w:val="22"/>
-                <w:color w:val="000000"/>
-              </w:rPr>
-              <w:t xml:space="preserve">-438.5365</w:t>
+              <w:t xml:space="preserve">0.03</w:t>
+            </w:r>
+          </w:p>
+        </w:tc>
+        <w:tc>
+          <w:tcPr>
+            <w:tcBorders>
+              <w:bottom w:val="single" w:sz="4" w:space="0" w:color="666666"/>
+              <w:top w:val="single" w:sz="4" w:space="0" w:color="666666"/>
+            </w:tcBorders>
+            <w:shd w:val="clear" w:color="auto" w:fill="FFFFFF"/>
+            <w:tcMar>
+              <w:top w:w="0" w:type="dxa"/>
+              <w:bottom w:w="0" w:type="dxa"/>
+              <w:left w:w="0" w:type="dxa"/>
+              <w:right w:w="0" w:type="dxa"/>
+            </w:tcMar>
+            <w:vAlign w:val="center"/>
+          </w:tcPr>
+          <w:p>
+            <w:pPr>
+              <w:jc w:val="right"/>
+              <w:spacing w:after="100" w:before="100" w:line="240"/>
+              <w:ind w:firstLine="0" w:left="100" w:right="100"/>
+            </w:pPr>
+            <w:r xmlns:w="http://schemas.openxmlformats.org/wordprocessingml/2006/main" xmlns:wp="http://schemas.openxmlformats.org/drawingml/2006/wordprocessingDrawing" xmlns:r="http://schemas.openxmlformats.org/officeDocument/2006/relationships" xmlns:w14="http://schemas.microsoft.com/office/word/2010/wordml">
+              <w:rPr>
+                <w:rFonts w:ascii="Helvetica" w:hAnsi="Helvetica" w:eastAsia="Helvetica" w:cs="Helvetica"/>
+                <w:sz w:val="22"/>
+                <w:szCs w:val="22"/>
+                <w:color w:val="000000"/>
+              </w:rPr>
+              <w:t xml:space="preserve">29,365</w:t>
+            </w:r>
+          </w:p>
+        </w:tc>
+        <w:tc>
+          <w:tcPr>
+            <w:tcBorders>
+              <w:bottom w:val="single" w:sz="4" w:space="0" w:color="666666"/>
+              <w:top w:val="single" w:sz="4" w:space="0" w:color="666666"/>
+            </w:tcBorders>
+            <w:shd w:val="clear" w:color="auto" w:fill="FFFFFF"/>
+            <w:tcMar>
+              <w:top w:w="0" w:type="dxa"/>
+              <w:bottom w:w="0" w:type="dxa"/>
+              <w:left w:w="0" w:type="dxa"/>
+              <w:right w:w="0" w:type="dxa"/>
+            </w:tcMar>
+            <w:vAlign w:val="center"/>
+          </w:tcPr>
+          <w:p>
+            <w:pPr>
+              <w:jc w:val="right"/>
+              <w:spacing w:after="100" w:before="100" w:line="240"/>
+              <w:ind w:firstLine="0" w:left="100" w:right="100"/>
+            </w:pPr>
+            <w:r xmlns:w="http://schemas.openxmlformats.org/wordprocessingml/2006/main" xmlns:wp="http://schemas.openxmlformats.org/drawingml/2006/wordprocessingDrawing" xmlns:r="http://schemas.openxmlformats.org/officeDocument/2006/relationships" xmlns:w14="http://schemas.microsoft.com/office/word/2010/wordml">
+              <w:rPr>
+                <w:rFonts w:ascii="Helvetica" w:hAnsi="Helvetica" w:eastAsia="Helvetica" w:cs="Helvetica"/>
+                <w:sz w:val="22"/>
+                <w:szCs w:val="22"/>
+                <w:color w:val="000000"/>
+              </w:rPr>
+              <w:t xml:space="preserve">-438.54</w:t>
             </w:r>
           </w:p>
         </w:tc>
@@ -1367,7 +1238,7 @@
                 <w:szCs w:val="22"/>
                 <w:color w:val="000000"/>
               </w:rPr>
-              <w:t xml:space="preserve">0.007974771</w:t>
+              <w:t xml:space="preserve">0.01</w:t>
             </w:r>
           </w:p>
         </w:tc>
@@ -1399,7 +1270,7 @@
                 <w:szCs w:val="22"/>
                 <w:color w:val="000000"/>
               </w:rPr>
-              <w:t xml:space="preserve">0.8613788</w:t>
+              <w:t xml:space="preserve">29,804</w:t>
             </w:r>
           </w:p>
         </w:tc>
@@ -1431,39 +1302,7 @@
                 <w:szCs w:val="22"/>
                 <w:color w:val="000000"/>
               </w:rPr>
-              <w:t xml:space="preserve">29,803.95</w:t>
-            </w:r>
-          </w:p>
-        </w:tc>
-        <w:tc>
-          <w:tcPr>
-            <w:tcBorders>
-              <w:bottom w:val="single" w:sz="12" w:space="0" w:color="000000"/>
-              <w:top w:val="single" w:sz="4" w:space="0" w:color="666666"/>
-            </w:tcBorders>
-            <w:shd w:val="clear" w:color="auto" w:fill="FFFFFF"/>
-            <w:tcMar>
-              <w:top w:w="0" w:type="dxa"/>
-              <w:bottom w:w="0" w:type="dxa"/>
-              <w:left w:w="0" w:type="dxa"/>
-              <w:right w:w="0" w:type="dxa"/>
-            </w:tcMar>
-            <w:vAlign w:val="center"/>
-          </w:tcPr>
-          <w:p>
-            <w:pPr>
-              <w:jc w:val="right"/>
-              <w:spacing w:after="100" w:before="100" w:line="240"/>
-              <w:ind w:firstLine="0" w:left="100" w:right="100"/>
-            </w:pPr>
-            <w:r xmlns:w="http://schemas.openxmlformats.org/wordprocessingml/2006/main" xmlns:wp="http://schemas.openxmlformats.org/drawingml/2006/wordprocessingDrawing" xmlns:r="http://schemas.openxmlformats.org/officeDocument/2006/relationships" xmlns:w14="http://schemas.microsoft.com/office/word/2010/wordml">
-              <w:rPr>
-                <w:rFonts w:ascii="Helvetica" w:hAnsi="Helvetica" w:eastAsia="Helvetica" w:cs="Helvetica"/>
-                <w:sz w:val="22"/>
-                <w:szCs w:val="22"/>
-                <w:color w:val="000000"/>
-              </w:rPr>
-              <w:t xml:space="preserve">0.0000</w:t>
+              <w:t xml:space="preserve">0.00</w:t>
             </w:r>
           </w:p>
         </w:tc>
@@ -1653,7 +1492,7 @@
                 <w:szCs w:val="22"/>
                 <w:color w:val="000000"/>
               </w:rPr>
-              <w:t xml:space="preserve">0.084354976</w:t>
+              <w:t xml:space="preserve">0.08</w:t>
             </w:r>
           </w:p>
         </w:tc>
@@ -1685,7 +1524,7 @@
                 <w:szCs w:val="22"/>
                 <w:color w:val="000000"/>
               </w:rPr>
-              <w:t xml:space="preserve">0.8965657</w:t>
+              <w:t xml:space="preserve">46,950</w:t>
             </w:r>
           </w:p>
         </w:tc>
@@ -1717,39 +1556,7 @@
                 <w:szCs w:val="22"/>
                 <w:color w:val="000000"/>
               </w:rPr>
-              <w:t xml:space="preserve">46,949.60</w:t>
-            </w:r>
-          </w:p>
-        </w:tc>
-        <w:tc>
-          <w:tcPr>
-            <w:tcBorders>
-              <w:bottom w:val="single" w:sz="4" w:space="0" w:color="666666"/>
-              <w:top w:val="single" w:sz="12" w:space="0" w:color="000000"/>
-            </w:tcBorders>
-            <w:shd w:val="clear" w:color="auto" w:fill="FFFFFF"/>
-            <w:tcMar>
-              <w:top w:w="0" w:type="dxa"/>
-              <w:bottom w:w="0" w:type="dxa"/>
-              <w:left w:w="0" w:type="dxa"/>
-              <w:right w:w="0" w:type="dxa"/>
-            </w:tcMar>
-            <w:vAlign w:val="center"/>
-          </w:tcPr>
-          <w:p>
-            <w:pPr>
-              <w:jc w:val="right"/>
-              <w:spacing w:after="100" w:before="100" w:line="240"/>
-              <w:ind w:firstLine="0" w:left="100" w:right="100"/>
-            </w:pPr>
-            <w:r xmlns:w="http://schemas.openxmlformats.org/wordprocessingml/2006/main" xmlns:wp="http://schemas.openxmlformats.org/drawingml/2006/wordprocessingDrawing" xmlns:r="http://schemas.openxmlformats.org/officeDocument/2006/relationships" xmlns:w14="http://schemas.microsoft.com/office/word/2010/wordml">
-              <w:rPr>
-                <w:rFonts w:ascii="Helvetica" w:hAnsi="Helvetica" w:eastAsia="Helvetica" w:cs="Helvetica"/>
-                <w:sz w:val="22"/>
-                <w:szCs w:val="22"/>
-                <w:color w:val="000000"/>
-              </w:rPr>
-              <w:t xml:space="preserve">-834.3727</w:t>
+              <w:t xml:space="preserve">-834.37</w:t>
             </w:r>
           </w:p>
         </w:tc>
@@ -1939,103 +1746,71 @@
                 <w:szCs w:val="22"/>
                 <w:color w:val="000000"/>
               </w:rPr>
-              <w:t xml:space="preserve">0.033227222</w:t>
-            </w:r>
-          </w:p>
-        </w:tc>
-        <w:tc>
-          <w:tcPr>
-            <w:tcBorders>
-              <w:bottom w:val="single" w:sz="4" w:space="0" w:color="666666"/>
-              <w:top w:val="single" w:sz="4" w:space="0" w:color="666666"/>
-            </w:tcBorders>
-            <w:shd w:val="clear" w:color="auto" w:fill="FFFFFF"/>
-            <w:tcMar>
-              <w:top w:w="0" w:type="dxa"/>
-              <w:bottom w:w="0" w:type="dxa"/>
-              <w:left w:w="0" w:type="dxa"/>
-              <w:right w:w="0" w:type="dxa"/>
-            </w:tcMar>
-            <w:vAlign w:val="center"/>
-          </w:tcPr>
-          <w:p>
-            <w:pPr>
-              <w:jc w:val="right"/>
-              <w:spacing w:after="100" w:before="100" w:line="240"/>
-              <w:ind w:firstLine="0" w:left="100" w:right="100"/>
-            </w:pPr>
-            <w:r xmlns:w="http://schemas.openxmlformats.org/wordprocessingml/2006/main" xmlns:wp="http://schemas.openxmlformats.org/drawingml/2006/wordprocessingDrawing" xmlns:r="http://schemas.openxmlformats.org/officeDocument/2006/relationships" xmlns:w14="http://schemas.microsoft.com/office/word/2010/wordml">
-              <w:rPr>
-                <w:rFonts w:ascii="Helvetica" w:hAnsi="Helvetica" w:eastAsia="Helvetica" w:cs="Helvetica"/>
-                <w:sz w:val="22"/>
-                <w:szCs w:val="22"/>
-                <w:color w:val="000000"/>
-              </w:rPr>
-              <w:t xml:space="preserve">0.8962069</w:t>
-            </w:r>
-          </w:p>
-        </w:tc>
-        <w:tc>
-          <w:tcPr>
-            <w:tcBorders>
-              <w:bottom w:val="single" w:sz="4" w:space="0" w:color="666666"/>
-              <w:top w:val="single" w:sz="4" w:space="0" w:color="666666"/>
-            </w:tcBorders>
-            <w:shd w:val="clear" w:color="auto" w:fill="FFFFFF"/>
-            <w:tcMar>
-              <w:top w:w="0" w:type="dxa"/>
-              <w:bottom w:w="0" w:type="dxa"/>
-              <w:left w:w="0" w:type="dxa"/>
-              <w:right w:w="0" w:type="dxa"/>
-            </w:tcMar>
-            <w:vAlign w:val="center"/>
-          </w:tcPr>
-          <w:p>
-            <w:pPr>
-              <w:jc w:val="right"/>
-              <w:spacing w:after="100" w:before="100" w:line="240"/>
-              <w:ind w:firstLine="0" w:left="100" w:right="100"/>
-            </w:pPr>
-            <w:r xmlns:w="http://schemas.openxmlformats.org/wordprocessingml/2006/main" xmlns:wp="http://schemas.openxmlformats.org/drawingml/2006/wordprocessingDrawing" xmlns:r="http://schemas.openxmlformats.org/officeDocument/2006/relationships" xmlns:w14="http://schemas.microsoft.com/office/word/2010/wordml">
-              <w:rPr>
-                <w:rFonts w:ascii="Helvetica" w:hAnsi="Helvetica" w:eastAsia="Helvetica" w:cs="Helvetica"/>
-                <w:sz w:val="22"/>
-                <w:szCs w:val="22"/>
-                <w:color w:val="000000"/>
-              </w:rPr>
-              <w:t xml:space="preserve">47,275.97</w:t>
-            </w:r>
-          </w:p>
-        </w:tc>
-        <w:tc>
-          <w:tcPr>
-            <w:tcBorders>
-              <w:bottom w:val="single" w:sz="4" w:space="0" w:color="666666"/>
-              <w:top w:val="single" w:sz="4" w:space="0" w:color="666666"/>
-            </w:tcBorders>
-            <w:shd w:val="clear" w:color="auto" w:fill="FFFFFF"/>
-            <w:tcMar>
-              <w:top w:w="0" w:type="dxa"/>
-              <w:bottom w:w="0" w:type="dxa"/>
-              <w:left w:w="0" w:type="dxa"/>
-              <w:right w:w="0" w:type="dxa"/>
-            </w:tcMar>
-            <w:vAlign w:val="center"/>
-          </w:tcPr>
-          <w:p>
-            <w:pPr>
-              <w:jc w:val="right"/>
-              <w:spacing w:after="100" w:before="100" w:line="240"/>
-              <w:ind w:firstLine="0" w:left="100" w:right="100"/>
-            </w:pPr>
-            <w:r xmlns:w="http://schemas.openxmlformats.org/wordprocessingml/2006/main" xmlns:wp="http://schemas.openxmlformats.org/drawingml/2006/wordprocessingDrawing" xmlns:r="http://schemas.openxmlformats.org/officeDocument/2006/relationships" xmlns:w14="http://schemas.microsoft.com/office/word/2010/wordml">
-              <w:rPr>
-                <w:rFonts w:ascii="Helvetica" w:hAnsi="Helvetica" w:eastAsia="Helvetica" w:cs="Helvetica"/>
-                <w:sz w:val="22"/>
-                <w:szCs w:val="22"/>
-                <w:color w:val="000000"/>
-              </w:rPr>
-              <w:t xml:space="preserve">-508.0034</w:t>
+              <w:t xml:space="preserve">0.03</w:t>
+            </w:r>
+          </w:p>
+        </w:tc>
+        <w:tc>
+          <w:tcPr>
+            <w:tcBorders>
+              <w:bottom w:val="single" w:sz="4" w:space="0" w:color="666666"/>
+              <w:top w:val="single" w:sz="4" w:space="0" w:color="666666"/>
+            </w:tcBorders>
+            <w:shd w:val="clear" w:color="auto" w:fill="FFFFFF"/>
+            <w:tcMar>
+              <w:top w:w="0" w:type="dxa"/>
+              <w:bottom w:w="0" w:type="dxa"/>
+              <w:left w:w="0" w:type="dxa"/>
+              <w:right w:w="0" w:type="dxa"/>
+            </w:tcMar>
+            <w:vAlign w:val="center"/>
+          </w:tcPr>
+          <w:p>
+            <w:pPr>
+              <w:jc w:val="right"/>
+              <w:spacing w:after="100" w:before="100" w:line="240"/>
+              <w:ind w:firstLine="0" w:left="100" w:right="100"/>
+            </w:pPr>
+            <w:r xmlns:w="http://schemas.openxmlformats.org/wordprocessingml/2006/main" xmlns:wp="http://schemas.openxmlformats.org/drawingml/2006/wordprocessingDrawing" xmlns:r="http://schemas.openxmlformats.org/officeDocument/2006/relationships" xmlns:w14="http://schemas.microsoft.com/office/word/2010/wordml">
+              <w:rPr>
+                <w:rFonts w:ascii="Helvetica" w:hAnsi="Helvetica" w:eastAsia="Helvetica" w:cs="Helvetica"/>
+                <w:sz w:val="22"/>
+                <w:szCs w:val="22"/>
+                <w:color w:val="000000"/>
+              </w:rPr>
+              <w:t xml:space="preserve">47,276</w:t>
+            </w:r>
+          </w:p>
+        </w:tc>
+        <w:tc>
+          <w:tcPr>
+            <w:tcBorders>
+              <w:bottom w:val="single" w:sz="4" w:space="0" w:color="666666"/>
+              <w:top w:val="single" w:sz="4" w:space="0" w:color="666666"/>
+            </w:tcBorders>
+            <w:shd w:val="clear" w:color="auto" w:fill="FFFFFF"/>
+            <w:tcMar>
+              <w:top w:w="0" w:type="dxa"/>
+              <w:bottom w:w="0" w:type="dxa"/>
+              <w:left w:w="0" w:type="dxa"/>
+              <w:right w:w="0" w:type="dxa"/>
+            </w:tcMar>
+            <w:vAlign w:val="center"/>
+          </w:tcPr>
+          <w:p>
+            <w:pPr>
+              <w:jc w:val="right"/>
+              <w:spacing w:after="100" w:before="100" w:line="240"/>
+              <w:ind w:firstLine="0" w:left="100" w:right="100"/>
+            </w:pPr>
+            <w:r xmlns:w="http://schemas.openxmlformats.org/wordprocessingml/2006/main" xmlns:wp="http://schemas.openxmlformats.org/drawingml/2006/wordprocessingDrawing" xmlns:r="http://schemas.openxmlformats.org/officeDocument/2006/relationships" xmlns:w14="http://schemas.microsoft.com/office/word/2010/wordml">
+              <w:rPr>
+                <w:rFonts w:ascii="Helvetica" w:hAnsi="Helvetica" w:eastAsia="Helvetica" w:cs="Helvetica"/>
+                <w:sz w:val="22"/>
+                <w:szCs w:val="22"/>
+                <w:color w:val="000000"/>
+              </w:rPr>
+              <w:t xml:space="preserve">-508.00</w:t>
             </w:r>
           </w:p>
         </w:tc>
@@ -2225,103 +2000,71 @@
                 <w:szCs w:val="22"/>
                 <w:color w:val="000000"/>
               </w:rPr>
-              <w:t xml:space="preserve">0.031296075</w:t>
-            </w:r>
-          </w:p>
-        </w:tc>
-        <w:tc>
-          <w:tcPr>
-            <w:tcBorders>
-              <w:bottom w:val="single" w:sz="4" w:space="0" w:color="666666"/>
-              <w:top w:val="single" w:sz="4" w:space="0" w:color="666666"/>
-            </w:tcBorders>
-            <w:shd w:val="clear" w:color="auto" w:fill="FFFFFF"/>
-            <w:tcMar>
-              <w:top w:w="0" w:type="dxa"/>
-              <w:bottom w:w="0" w:type="dxa"/>
-              <w:left w:w="0" w:type="dxa"/>
-              <w:right w:w="0" w:type="dxa"/>
-            </w:tcMar>
-            <w:vAlign w:val="center"/>
-          </w:tcPr>
-          <w:p>
-            <w:pPr>
-              <w:jc w:val="right"/>
-              <w:spacing w:after="100" w:before="100" w:line="240"/>
-              <w:ind w:firstLine="0" w:left="100" w:right="100"/>
-            </w:pPr>
-            <w:r xmlns:w="http://schemas.openxmlformats.org/wordprocessingml/2006/main" xmlns:wp="http://schemas.openxmlformats.org/drawingml/2006/wordprocessingDrawing" xmlns:r="http://schemas.openxmlformats.org/officeDocument/2006/relationships" xmlns:w14="http://schemas.microsoft.com/office/word/2010/wordml">
-              <w:rPr>
-                <w:rFonts w:ascii="Helvetica" w:hAnsi="Helvetica" w:eastAsia="Helvetica" w:cs="Helvetica"/>
-                <w:sz w:val="22"/>
-                <w:szCs w:val="22"/>
-                <w:color w:val="000000"/>
-              </w:rPr>
-              <w:t xml:space="preserve">0.8935670</w:t>
-            </w:r>
-          </w:p>
-        </w:tc>
-        <w:tc>
-          <w:tcPr>
-            <w:tcBorders>
-              <w:bottom w:val="single" w:sz="4" w:space="0" w:color="666666"/>
-              <w:top w:val="single" w:sz="4" w:space="0" w:color="666666"/>
-            </w:tcBorders>
-            <w:shd w:val="clear" w:color="auto" w:fill="FFFFFF"/>
-            <w:tcMar>
-              <w:top w:w="0" w:type="dxa"/>
-              <w:bottom w:w="0" w:type="dxa"/>
-              <w:left w:w="0" w:type="dxa"/>
-              <w:right w:w="0" w:type="dxa"/>
-            </w:tcMar>
-            <w:vAlign w:val="center"/>
-          </w:tcPr>
-          <w:p>
-            <w:pPr>
-              <w:jc w:val="right"/>
-              <w:spacing w:after="100" w:before="100" w:line="240"/>
-              <w:ind w:firstLine="0" w:left="100" w:right="100"/>
-            </w:pPr>
-            <w:r xmlns:w="http://schemas.openxmlformats.org/wordprocessingml/2006/main" xmlns:wp="http://schemas.openxmlformats.org/drawingml/2006/wordprocessingDrawing" xmlns:r="http://schemas.openxmlformats.org/officeDocument/2006/relationships" xmlns:w14="http://schemas.microsoft.com/office/word/2010/wordml">
-              <w:rPr>
-                <w:rFonts w:ascii="Helvetica" w:hAnsi="Helvetica" w:eastAsia="Helvetica" w:cs="Helvetica"/>
-                <w:sz w:val="22"/>
-                <w:szCs w:val="22"/>
-                <w:color w:val="000000"/>
-              </w:rPr>
-              <w:t xml:space="preserve">47,418.25</w:t>
-            </w:r>
-          </w:p>
-        </w:tc>
-        <w:tc>
-          <w:tcPr>
-            <w:tcBorders>
-              <w:bottom w:val="single" w:sz="4" w:space="0" w:color="666666"/>
-              <w:top w:val="single" w:sz="4" w:space="0" w:color="666666"/>
-            </w:tcBorders>
-            <w:shd w:val="clear" w:color="auto" w:fill="FFFFFF"/>
-            <w:tcMar>
-              <w:top w:w="0" w:type="dxa"/>
-              <w:bottom w:w="0" w:type="dxa"/>
-              <w:left w:w="0" w:type="dxa"/>
-              <w:right w:w="0" w:type="dxa"/>
-            </w:tcMar>
-            <w:vAlign w:val="center"/>
-          </w:tcPr>
-          <w:p>
-            <w:pPr>
-              <w:jc w:val="right"/>
-              <w:spacing w:after="100" w:before="100" w:line="240"/>
-              <w:ind w:firstLine="0" w:left="100" w:right="100"/>
-            </w:pPr>
-            <w:r xmlns:w="http://schemas.openxmlformats.org/wordprocessingml/2006/main" xmlns:wp="http://schemas.openxmlformats.org/drawingml/2006/wordprocessingDrawing" xmlns:r="http://schemas.openxmlformats.org/officeDocument/2006/relationships" xmlns:w14="http://schemas.microsoft.com/office/word/2010/wordml">
-              <w:rPr>
-                <w:rFonts w:ascii="Helvetica" w:hAnsi="Helvetica" w:eastAsia="Helvetica" w:cs="Helvetica"/>
-                <w:sz w:val="22"/>
-                <w:szCs w:val="22"/>
-                <w:color w:val="000000"/>
-              </w:rPr>
-              <w:t xml:space="preserve">-365.7246</w:t>
+              <w:t xml:space="preserve">0.03</w:t>
+            </w:r>
+          </w:p>
+        </w:tc>
+        <w:tc>
+          <w:tcPr>
+            <w:tcBorders>
+              <w:bottom w:val="single" w:sz="4" w:space="0" w:color="666666"/>
+              <w:top w:val="single" w:sz="4" w:space="0" w:color="666666"/>
+            </w:tcBorders>
+            <w:shd w:val="clear" w:color="auto" w:fill="FFFFFF"/>
+            <w:tcMar>
+              <w:top w:w="0" w:type="dxa"/>
+              <w:bottom w:w="0" w:type="dxa"/>
+              <w:left w:w="0" w:type="dxa"/>
+              <w:right w:w="0" w:type="dxa"/>
+            </w:tcMar>
+            <w:vAlign w:val="center"/>
+          </w:tcPr>
+          <w:p>
+            <w:pPr>
+              <w:jc w:val="right"/>
+              <w:spacing w:after="100" w:before="100" w:line="240"/>
+              <w:ind w:firstLine="0" w:left="100" w:right="100"/>
+            </w:pPr>
+            <w:r xmlns:w="http://schemas.openxmlformats.org/wordprocessingml/2006/main" xmlns:wp="http://schemas.openxmlformats.org/drawingml/2006/wordprocessingDrawing" xmlns:r="http://schemas.openxmlformats.org/officeDocument/2006/relationships" xmlns:w14="http://schemas.microsoft.com/office/word/2010/wordml">
+              <w:rPr>
+                <w:rFonts w:ascii="Helvetica" w:hAnsi="Helvetica" w:eastAsia="Helvetica" w:cs="Helvetica"/>
+                <w:sz w:val="22"/>
+                <w:szCs w:val="22"/>
+                <w:color w:val="000000"/>
+              </w:rPr>
+              <w:t xml:space="preserve">47,418</w:t>
+            </w:r>
+          </w:p>
+        </w:tc>
+        <w:tc>
+          <w:tcPr>
+            <w:tcBorders>
+              <w:bottom w:val="single" w:sz="4" w:space="0" w:color="666666"/>
+              <w:top w:val="single" w:sz="4" w:space="0" w:color="666666"/>
+            </w:tcBorders>
+            <w:shd w:val="clear" w:color="auto" w:fill="FFFFFF"/>
+            <w:tcMar>
+              <w:top w:w="0" w:type="dxa"/>
+              <w:bottom w:w="0" w:type="dxa"/>
+              <w:left w:w="0" w:type="dxa"/>
+              <w:right w:w="0" w:type="dxa"/>
+            </w:tcMar>
+            <w:vAlign w:val="center"/>
+          </w:tcPr>
+          <w:p>
+            <w:pPr>
+              <w:jc w:val="right"/>
+              <w:spacing w:after="100" w:before="100" w:line="240"/>
+              <w:ind w:firstLine="0" w:left="100" w:right="100"/>
+            </w:pPr>
+            <w:r xmlns:w="http://schemas.openxmlformats.org/wordprocessingml/2006/main" xmlns:wp="http://schemas.openxmlformats.org/drawingml/2006/wordprocessingDrawing" xmlns:r="http://schemas.openxmlformats.org/officeDocument/2006/relationships" xmlns:w14="http://schemas.microsoft.com/office/word/2010/wordml">
+              <w:rPr>
+                <w:rFonts w:ascii="Helvetica" w:hAnsi="Helvetica" w:eastAsia="Helvetica" w:cs="Helvetica"/>
+                <w:sz w:val="22"/>
+                <w:szCs w:val="22"/>
+                <w:color w:val="000000"/>
+              </w:rPr>
+              <w:t xml:space="preserve">-365.72</w:t>
             </w:r>
           </w:p>
         </w:tc>
@@ -2511,7 +2254,7 @@
                 <w:szCs w:val="22"/>
                 <w:color w:val="000000"/>
               </w:rPr>
-              <w:t xml:space="preserve">0.002319666</w:t>
+              <w:t xml:space="preserve">0.00</w:t>
             </w:r>
           </w:p>
         </w:tc>
@@ -2543,7 +2286,7 @@
                 <w:szCs w:val="22"/>
                 <w:color w:val="000000"/>
               </w:rPr>
-              <w:t xml:space="preserve">0.8901613</w:t>
+              <w:t xml:space="preserve">47,784</w:t>
             </w:r>
           </w:p>
         </w:tc>
@@ -2575,39 +2318,7 @@
                 <w:szCs w:val="22"/>
                 <w:color w:val="000000"/>
               </w:rPr>
-              <w:t xml:space="preserve">47,783.97</w:t>
-            </w:r>
-          </w:p>
-        </w:tc>
-        <w:tc>
-          <w:tcPr>
-            <w:tcBorders>
-              <w:bottom w:val="single" w:sz="16" w:space="0" w:color="000000"/>
-              <w:top w:val="single" w:sz="4" w:space="0" w:color="666666"/>
-            </w:tcBorders>
-            <w:shd w:val="clear" w:color="auto" w:fill="FFFFFF"/>
-            <w:tcMar>
-              <w:top w:w="0" w:type="dxa"/>
-              <w:bottom w:w="0" w:type="dxa"/>
-              <w:left w:w="0" w:type="dxa"/>
-              <w:right w:w="0" w:type="dxa"/>
-            </w:tcMar>
-            <w:vAlign w:val="center"/>
-          </w:tcPr>
-          <w:p>
-            <w:pPr>
-              <w:jc w:val="right"/>
-              <w:spacing w:after="100" w:before="100" w:line="240"/>
-              <w:ind w:firstLine="0" w:left="100" w:right="100"/>
-            </w:pPr>
-            <w:r xmlns:w="http://schemas.openxmlformats.org/wordprocessingml/2006/main" xmlns:wp="http://schemas.openxmlformats.org/drawingml/2006/wordprocessingDrawing" xmlns:r="http://schemas.openxmlformats.org/officeDocument/2006/relationships" xmlns:w14="http://schemas.microsoft.com/office/word/2010/wordml">
-              <w:rPr>
-                <w:rFonts w:ascii="Helvetica" w:hAnsi="Helvetica" w:eastAsia="Helvetica" w:cs="Helvetica"/>
-                <w:sz w:val="22"/>
-                <w:szCs w:val="22"/>
-                <w:color w:val="000000"/>
-              </w:rPr>
-              <w:t xml:space="preserve">0.0000</w:t>
+              <w:t xml:space="preserve">0.00</w:t>
             </w:r>
           </w:p>
         </w:tc>
@@ -2806,7 +2517,7 @@
                 <w:szCs w:val="22"/>
                 <w:color w:val="000000"/>
               </w:rPr>
-              <w:t xml:space="preserve">0.069654758</w:t>
+              <w:t xml:space="preserve">0.07</w:t>
             </w:r>
           </w:p>
         </w:tc>
@@ -2838,7 +2549,7 @@
                 <w:szCs w:val="22"/>
                 <w:color w:val="000000"/>
               </w:rPr>
-              <w:t xml:space="preserve">0.8709434</w:t>
+              <w:t xml:space="preserve">27,919</w:t>
             </w:r>
           </w:p>
         </w:tc>
@@ -2870,39 +2581,7 @@
                 <w:szCs w:val="22"/>
                 <w:color w:val="000000"/>
               </w:rPr>
-              <w:t xml:space="preserve">27,918.59</w:t>
-            </w:r>
-          </w:p>
-        </w:tc>
-        <w:tc>
-          <w:tcPr>
-            <w:tcBorders>
-              <w:bottom w:val="single" w:sz="4" w:space="0" w:color="666666"/>
-              <w:top w:val="single" w:sz="16" w:space="0" w:color="000000"/>
-            </w:tcBorders>
-            <w:shd w:val="clear" w:color="auto" w:fill="FFFFFF"/>
-            <w:tcMar>
-              <w:top w:w="0" w:type="dxa"/>
-              <w:bottom w:w="0" w:type="dxa"/>
-              <w:left w:w="0" w:type="dxa"/>
-              <w:right w:w="0" w:type="dxa"/>
-            </w:tcMar>
-            <w:vAlign w:val="center"/>
-          </w:tcPr>
-          <w:p>
-            <w:pPr>
-              <w:jc w:val="right"/>
-              <w:spacing w:after="100" w:before="100" w:line="240"/>
-              <w:ind w:firstLine="0" w:left="100" w:right="100"/>
-            </w:pPr>
-            <w:r xmlns:w="http://schemas.openxmlformats.org/wordprocessingml/2006/main" xmlns:wp="http://schemas.openxmlformats.org/drawingml/2006/wordprocessingDrawing" xmlns:r="http://schemas.openxmlformats.org/officeDocument/2006/relationships" xmlns:w14="http://schemas.microsoft.com/office/word/2010/wordml">
-              <w:rPr>
-                <w:rFonts w:ascii="Helvetica" w:hAnsi="Helvetica" w:eastAsia="Helvetica" w:cs="Helvetica"/>
-                <w:sz w:val="22"/>
-                <w:szCs w:val="22"/>
-                <w:color w:val="000000"/>
-              </w:rPr>
-              <w:t xml:space="preserve">-1,206.7080</w:t>
+              <w:t xml:space="preserve">-1,206.71</w:t>
             </w:r>
           </w:p>
         </w:tc>
@@ -3092,103 +2771,71 @@
                 <w:szCs w:val="22"/>
                 <w:color w:val="000000"/>
               </w:rPr>
-              <w:t xml:space="preserve">0.055391859</w:t>
-            </w:r>
-          </w:p>
-        </w:tc>
-        <w:tc>
-          <w:tcPr>
-            <w:tcBorders>
-              <w:bottom w:val="single" w:sz="4" w:space="0" w:color="666666"/>
-              <w:top w:val="single" w:sz="4" w:space="0" w:color="666666"/>
-            </w:tcBorders>
-            <w:shd w:val="clear" w:color="auto" w:fill="FFFFFF"/>
-            <w:tcMar>
-              <w:top w:w="0" w:type="dxa"/>
-              <w:bottom w:w="0" w:type="dxa"/>
-              <w:left w:w="0" w:type="dxa"/>
-              <w:right w:w="0" w:type="dxa"/>
-            </w:tcMar>
-            <w:vAlign w:val="center"/>
-          </w:tcPr>
-          <w:p>
-            <w:pPr>
-              <w:jc w:val="right"/>
-              <w:spacing w:after="100" w:before="100" w:line="240"/>
-              <w:ind w:firstLine="0" w:left="100" w:right="100"/>
-            </w:pPr>
-            <w:r xmlns:w="http://schemas.openxmlformats.org/wordprocessingml/2006/main" xmlns:wp="http://schemas.openxmlformats.org/drawingml/2006/wordprocessingDrawing" xmlns:r="http://schemas.openxmlformats.org/officeDocument/2006/relationships" xmlns:w14="http://schemas.microsoft.com/office/word/2010/wordml">
-              <w:rPr>
-                <w:rFonts w:ascii="Helvetica" w:hAnsi="Helvetica" w:eastAsia="Helvetica" w:cs="Helvetica"/>
-                <w:sz w:val="22"/>
-                <w:szCs w:val="22"/>
-                <w:color w:val="000000"/>
-              </w:rPr>
-              <w:t xml:space="preserve">0.8723329</w:t>
-            </w:r>
-          </w:p>
-        </w:tc>
-        <w:tc>
-          <w:tcPr>
-            <w:tcBorders>
-              <w:bottom w:val="single" w:sz="4" w:space="0" w:color="666666"/>
-              <w:top w:val="single" w:sz="4" w:space="0" w:color="666666"/>
-            </w:tcBorders>
-            <w:shd w:val="clear" w:color="auto" w:fill="FFFFFF"/>
-            <w:tcMar>
-              <w:top w:w="0" w:type="dxa"/>
-              <w:bottom w:w="0" w:type="dxa"/>
-              <w:left w:w="0" w:type="dxa"/>
-              <w:right w:w="0" w:type="dxa"/>
-            </w:tcMar>
-            <w:vAlign w:val="center"/>
-          </w:tcPr>
-          <w:p>
-            <w:pPr>
-              <w:jc w:val="right"/>
-              <w:spacing w:after="100" w:before="100" w:line="240"/>
-              <w:ind w:firstLine="0" w:left="100" w:right="100"/>
-            </w:pPr>
-            <w:r xmlns:w="http://schemas.openxmlformats.org/wordprocessingml/2006/main" xmlns:wp="http://schemas.openxmlformats.org/drawingml/2006/wordprocessingDrawing" xmlns:r="http://schemas.openxmlformats.org/officeDocument/2006/relationships" xmlns:w14="http://schemas.microsoft.com/office/word/2010/wordml">
-              <w:rPr>
-                <w:rFonts w:ascii="Helvetica" w:hAnsi="Helvetica" w:eastAsia="Helvetica" w:cs="Helvetica"/>
-                <w:sz w:val="22"/>
-                <w:szCs w:val="22"/>
-                <w:color w:val="000000"/>
-              </w:rPr>
-              <w:t xml:space="preserve">28,258.53</w:t>
-            </w:r>
-          </w:p>
-        </w:tc>
-        <w:tc>
-          <w:tcPr>
-            <w:tcBorders>
-              <w:bottom w:val="single" w:sz="4" w:space="0" w:color="666666"/>
-              <w:top w:val="single" w:sz="4" w:space="0" w:color="666666"/>
-            </w:tcBorders>
-            <w:shd w:val="clear" w:color="auto" w:fill="FFFFFF"/>
-            <w:tcMar>
-              <w:top w:w="0" w:type="dxa"/>
-              <w:bottom w:w="0" w:type="dxa"/>
-              <w:left w:w="0" w:type="dxa"/>
-              <w:right w:w="0" w:type="dxa"/>
-            </w:tcMar>
-            <w:vAlign w:val="center"/>
-          </w:tcPr>
-          <w:p>
-            <w:pPr>
-              <w:jc w:val="right"/>
-              <w:spacing w:after="100" w:before="100" w:line="240"/>
-              <w:ind w:firstLine="0" w:left="100" w:right="100"/>
-            </w:pPr>
-            <w:r xmlns:w="http://schemas.openxmlformats.org/wordprocessingml/2006/main" xmlns:wp="http://schemas.openxmlformats.org/drawingml/2006/wordprocessingDrawing" xmlns:r="http://schemas.openxmlformats.org/officeDocument/2006/relationships" xmlns:w14="http://schemas.microsoft.com/office/word/2010/wordml">
-              <w:rPr>
-                <w:rFonts w:ascii="Helvetica" w:hAnsi="Helvetica" w:eastAsia="Helvetica" w:cs="Helvetica"/>
-                <w:sz w:val="22"/>
-                <w:szCs w:val="22"/>
-                <w:color w:val="000000"/>
-              </w:rPr>
-              <w:t xml:space="preserve">-866.7711</w:t>
+              <w:t xml:space="preserve">0.06</w:t>
+            </w:r>
+          </w:p>
+        </w:tc>
+        <w:tc>
+          <w:tcPr>
+            <w:tcBorders>
+              <w:bottom w:val="single" w:sz="4" w:space="0" w:color="666666"/>
+              <w:top w:val="single" w:sz="4" w:space="0" w:color="666666"/>
+            </w:tcBorders>
+            <w:shd w:val="clear" w:color="auto" w:fill="FFFFFF"/>
+            <w:tcMar>
+              <w:top w:w="0" w:type="dxa"/>
+              <w:bottom w:w="0" w:type="dxa"/>
+              <w:left w:w="0" w:type="dxa"/>
+              <w:right w:w="0" w:type="dxa"/>
+            </w:tcMar>
+            <w:vAlign w:val="center"/>
+          </w:tcPr>
+          <w:p>
+            <w:pPr>
+              <w:jc w:val="right"/>
+              <w:spacing w:after="100" w:before="100" w:line="240"/>
+              <w:ind w:firstLine="0" w:left="100" w:right="100"/>
+            </w:pPr>
+            <w:r xmlns:w="http://schemas.openxmlformats.org/wordprocessingml/2006/main" xmlns:wp="http://schemas.openxmlformats.org/drawingml/2006/wordprocessingDrawing" xmlns:r="http://schemas.openxmlformats.org/officeDocument/2006/relationships" xmlns:w14="http://schemas.microsoft.com/office/word/2010/wordml">
+              <w:rPr>
+                <w:rFonts w:ascii="Helvetica" w:hAnsi="Helvetica" w:eastAsia="Helvetica" w:cs="Helvetica"/>
+                <w:sz w:val="22"/>
+                <w:szCs w:val="22"/>
+                <w:color w:val="000000"/>
+              </w:rPr>
+              <w:t xml:space="preserve">28,259</w:t>
+            </w:r>
+          </w:p>
+        </w:tc>
+        <w:tc>
+          <w:tcPr>
+            <w:tcBorders>
+              <w:bottom w:val="single" w:sz="4" w:space="0" w:color="666666"/>
+              <w:top w:val="single" w:sz="4" w:space="0" w:color="666666"/>
+            </w:tcBorders>
+            <w:shd w:val="clear" w:color="auto" w:fill="FFFFFF"/>
+            <w:tcMar>
+              <w:top w:w="0" w:type="dxa"/>
+              <w:bottom w:w="0" w:type="dxa"/>
+              <w:left w:w="0" w:type="dxa"/>
+              <w:right w:w="0" w:type="dxa"/>
+            </w:tcMar>
+            <w:vAlign w:val="center"/>
+          </w:tcPr>
+          <w:p>
+            <w:pPr>
+              <w:jc w:val="right"/>
+              <w:spacing w:after="100" w:before="100" w:line="240"/>
+              <w:ind w:firstLine="0" w:left="100" w:right="100"/>
+            </w:pPr>
+            <w:r xmlns:w="http://schemas.openxmlformats.org/wordprocessingml/2006/main" xmlns:wp="http://schemas.openxmlformats.org/drawingml/2006/wordprocessingDrawing" xmlns:r="http://schemas.openxmlformats.org/officeDocument/2006/relationships" xmlns:w14="http://schemas.microsoft.com/office/word/2010/wordml">
+              <w:rPr>
+                <w:rFonts w:ascii="Helvetica" w:hAnsi="Helvetica" w:eastAsia="Helvetica" w:cs="Helvetica"/>
+                <w:sz w:val="22"/>
+                <w:szCs w:val="22"/>
+                <w:color w:val="000000"/>
+              </w:rPr>
+              <w:t xml:space="preserve">-866.77</w:t>
             </w:r>
           </w:p>
         </w:tc>
@@ -3378,103 +3025,71 @@
                 <w:szCs w:val="22"/>
                 <w:color w:val="000000"/>
               </w:rPr>
-              <w:t xml:space="preserve">0.026435736</w:t>
-            </w:r>
-          </w:p>
-        </w:tc>
-        <w:tc>
-          <w:tcPr>
-            <w:tcBorders>
-              <w:bottom w:val="single" w:sz="4" w:space="0" w:color="666666"/>
-              <w:top w:val="single" w:sz="4" w:space="0" w:color="666666"/>
-            </w:tcBorders>
-            <w:shd w:val="clear" w:color="auto" w:fill="FFFFFF"/>
-            <w:tcMar>
-              <w:top w:w="0" w:type="dxa"/>
-              <w:bottom w:w="0" w:type="dxa"/>
-              <w:left w:w="0" w:type="dxa"/>
-              <w:right w:w="0" w:type="dxa"/>
-            </w:tcMar>
-            <w:vAlign w:val="center"/>
-          </w:tcPr>
-          <w:p>
-            <w:pPr>
-              <w:jc w:val="right"/>
-              <w:spacing w:after="100" w:before="100" w:line="240"/>
-              <w:ind w:firstLine="0" w:left="100" w:right="100"/>
-            </w:pPr>
-            <w:r xmlns:w="http://schemas.openxmlformats.org/wordprocessingml/2006/main" xmlns:wp="http://schemas.openxmlformats.org/drawingml/2006/wordprocessingDrawing" xmlns:r="http://schemas.openxmlformats.org/officeDocument/2006/relationships" xmlns:w14="http://schemas.microsoft.com/office/word/2010/wordml">
-              <w:rPr>
-                <w:rFonts w:ascii="Helvetica" w:hAnsi="Helvetica" w:eastAsia="Helvetica" w:cs="Helvetica"/>
-                <w:sz w:val="22"/>
-                <w:szCs w:val="22"/>
-                <w:color w:val="000000"/>
-              </w:rPr>
-              <w:t xml:space="preserve">0.8628701</w:t>
-            </w:r>
-          </w:p>
-        </w:tc>
-        <w:tc>
-          <w:tcPr>
-            <w:tcBorders>
-              <w:bottom w:val="single" w:sz="4" w:space="0" w:color="666666"/>
-              <w:top w:val="single" w:sz="4" w:space="0" w:color="666666"/>
-            </w:tcBorders>
-            <w:shd w:val="clear" w:color="auto" w:fill="FFFFFF"/>
-            <w:tcMar>
-              <w:top w:w="0" w:type="dxa"/>
-              <w:bottom w:w="0" w:type="dxa"/>
-              <w:left w:w="0" w:type="dxa"/>
-              <w:right w:w="0" w:type="dxa"/>
-            </w:tcMar>
-            <w:vAlign w:val="center"/>
-          </w:tcPr>
-          <w:p>
-            <w:pPr>
-              <w:jc w:val="right"/>
-              <w:spacing w:after="100" w:before="100" w:line="240"/>
-              <w:ind w:firstLine="0" w:left="100" w:right="100"/>
-            </w:pPr>
-            <w:r xmlns:w="http://schemas.openxmlformats.org/wordprocessingml/2006/main" xmlns:wp="http://schemas.openxmlformats.org/drawingml/2006/wordprocessingDrawing" xmlns:r="http://schemas.openxmlformats.org/officeDocument/2006/relationships" xmlns:w14="http://schemas.microsoft.com/office/word/2010/wordml">
-              <w:rPr>
-                <w:rFonts w:ascii="Helvetica" w:hAnsi="Helvetica" w:eastAsia="Helvetica" w:cs="Helvetica"/>
-                <w:sz w:val="22"/>
-                <w:szCs w:val="22"/>
-                <w:color w:val="000000"/>
-              </w:rPr>
-              <w:t xml:space="preserve">28,684.56</w:t>
-            </w:r>
-          </w:p>
-        </w:tc>
-        <w:tc>
-          <w:tcPr>
-            <w:tcBorders>
-              <w:bottom w:val="single" w:sz="4" w:space="0" w:color="666666"/>
-              <w:top w:val="single" w:sz="4" w:space="0" w:color="666666"/>
-            </w:tcBorders>
-            <w:shd w:val="clear" w:color="auto" w:fill="FFFFFF"/>
-            <w:tcMar>
-              <w:top w:w="0" w:type="dxa"/>
-              <w:bottom w:w="0" w:type="dxa"/>
-              <w:left w:w="0" w:type="dxa"/>
-              <w:right w:w="0" w:type="dxa"/>
-            </w:tcMar>
-            <w:vAlign w:val="center"/>
-          </w:tcPr>
-          <w:p>
-            <w:pPr>
-              <w:jc w:val="right"/>
-              <w:spacing w:after="100" w:before="100" w:line="240"/>
-              <w:ind w:firstLine="0" w:left="100" w:right="100"/>
-            </w:pPr>
-            <w:r xmlns:w="http://schemas.openxmlformats.org/wordprocessingml/2006/main" xmlns:wp="http://schemas.openxmlformats.org/drawingml/2006/wordprocessingDrawing" xmlns:r="http://schemas.openxmlformats.org/officeDocument/2006/relationships" xmlns:w14="http://schemas.microsoft.com/office/word/2010/wordml">
-              <w:rPr>
-                <w:rFonts w:ascii="Helvetica" w:hAnsi="Helvetica" w:eastAsia="Helvetica" w:cs="Helvetica"/>
-                <w:sz w:val="22"/>
-                <w:szCs w:val="22"/>
-                <w:color w:val="000000"/>
-              </w:rPr>
-              <w:t xml:space="preserve">-440.7384</w:t>
+              <w:t xml:space="preserve">0.03</w:t>
+            </w:r>
+          </w:p>
+        </w:tc>
+        <w:tc>
+          <w:tcPr>
+            <w:tcBorders>
+              <w:bottom w:val="single" w:sz="4" w:space="0" w:color="666666"/>
+              <w:top w:val="single" w:sz="4" w:space="0" w:color="666666"/>
+            </w:tcBorders>
+            <w:shd w:val="clear" w:color="auto" w:fill="FFFFFF"/>
+            <w:tcMar>
+              <w:top w:w="0" w:type="dxa"/>
+              <w:bottom w:w="0" w:type="dxa"/>
+              <w:left w:w="0" w:type="dxa"/>
+              <w:right w:w="0" w:type="dxa"/>
+            </w:tcMar>
+            <w:vAlign w:val="center"/>
+          </w:tcPr>
+          <w:p>
+            <w:pPr>
+              <w:jc w:val="right"/>
+              <w:spacing w:after="100" w:before="100" w:line="240"/>
+              <w:ind w:firstLine="0" w:left="100" w:right="100"/>
+            </w:pPr>
+            <w:r xmlns:w="http://schemas.openxmlformats.org/wordprocessingml/2006/main" xmlns:wp="http://schemas.openxmlformats.org/drawingml/2006/wordprocessingDrawing" xmlns:r="http://schemas.openxmlformats.org/officeDocument/2006/relationships" xmlns:w14="http://schemas.microsoft.com/office/word/2010/wordml">
+              <w:rPr>
+                <w:rFonts w:ascii="Helvetica" w:hAnsi="Helvetica" w:eastAsia="Helvetica" w:cs="Helvetica"/>
+                <w:sz w:val="22"/>
+                <w:szCs w:val="22"/>
+                <w:color w:val="000000"/>
+              </w:rPr>
+              <w:t xml:space="preserve">28,685</w:t>
+            </w:r>
+          </w:p>
+        </w:tc>
+        <w:tc>
+          <w:tcPr>
+            <w:tcBorders>
+              <w:bottom w:val="single" w:sz="4" w:space="0" w:color="666666"/>
+              <w:top w:val="single" w:sz="4" w:space="0" w:color="666666"/>
+            </w:tcBorders>
+            <w:shd w:val="clear" w:color="auto" w:fill="FFFFFF"/>
+            <w:tcMar>
+              <w:top w:w="0" w:type="dxa"/>
+              <w:bottom w:w="0" w:type="dxa"/>
+              <w:left w:w="0" w:type="dxa"/>
+              <w:right w:w="0" w:type="dxa"/>
+            </w:tcMar>
+            <w:vAlign w:val="center"/>
+          </w:tcPr>
+          <w:p>
+            <w:pPr>
+              <w:jc w:val="right"/>
+              <w:spacing w:after="100" w:before="100" w:line="240"/>
+              <w:ind w:firstLine="0" w:left="100" w:right="100"/>
+            </w:pPr>
+            <w:r xmlns:w="http://schemas.openxmlformats.org/wordprocessingml/2006/main" xmlns:wp="http://schemas.openxmlformats.org/drawingml/2006/wordprocessingDrawing" xmlns:r="http://schemas.openxmlformats.org/officeDocument/2006/relationships" xmlns:w14="http://schemas.microsoft.com/office/word/2010/wordml">
+              <w:rPr>
+                <w:rFonts w:ascii="Helvetica" w:hAnsi="Helvetica" w:eastAsia="Helvetica" w:cs="Helvetica"/>
+                <w:sz w:val="22"/>
+                <w:szCs w:val="22"/>
+                <w:color w:val="000000"/>
+              </w:rPr>
+              <w:t xml:space="preserve">-440.74</w:t>
             </w:r>
           </w:p>
         </w:tc>
@@ -3664,7 +3279,7 @@
                 <w:szCs w:val="22"/>
                 <w:color w:val="000000"/>
               </w:rPr>
-              <w:t xml:space="preserve">0.007908102</w:t>
+              <w:t xml:space="preserve">0.01</w:t>
             </w:r>
           </w:p>
         </w:tc>
@@ -3696,7 +3311,7 @@
                 <w:szCs w:val="22"/>
                 <w:color w:val="000000"/>
               </w:rPr>
-              <w:t xml:space="preserve">0.8591504</w:t>
+              <w:t xml:space="preserve">29,125</w:t>
             </w:r>
           </w:p>
         </w:tc>
@@ -3728,39 +3343,7 @@
                 <w:szCs w:val="22"/>
                 <w:color w:val="000000"/>
               </w:rPr>
-              <w:t xml:space="preserve">29,125.30</w:t>
-            </w:r>
-          </w:p>
-        </w:tc>
-        <w:tc>
-          <w:tcPr>
-            <w:tcBorders>
-              <w:bottom w:val="single" w:sz="12" w:space="0" w:color="000000"/>
-              <w:top w:val="single" w:sz="4" w:space="0" w:color="666666"/>
-            </w:tcBorders>
-            <w:shd w:val="clear" w:color="auto" w:fill="FFFFFF"/>
-            <w:tcMar>
-              <w:top w:w="0" w:type="dxa"/>
-              <w:bottom w:w="0" w:type="dxa"/>
-              <w:left w:w="0" w:type="dxa"/>
-              <w:right w:w="0" w:type="dxa"/>
-            </w:tcMar>
-            <w:vAlign w:val="center"/>
-          </w:tcPr>
-          <w:p>
-            <w:pPr>
-              <w:jc w:val="right"/>
-              <w:spacing w:after="100" w:before="100" w:line="240"/>
-              <w:ind w:firstLine="0" w:left="100" w:right="100"/>
-            </w:pPr>
-            <w:r xmlns:w="http://schemas.openxmlformats.org/wordprocessingml/2006/main" xmlns:wp="http://schemas.openxmlformats.org/drawingml/2006/wordprocessingDrawing" xmlns:r="http://schemas.openxmlformats.org/officeDocument/2006/relationships" xmlns:w14="http://schemas.microsoft.com/office/word/2010/wordml">
-              <w:rPr>
-                <w:rFonts w:ascii="Helvetica" w:hAnsi="Helvetica" w:eastAsia="Helvetica" w:cs="Helvetica"/>
-                <w:sz w:val="22"/>
-                <w:szCs w:val="22"/>
-                <w:color w:val="000000"/>
-              </w:rPr>
-              <w:t xml:space="preserve">0.0000</w:t>
+              <w:t xml:space="preserve">0.00</w:t>
             </w:r>
           </w:p>
         </w:tc>
@@ -3950,7 +3533,7 @@
                 <w:szCs w:val="22"/>
                 <w:color w:val="000000"/>
               </w:rPr>
-              <w:t xml:space="preserve">0.083338338</w:t>
+              <w:t xml:space="preserve">0.08</w:t>
             </w:r>
           </w:p>
         </w:tc>
@@ -3982,7 +3565,7 @@
                 <w:szCs w:val="22"/>
                 <w:color w:val="000000"/>
               </w:rPr>
-              <w:t xml:space="preserve">0.8970030</w:t>
+              <w:t xml:space="preserve">45,681</w:t>
             </w:r>
           </w:p>
         </w:tc>
@@ -4014,39 +3597,7 @@
                 <w:szCs w:val="22"/>
                 <w:color w:val="000000"/>
               </w:rPr>
-              <w:t xml:space="preserve">45,680.83</w:t>
-            </w:r>
-          </w:p>
-        </w:tc>
-        <w:tc>
-          <w:tcPr>
-            <w:tcBorders>
-              <w:bottom w:val="single" w:sz="4" w:space="0" w:color="666666"/>
-              <w:top w:val="single" w:sz="12" w:space="0" w:color="000000"/>
-            </w:tcBorders>
-            <w:shd w:val="clear" w:color="auto" w:fill="FFFFFF"/>
-            <w:tcMar>
-              <w:top w:w="0" w:type="dxa"/>
-              <w:bottom w:w="0" w:type="dxa"/>
-              <w:left w:w="0" w:type="dxa"/>
-              <w:right w:w="0" w:type="dxa"/>
-            </w:tcMar>
-            <w:vAlign w:val="center"/>
-          </w:tcPr>
-          <w:p>
-            <w:pPr>
-              <w:jc w:val="right"/>
-              <w:spacing w:after="100" w:before="100" w:line="240"/>
-              <w:ind w:firstLine="0" w:left="100" w:right="100"/>
-            </w:pPr>
-            <w:r xmlns:w="http://schemas.openxmlformats.org/wordprocessingml/2006/main" xmlns:wp="http://schemas.openxmlformats.org/drawingml/2006/wordprocessingDrawing" xmlns:r="http://schemas.openxmlformats.org/officeDocument/2006/relationships" xmlns:w14="http://schemas.microsoft.com/office/word/2010/wordml">
-              <w:rPr>
-                <w:rFonts w:ascii="Helvetica" w:hAnsi="Helvetica" w:eastAsia="Helvetica" w:cs="Helvetica"/>
-                <w:sz w:val="22"/>
-                <w:szCs w:val="22"/>
-                <w:color w:val="000000"/>
-              </w:rPr>
-              <w:t xml:space="preserve">-841.8963</w:t>
+              <w:t xml:space="preserve">-841.90</w:t>
             </w:r>
           </w:p>
         </w:tc>
@@ -4236,103 +3787,71 @@
                 <w:szCs w:val="22"/>
                 <w:color w:val="000000"/>
               </w:rPr>
-              <w:t xml:space="preserve">0.035843330</w:t>
-            </w:r>
-          </w:p>
-        </w:tc>
-        <w:tc>
-          <w:tcPr>
-            <w:tcBorders>
-              <w:bottom w:val="single" w:sz="4" w:space="0" w:color="666666"/>
-              <w:top w:val="single" w:sz="4" w:space="0" w:color="666666"/>
-            </w:tcBorders>
-            <w:shd w:val="clear" w:color="auto" w:fill="FFFFFF"/>
-            <w:tcMar>
-              <w:top w:w="0" w:type="dxa"/>
-              <w:bottom w:w="0" w:type="dxa"/>
-              <w:left w:w="0" w:type="dxa"/>
-              <w:right w:w="0" w:type="dxa"/>
-            </w:tcMar>
-            <w:vAlign w:val="center"/>
-          </w:tcPr>
-          <w:p>
-            <w:pPr>
-              <w:jc w:val="right"/>
-              <w:spacing w:after="100" w:before="100" w:line="240"/>
-              <w:ind w:firstLine="0" w:left="100" w:right="100"/>
-            </w:pPr>
-            <w:r xmlns:w="http://schemas.openxmlformats.org/wordprocessingml/2006/main" xmlns:wp="http://schemas.openxmlformats.org/drawingml/2006/wordprocessingDrawing" xmlns:r="http://schemas.openxmlformats.org/officeDocument/2006/relationships" xmlns:w14="http://schemas.microsoft.com/office/word/2010/wordml">
-              <w:rPr>
-                <w:rFonts w:ascii="Helvetica" w:hAnsi="Helvetica" w:eastAsia="Helvetica" w:cs="Helvetica"/>
-                <w:sz w:val="22"/>
-                <w:szCs w:val="22"/>
-                <w:color w:val="000000"/>
-              </w:rPr>
-              <w:t xml:space="preserve">0.8967264</w:t>
-            </w:r>
-          </w:p>
-        </w:tc>
-        <w:tc>
-          <w:tcPr>
-            <w:tcBorders>
-              <w:bottom w:val="single" w:sz="4" w:space="0" w:color="666666"/>
-              <w:top w:val="single" w:sz="4" w:space="0" w:color="666666"/>
-            </w:tcBorders>
-            <w:shd w:val="clear" w:color="auto" w:fill="FFFFFF"/>
-            <w:tcMar>
-              <w:top w:w="0" w:type="dxa"/>
-              <w:bottom w:w="0" w:type="dxa"/>
-              <w:left w:w="0" w:type="dxa"/>
-              <w:right w:w="0" w:type="dxa"/>
-            </w:tcMar>
-            <w:vAlign w:val="center"/>
-          </w:tcPr>
-          <w:p>
-            <w:pPr>
-              <w:jc w:val="right"/>
-              <w:spacing w:after="100" w:before="100" w:line="240"/>
-              <w:ind w:firstLine="0" w:left="100" w:right="100"/>
-            </w:pPr>
-            <w:r xmlns:w="http://schemas.openxmlformats.org/wordprocessingml/2006/main" xmlns:wp="http://schemas.openxmlformats.org/drawingml/2006/wordprocessingDrawing" xmlns:r="http://schemas.openxmlformats.org/officeDocument/2006/relationships" xmlns:w14="http://schemas.microsoft.com/office/word/2010/wordml">
-              <w:rPr>
-                <w:rFonts w:ascii="Helvetica" w:hAnsi="Helvetica" w:eastAsia="Helvetica" w:cs="Helvetica"/>
-                <w:sz w:val="22"/>
-                <w:szCs w:val="22"/>
-                <w:color w:val="000000"/>
-              </w:rPr>
-              <w:t xml:space="preserve">45,987.78</w:t>
-            </w:r>
-          </w:p>
-        </w:tc>
-        <w:tc>
-          <w:tcPr>
-            <w:tcBorders>
-              <w:bottom w:val="single" w:sz="4" w:space="0" w:color="666666"/>
-              <w:top w:val="single" w:sz="4" w:space="0" w:color="666666"/>
-            </w:tcBorders>
-            <w:shd w:val="clear" w:color="auto" w:fill="FFFFFF"/>
-            <w:tcMar>
-              <w:top w:w="0" w:type="dxa"/>
-              <w:bottom w:w="0" w:type="dxa"/>
-              <w:left w:w="0" w:type="dxa"/>
-              <w:right w:w="0" w:type="dxa"/>
-            </w:tcMar>
-            <w:vAlign w:val="center"/>
-          </w:tcPr>
-          <w:p>
-            <w:pPr>
-              <w:jc w:val="right"/>
-              <w:spacing w:after="100" w:before="100" w:line="240"/>
-              <w:ind w:firstLine="0" w:left="100" w:right="100"/>
-            </w:pPr>
-            <w:r xmlns:w="http://schemas.openxmlformats.org/wordprocessingml/2006/main" xmlns:wp="http://schemas.openxmlformats.org/drawingml/2006/wordprocessingDrawing" xmlns:r="http://schemas.openxmlformats.org/officeDocument/2006/relationships" xmlns:w14="http://schemas.microsoft.com/office/word/2010/wordml">
-              <w:rPr>
-                <w:rFonts w:ascii="Helvetica" w:hAnsi="Helvetica" w:eastAsia="Helvetica" w:cs="Helvetica"/>
-                <w:sz w:val="22"/>
-                <w:szCs w:val="22"/>
-                <w:color w:val="000000"/>
-              </w:rPr>
-              <w:t xml:space="preserve">-534.9427</w:t>
+              <w:t xml:space="preserve">0.04</w:t>
+            </w:r>
+          </w:p>
+        </w:tc>
+        <w:tc>
+          <w:tcPr>
+            <w:tcBorders>
+              <w:bottom w:val="single" w:sz="4" w:space="0" w:color="666666"/>
+              <w:top w:val="single" w:sz="4" w:space="0" w:color="666666"/>
+            </w:tcBorders>
+            <w:shd w:val="clear" w:color="auto" w:fill="FFFFFF"/>
+            <w:tcMar>
+              <w:top w:w="0" w:type="dxa"/>
+              <w:bottom w:w="0" w:type="dxa"/>
+              <w:left w:w="0" w:type="dxa"/>
+              <w:right w:w="0" w:type="dxa"/>
+            </w:tcMar>
+            <w:vAlign w:val="center"/>
+          </w:tcPr>
+          <w:p>
+            <w:pPr>
+              <w:jc w:val="right"/>
+              <w:spacing w:after="100" w:before="100" w:line="240"/>
+              <w:ind w:firstLine="0" w:left="100" w:right="100"/>
+            </w:pPr>
+            <w:r xmlns:w="http://schemas.openxmlformats.org/wordprocessingml/2006/main" xmlns:wp="http://schemas.openxmlformats.org/drawingml/2006/wordprocessingDrawing" xmlns:r="http://schemas.openxmlformats.org/officeDocument/2006/relationships" xmlns:w14="http://schemas.microsoft.com/office/word/2010/wordml">
+              <w:rPr>
+                <w:rFonts w:ascii="Helvetica" w:hAnsi="Helvetica" w:eastAsia="Helvetica" w:cs="Helvetica"/>
+                <w:sz w:val="22"/>
+                <w:szCs w:val="22"/>
+                <w:color w:val="000000"/>
+              </w:rPr>
+              <w:t xml:space="preserve">45,988</w:t>
+            </w:r>
+          </w:p>
+        </w:tc>
+        <w:tc>
+          <w:tcPr>
+            <w:tcBorders>
+              <w:bottom w:val="single" w:sz="4" w:space="0" w:color="666666"/>
+              <w:top w:val="single" w:sz="4" w:space="0" w:color="666666"/>
+            </w:tcBorders>
+            <w:shd w:val="clear" w:color="auto" w:fill="FFFFFF"/>
+            <w:tcMar>
+              <w:top w:w="0" w:type="dxa"/>
+              <w:bottom w:w="0" w:type="dxa"/>
+              <w:left w:w="0" w:type="dxa"/>
+              <w:right w:w="0" w:type="dxa"/>
+            </w:tcMar>
+            <w:vAlign w:val="center"/>
+          </w:tcPr>
+          <w:p>
+            <w:pPr>
+              <w:jc w:val="right"/>
+              <w:spacing w:after="100" w:before="100" w:line="240"/>
+              <w:ind w:firstLine="0" w:left="100" w:right="100"/>
+            </w:pPr>
+            <w:r xmlns:w="http://schemas.openxmlformats.org/wordprocessingml/2006/main" xmlns:wp="http://schemas.openxmlformats.org/drawingml/2006/wordprocessingDrawing" xmlns:r="http://schemas.openxmlformats.org/officeDocument/2006/relationships" xmlns:w14="http://schemas.microsoft.com/office/word/2010/wordml">
+              <w:rPr>
+                <w:rFonts w:ascii="Helvetica" w:hAnsi="Helvetica" w:eastAsia="Helvetica" w:cs="Helvetica"/>
+                <w:sz w:val="22"/>
+                <w:szCs w:val="22"/>
+                <w:color w:val="000000"/>
+              </w:rPr>
+              <w:t xml:space="preserve">-534.94</w:t>
             </w:r>
           </w:p>
         </w:tc>
@@ -4522,103 +4041,71 @@
                 <w:szCs w:val="22"/>
                 <w:color w:val="000000"/>
               </w:rPr>
-              <w:t xml:space="preserve">0.032985683</w:t>
-            </w:r>
-          </w:p>
-        </w:tc>
-        <w:tc>
-          <w:tcPr>
-            <w:tcBorders>
-              <w:bottom w:val="single" w:sz="4" w:space="0" w:color="666666"/>
-              <w:top w:val="single" w:sz="4" w:space="0" w:color="666666"/>
-            </w:tcBorders>
-            <w:shd w:val="clear" w:color="auto" w:fill="FFFFFF"/>
-            <w:tcMar>
-              <w:top w:w="0" w:type="dxa"/>
-              <w:bottom w:w="0" w:type="dxa"/>
-              <w:left w:w="0" w:type="dxa"/>
-              <w:right w:w="0" w:type="dxa"/>
-            </w:tcMar>
-            <w:vAlign w:val="center"/>
-          </w:tcPr>
-          <w:p>
-            <w:pPr>
-              <w:jc w:val="right"/>
-              <w:spacing w:after="100" w:before="100" w:line="240"/>
-              <w:ind w:firstLine="0" w:left="100" w:right="100"/>
-            </w:pPr>
-            <w:r xmlns:w="http://schemas.openxmlformats.org/wordprocessingml/2006/main" xmlns:wp="http://schemas.openxmlformats.org/drawingml/2006/wordprocessingDrawing" xmlns:r="http://schemas.openxmlformats.org/officeDocument/2006/relationships" xmlns:w14="http://schemas.microsoft.com/office/word/2010/wordml">
-              <w:rPr>
-                <w:rFonts w:ascii="Helvetica" w:hAnsi="Helvetica" w:eastAsia="Helvetica" w:cs="Helvetica"/>
-                <w:sz w:val="22"/>
-                <w:szCs w:val="22"/>
-                <w:color w:val="000000"/>
-              </w:rPr>
-              <w:t xml:space="preserve">0.8931459</w:t>
-            </w:r>
-          </w:p>
-        </w:tc>
-        <w:tc>
-          <w:tcPr>
-            <w:tcBorders>
-              <w:bottom w:val="single" w:sz="4" w:space="0" w:color="666666"/>
-              <w:top w:val="single" w:sz="4" w:space="0" w:color="666666"/>
-            </w:tcBorders>
-            <w:shd w:val="clear" w:color="auto" w:fill="FFFFFF"/>
-            <w:tcMar>
-              <w:top w:w="0" w:type="dxa"/>
-              <w:bottom w:w="0" w:type="dxa"/>
-              <w:left w:w="0" w:type="dxa"/>
-              <w:right w:w="0" w:type="dxa"/>
-            </w:tcMar>
-            <w:vAlign w:val="center"/>
-          </w:tcPr>
-          <w:p>
-            <w:pPr>
-              <w:jc w:val="right"/>
-              <w:spacing w:after="100" w:before="100" w:line="240"/>
-              <w:ind w:firstLine="0" w:left="100" w:right="100"/>
-            </w:pPr>
-            <w:r xmlns:w="http://schemas.openxmlformats.org/wordprocessingml/2006/main" xmlns:wp="http://schemas.openxmlformats.org/drawingml/2006/wordprocessingDrawing" xmlns:r="http://schemas.openxmlformats.org/officeDocument/2006/relationships" xmlns:w14="http://schemas.microsoft.com/office/word/2010/wordml">
-              <w:rPr>
-                <w:rFonts w:ascii="Helvetica" w:hAnsi="Helvetica" w:eastAsia="Helvetica" w:cs="Helvetica"/>
-                <w:sz w:val="22"/>
-                <w:szCs w:val="22"/>
-                <w:color w:val="000000"/>
-              </w:rPr>
-              <w:t xml:space="preserve">46,159.74</w:t>
-            </w:r>
-          </w:p>
-        </w:tc>
-        <w:tc>
-          <w:tcPr>
-            <w:tcBorders>
-              <w:bottom w:val="single" w:sz="4" w:space="0" w:color="666666"/>
-              <w:top w:val="single" w:sz="4" w:space="0" w:color="666666"/>
-            </w:tcBorders>
-            <w:shd w:val="clear" w:color="auto" w:fill="FFFFFF"/>
-            <w:tcMar>
-              <w:top w:w="0" w:type="dxa"/>
-              <w:bottom w:w="0" w:type="dxa"/>
-              <w:left w:w="0" w:type="dxa"/>
-              <w:right w:w="0" w:type="dxa"/>
-            </w:tcMar>
-            <w:vAlign w:val="center"/>
-          </w:tcPr>
-          <w:p>
-            <w:pPr>
-              <w:jc w:val="right"/>
-              <w:spacing w:after="100" w:before="100" w:line="240"/>
-              <w:ind w:firstLine="0" w:left="100" w:right="100"/>
-            </w:pPr>
-            <w:r xmlns:w="http://schemas.openxmlformats.org/wordprocessingml/2006/main" xmlns:wp="http://schemas.openxmlformats.org/drawingml/2006/wordprocessingDrawing" xmlns:r="http://schemas.openxmlformats.org/officeDocument/2006/relationships" xmlns:w14="http://schemas.microsoft.com/office/word/2010/wordml">
-              <w:rPr>
-                <w:rFonts w:ascii="Helvetica" w:hAnsi="Helvetica" w:eastAsia="Helvetica" w:cs="Helvetica"/>
-                <w:sz w:val="22"/>
-                <w:szCs w:val="22"/>
-                <w:color w:val="000000"/>
-              </w:rPr>
-              <w:t xml:space="preserve">-362.9848</w:t>
+              <w:t xml:space="preserve">0.03</w:t>
+            </w:r>
+          </w:p>
+        </w:tc>
+        <w:tc>
+          <w:tcPr>
+            <w:tcBorders>
+              <w:bottom w:val="single" w:sz="4" w:space="0" w:color="666666"/>
+              <w:top w:val="single" w:sz="4" w:space="0" w:color="666666"/>
+            </w:tcBorders>
+            <w:shd w:val="clear" w:color="auto" w:fill="FFFFFF"/>
+            <w:tcMar>
+              <w:top w:w="0" w:type="dxa"/>
+              <w:bottom w:w="0" w:type="dxa"/>
+              <w:left w:w="0" w:type="dxa"/>
+              <w:right w:w="0" w:type="dxa"/>
+            </w:tcMar>
+            <w:vAlign w:val="center"/>
+          </w:tcPr>
+          <w:p>
+            <w:pPr>
+              <w:jc w:val="right"/>
+              <w:spacing w:after="100" w:before="100" w:line="240"/>
+              <w:ind w:firstLine="0" w:left="100" w:right="100"/>
+            </w:pPr>
+            <w:r xmlns:w="http://schemas.openxmlformats.org/wordprocessingml/2006/main" xmlns:wp="http://schemas.openxmlformats.org/drawingml/2006/wordprocessingDrawing" xmlns:r="http://schemas.openxmlformats.org/officeDocument/2006/relationships" xmlns:w14="http://schemas.microsoft.com/office/word/2010/wordml">
+              <w:rPr>
+                <w:rFonts w:ascii="Helvetica" w:hAnsi="Helvetica" w:eastAsia="Helvetica" w:cs="Helvetica"/>
+                <w:sz w:val="22"/>
+                <w:szCs w:val="22"/>
+                <w:color w:val="000000"/>
+              </w:rPr>
+              <w:t xml:space="preserve">46,160</w:t>
+            </w:r>
+          </w:p>
+        </w:tc>
+        <w:tc>
+          <w:tcPr>
+            <w:tcBorders>
+              <w:bottom w:val="single" w:sz="4" w:space="0" w:color="666666"/>
+              <w:top w:val="single" w:sz="4" w:space="0" w:color="666666"/>
+            </w:tcBorders>
+            <w:shd w:val="clear" w:color="auto" w:fill="FFFFFF"/>
+            <w:tcMar>
+              <w:top w:w="0" w:type="dxa"/>
+              <w:bottom w:w="0" w:type="dxa"/>
+              <w:left w:w="0" w:type="dxa"/>
+              <w:right w:w="0" w:type="dxa"/>
+            </w:tcMar>
+            <w:vAlign w:val="center"/>
+          </w:tcPr>
+          <w:p>
+            <w:pPr>
+              <w:jc w:val="right"/>
+              <w:spacing w:after="100" w:before="100" w:line="240"/>
+              <w:ind w:firstLine="0" w:left="100" w:right="100"/>
+            </w:pPr>
+            <w:r xmlns:w="http://schemas.openxmlformats.org/wordprocessingml/2006/main" xmlns:wp="http://schemas.openxmlformats.org/drawingml/2006/wordprocessingDrawing" xmlns:r="http://schemas.openxmlformats.org/officeDocument/2006/relationships" xmlns:w14="http://schemas.microsoft.com/office/word/2010/wordml">
+              <w:rPr>
+                <w:rFonts w:ascii="Helvetica" w:hAnsi="Helvetica" w:eastAsia="Helvetica" w:cs="Helvetica"/>
+                <w:sz w:val="22"/>
+                <w:szCs w:val="22"/>
+                <w:color w:val="000000"/>
+              </w:rPr>
+              <w:t xml:space="preserve">-362.98</w:t>
             </w:r>
           </w:p>
         </w:tc>
@@ -4808,7 +4295,7 @@
                 <w:szCs w:val="22"/>
                 <w:color w:val="000000"/>
               </w:rPr>
-              <w:t xml:space="preserve">0.002211714</w:t>
+              <w:t xml:space="preserve">0.00</w:t>
             </w:r>
           </w:p>
         </w:tc>
@@ -4840,7 +4327,7 @@
                 <w:szCs w:val="22"/>
                 <w:color w:val="000000"/>
               </w:rPr>
-              <w:t xml:space="preserve">0.8899372</w:t>
+              <w:t xml:space="preserve">46,523</w:t>
             </w:r>
           </w:p>
         </w:tc>
@@ -4872,39 +4359,7 @@
                 <w:szCs w:val="22"/>
                 <w:color w:val="000000"/>
               </w:rPr>
-              <w:t xml:space="preserve">46,522.72</w:t>
-            </w:r>
-          </w:p>
-        </w:tc>
-        <w:tc>
-          <w:tcPr>
-            <w:tcBorders>
-              <w:bottom w:val="single" w:sz="16" w:space="0" w:color="000000"/>
-              <w:top w:val="single" w:sz="4" w:space="0" w:color="666666"/>
-            </w:tcBorders>
-            <w:shd w:val="clear" w:color="auto" w:fill="FFFFFF"/>
-            <w:tcMar>
-              <w:top w:w="0" w:type="dxa"/>
-              <w:bottom w:w="0" w:type="dxa"/>
-              <w:left w:w="0" w:type="dxa"/>
-              <w:right w:w="0" w:type="dxa"/>
-            </w:tcMar>
-            <w:vAlign w:val="center"/>
-          </w:tcPr>
-          <w:p>
-            <w:pPr>
-              <w:jc w:val="right"/>
-              <w:spacing w:after="100" w:before="100" w:line="240"/>
-              <w:ind w:firstLine="0" w:left="100" w:right="100"/>
-            </w:pPr>
-            <w:r xmlns:w="http://schemas.openxmlformats.org/wordprocessingml/2006/main" xmlns:wp="http://schemas.openxmlformats.org/drawingml/2006/wordprocessingDrawing" xmlns:r="http://schemas.openxmlformats.org/officeDocument/2006/relationships" xmlns:w14="http://schemas.microsoft.com/office/word/2010/wordml">
-              <w:rPr>
-                <w:rFonts w:ascii="Helvetica" w:hAnsi="Helvetica" w:eastAsia="Helvetica" w:cs="Helvetica"/>
-                <w:sz w:val="22"/>
-                <w:szCs w:val="22"/>
-                <w:color w:val="000000"/>
-              </w:rPr>
-              <w:t xml:space="preserve">0.0000</w:t>
+              <w:t xml:space="preserve">0.00</w:t>
             </w:r>
           </w:p>
         </w:tc>
@@ -5103,7 +4558,7 @@
                 <w:szCs w:val="22"/>
                 <w:color w:val="000000"/>
               </w:rPr>
-              <w:t xml:space="preserve">0.068536391</w:t>
+              <w:t xml:space="preserve">0.07</w:t>
             </w:r>
           </w:p>
         </w:tc>
@@ -5135,7 +4590,7 @@
                 <w:szCs w:val="22"/>
                 <w:color w:val="000000"/>
               </w:rPr>
-              <w:t xml:space="preserve">0.8719387</w:t>
+              <w:t xml:space="preserve">27,774</w:t>
             </w:r>
           </w:p>
         </w:tc>
@@ -5167,39 +4622,7 @@
                 <w:szCs w:val="22"/>
                 <w:color w:val="000000"/>
               </w:rPr>
-              <w:t xml:space="preserve">27,773.89</w:t>
-            </w:r>
-          </w:p>
-        </w:tc>
-        <w:tc>
-          <w:tcPr>
-            <w:tcBorders>
-              <w:bottom w:val="single" w:sz="4" w:space="0" w:color="666666"/>
-              <w:top w:val="single" w:sz="16" w:space="0" w:color="000000"/>
-            </w:tcBorders>
-            <w:shd w:val="clear" w:color="auto" w:fill="FFFFFF"/>
-            <w:tcMar>
-              <w:top w:w="0" w:type="dxa"/>
-              <w:bottom w:w="0" w:type="dxa"/>
-              <w:left w:w="0" w:type="dxa"/>
-              <w:right w:w="0" w:type="dxa"/>
-            </w:tcMar>
-            <w:vAlign w:val="center"/>
-          </w:tcPr>
-          <w:p>
-            <w:pPr>
-              <w:jc w:val="right"/>
-              <w:spacing w:after="100" w:before="100" w:line="240"/>
-              <w:ind w:firstLine="0" w:left="100" w:right="100"/>
-            </w:pPr>
-            <w:r xmlns:w="http://schemas.openxmlformats.org/wordprocessingml/2006/main" xmlns:wp="http://schemas.openxmlformats.org/drawingml/2006/wordprocessingDrawing" xmlns:r="http://schemas.openxmlformats.org/officeDocument/2006/relationships" xmlns:w14="http://schemas.microsoft.com/office/word/2010/wordml">
-              <w:rPr>
-                <w:rFonts w:ascii="Helvetica" w:hAnsi="Helvetica" w:eastAsia="Helvetica" w:cs="Helvetica"/>
-                <w:sz w:val="22"/>
-                <w:szCs w:val="22"/>
-                <w:color w:val="000000"/>
-              </w:rPr>
-              <w:t xml:space="preserve">-1,221.9347</w:t>
+              <w:t xml:space="preserve">-1,221.93</w:t>
             </w:r>
           </w:p>
         </w:tc>
@@ -5389,103 +4812,71 @@
                 <w:szCs w:val="22"/>
                 <w:color w:val="000000"/>
               </w:rPr>
-              <w:t xml:space="preserve">0.056573908</w:t>
-            </w:r>
-          </w:p>
-        </w:tc>
-        <w:tc>
-          <w:tcPr>
-            <w:tcBorders>
-              <w:bottom w:val="single" w:sz="4" w:space="0" w:color="666666"/>
-              <w:top w:val="single" w:sz="4" w:space="0" w:color="666666"/>
-            </w:tcBorders>
-            <w:shd w:val="clear" w:color="auto" w:fill="FFFFFF"/>
-            <w:tcMar>
-              <w:top w:w="0" w:type="dxa"/>
-              <w:bottom w:w="0" w:type="dxa"/>
-              <w:left w:w="0" w:type="dxa"/>
-              <w:right w:w="0" w:type="dxa"/>
-            </w:tcMar>
-            <w:vAlign w:val="center"/>
-          </w:tcPr>
-          <w:p>
-            <w:pPr>
-              <w:jc w:val="right"/>
-              <w:spacing w:after="100" w:before="100" w:line="240"/>
-              <w:ind w:firstLine="0" w:left="100" w:right="100"/>
-            </w:pPr>
-            <w:r xmlns:w="http://schemas.openxmlformats.org/wordprocessingml/2006/main" xmlns:wp="http://schemas.openxmlformats.org/drawingml/2006/wordprocessingDrawing" xmlns:r="http://schemas.openxmlformats.org/officeDocument/2006/relationships" xmlns:w14="http://schemas.microsoft.com/office/word/2010/wordml">
-              <w:rPr>
-                <w:rFonts w:ascii="Helvetica" w:hAnsi="Helvetica" w:eastAsia="Helvetica" w:cs="Helvetica"/>
-                <w:sz w:val="22"/>
-                <w:szCs w:val="22"/>
-                <w:color w:val="000000"/>
-              </w:rPr>
-              <w:t xml:space="preserve">0.8722989</w:t>
-            </w:r>
-          </w:p>
-        </w:tc>
-        <w:tc>
-          <w:tcPr>
-            <w:tcBorders>
-              <w:bottom w:val="single" w:sz="4" w:space="0" w:color="666666"/>
-              <w:top w:val="single" w:sz="4" w:space="0" w:color="666666"/>
-            </w:tcBorders>
-            <w:shd w:val="clear" w:color="auto" w:fill="FFFFFF"/>
-            <w:tcMar>
-              <w:top w:w="0" w:type="dxa"/>
-              <w:bottom w:w="0" w:type="dxa"/>
-              <w:left w:w="0" w:type="dxa"/>
-              <w:right w:w="0" w:type="dxa"/>
-            </w:tcMar>
-            <w:vAlign w:val="center"/>
-          </w:tcPr>
-          <w:p>
-            <w:pPr>
-              <w:jc w:val="right"/>
-              <w:spacing w:after="100" w:before="100" w:line="240"/>
-              <w:ind w:firstLine="0" w:left="100" w:right="100"/>
-            </w:pPr>
-            <w:r xmlns:w="http://schemas.openxmlformats.org/wordprocessingml/2006/main" xmlns:wp="http://schemas.openxmlformats.org/drawingml/2006/wordprocessingDrawing" xmlns:r="http://schemas.openxmlformats.org/officeDocument/2006/relationships" xmlns:w14="http://schemas.microsoft.com/office/word/2010/wordml">
-              <w:rPr>
-                <w:rFonts w:ascii="Helvetica" w:hAnsi="Helvetica" w:eastAsia="Helvetica" w:cs="Helvetica"/>
-                <w:sz w:val="22"/>
-                <w:szCs w:val="22"/>
-                <w:color w:val="000000"/>
-              </w:rPr>
-              <w:t xml:space="preserve">28,121.05</w:t>
-            </w:r>
-          </w:p>
-        </w:tc>
-        <w:tc>
-          <w:tcPr>
-            <w:tcBorders>
-              <w:bottom w:val="single" w:sz="4" w:space="0" w:color="666666"/>
-              <w:top w:val="single" w:sz="4" w:space="0" w:color="666666"/>
-            </w:tcBorders>
-            <w:shd w:val="clear" w:color="auto" w:fill="FFFFFF"/>
-            <w:tcMar>
-              <w:top w:w="0" w:type="dxa"/>
-              <w:bottom w:w="0" w:type="dxa"/>
-              <w:left w:w="0" w:type="dxa"/>
-              <w:right w:w="0" w:type="dxa"/>
-            </w:tcMar>
-            <w:vAlign w:val="center"/>
-          </w:tcPr>
-          <w:p>
-            <w:pPr>
-              <w:jc w:val="right"/>
-              <w:spacing w:after="100" w:before="100" w:line="240"/>
-              <w:ind w:firstLine="0" w:left="100" w:right="100"/>
-            </w:pPr>
-            <w:r xmlns:w="http://schemas.openxmlformats.org/wordprocessingml/2006/main" xmlns:wp="http://schemas.openxmlformats.org/drawingml/2006/wordprocessingDrawing" xmlns:r="http://schemas.openxmlformats.org/officeDocument/2006/relationships" xmlns:w14="http://schemas.microsoft.com/office/word/2010/wordml">
-              <w:rPr>
-                <w:rFonts w:ascii="Helvetica" w:hAnsi="Helvetica" w:eastAsia="Helvetica" w:cs="Helvetica"/>
-                <w:sz w:val="22"/>
-                <w:szCs w:val="22"/>
-                <w:color w:val="000000"/>
-              </w:rPr>
-              <w:t xml:space="preserve">-874.7784</w:t>
+              <w:t xml:space="preserve">0.06</w:t>
+            </w:r>
+          </w:p>
+        </w:tc>
+        <w:tc>
+          <w:tcPr>
+            <w:tcBorders>
+              <w:bottom w:val="single" w:sz="4" w:space="0" w:color="666666"/>
+              <w:top w:val="single" w:sz="4" w:space="0" w:color="666666"/>
+            </w:tcBorders>
+            <w:shd w:val="clear" w:color="auto" w:fill="FFFFFF"/>
+            <w:tcMar>
+              <w:top w:w="0" w:type="dxa"/>
+              <w:bottom w:w="0" w:type="dxa"/>
+              <w:left w:w="0" w:type="dxa"/>
+              <w:right w:w="0" w:type="dxa"/>
+            </w:tcMar>
+            <w:vAlign w:val="center"/>
+          </w:tcPr>
+          <w:p>
+            <w:pPr>
+              <w:jc w:val="right"/>
+              <w:spacing w:after="100" w:before="100" w:line="240"/>
+              <w:ind w:firstLine="0" w:left="100" w:right="100"/>
+            </w:pPr>
+            <w:r xmlns:w="http://schemas.openxmlformats.org/wordprocessingml/2006/main" xmlns:wp="http://schemas.openxmlformats.org/drawingml/2006/wordprocessingDrawing" xmlns:r="http://schemas.openxmlformats.org/officeDocument/2006/relationships" xmlns:w14="http://schemas.microsoft.com/office/word/2010/wordml">
+              <w:rPr>
+                <w:rFonts w:ascii="Helvetica" w:hAnsi="Helvetica" w:eastAsia="Helvetica" w:cs="Helvetica"/>
+                <w:sz w:val="22"/>
+                <w:szCs w:val="22"/>
+                <w:color w:val="000000"/>
+              </w:rPr>
+              <w:t xml:space="preserve">28,121</w:t>
+            </w:r>
+          </w:p>
+        </w:tc>
+        <w:tc>
+          <w:tcPr>
+            <w:tcBorders>
+              <w:bottom w:val="single" w:sz="4" w:space="0" w:color="666666"/>
+              <w:top w:val="single" w:sz="4" w:space="0" w:color="666666"/>
+            </w:tcBorders>
+            <w:shd w:val="clear" w:color="auto" w:fill="FFFFFF"/>
+            <w:tcMar>
+              <w:top w:w="0" w:type="dxa"/>
+              <w:bottom w:w="0" w:type="dxa"/>
+              <w:left w:w="0" w:type="dxa"/>
+              <w:right w:w="0" w:type="dxa"/>
+            </w:tcMar>
+            <w:vAlign w:val="center"/>
+          </w:tcPr>
+          <w:p>
+            <w:pPr>
+              <w:jc w:val="right"/>
+              <w:spacing w:after="100" w:before="100" w:line="240"/>
+              <w:ind w:firstLine="0" w:left="100" w:right="100"/>
+            </w:pPr>
+            <w:r xmlns:w="http://schemas.openxmlformats.org/wordprocessingml/2006/main" xmlns:wp="http://schemas.openxmlformats.org/drawingml/2006/wordprocessingDrawing" xmlns:r="http://schemas.openxmlformats.org/officeDocument/2006/relationships" xmlns:w14="http://schemas.microsoft.com/office/word/2010/wordml">
+              <w:rPr>
+                <w:rFonts w:ascii="Helvetica" w:hAnsi="Helvetica" w:eastAsia="Helvetica" w:cs="Helvetica"/>
+                <w:sz w:val="22"/>
+                <w:szCs w:val="22"/>
+                <w:color w:val="000000"/>
+              </w:rPr>
+              <w:t xml:space="preserve">-874.78</w:t>
             </w:r>
           </w:p>
         </w:tc>
@@ -5675,103 +5066,71 @@
                 <w:szCs w:val="22"/>
                 <w:color w:val="000000"/>
               </w:rPr>
-              <w:t xml:space="preserve">0.025621889</w:t>
-            </w:r>
-          </w:p>
-        </w:tc>
-        <w:tc>
-          <w:tcPr>
-            <w:tcBorders>
-              <w:bottom w:val="single" w:sz="4" w:space="0" w:color="666666"/>
-              <w:top w:val="single" w:sz="4" w:space="0" w:color="666666"/>
-            </w:tcBorders>
-            <w:shd w:val="clear" w:color="auto" w:fill="FFFFFF"/>
-            <w:tcMar>
-              <w:top w:w="0" w:type="dxa"/>
-              <w:bottom w:w="0" w:type="dxa"/>
-              <w:left w:w="0" w:type="dxa"/>
-              <w:right w:w="0" w:type="dxa"/>
-            </w:tcMar>
-            <w:vAlign w:val="center"/>
-          </w:tcPr>
-          <w:p>
-            <w:pPr>
-              <w:jc w:val="right"/>
-              <w:spacing w:after="100" w:before="100" w:line="240"/>
-              <w:ind w:firstLine="0" w:left="100" w:right="100"/>
-            </w:pPr>
-            <w:r xmlns:w="http://schemas.openxmlformats.org/wordprocessingml/2006/main" xmlns:wp="http://schemas.openxmlformats.org/drawingml/2006/wordprocessingDrawing" xmlns:r="http://schemas.openxmlformats.org/officeDocument/2006/relationships" xmlns:w14="http://schemas.microsoft.com/office/word/2010/wordml">
-              <w:rPr>
-                <w:rFonts w:ascii="Helvetica" w:hAnsi="Helvetica" w:eastAsia="Helvetica" w:cs="Helvetica"/>
-                <w:sz w:val="22"/>
-                <w:szCs w:val="22"/>
-                <w:color w:val="000000"/>
-              </w:rPr>
-              <w:t xml:space="preserve">0.8638160</w:t>
-            </w:r>
-          </w:p>
-        </w:tc>
-        <w:tc>
-          <w:tcPr>
-            <w:tcBorders>
-              <w:bottom w:val="single" w:sz="4" w:space="0" w:color="666666"/>
-              <w:top w:val="single" w:sz="4" w:space="0" w:color="666666"/>
-            </w:tcBorders>
-            <w:shd w:val="clear" w:color="auto" w:fill="FFFFFF"/>
-            <w:tcMar>
-              <w:top w:w="0" w:type="dxa"/>
-              <w:bottom w:w="0" w:type="dxa"/>
-              <w:left w:w="0" w:type="dxa"/>
-              <w:right w:w="0" w:type="dxa"/>
-            </w:tcMar>
-            <w:vAlign w:val="center"/>
-          </w:tcPr>
-          <w:p>
-            <w:pPr>
-              <w:jc w:val="right"/>
-              <w:spacing w:after="100" w:before="100" w:line="240"/>
-              <w:ind w:firstLine="0" w:left="100" w:right="100"/>
-            </w:pPr>
-            <w:r xmlns:w="http://schemas.openxmlformats.org/wordprocessingml/2006/main" xmlns:wp="http://schemas.openxmlformats.org/drawingml/2006/wordprocessingDrawing" xmlns:r="http://schemas.openxmlformats.org/officeDocument/2006/relationships" xmlns:w14="http://schemas.microsoft.com/office/word/2010/wordml">
-              <w:rPr>
-                <w:rFonts w:ascii="Helvetica" w:hAnsi="Helvetica" w:eastAsia="Helvetica" w:cs="Helvetica"/>
-                <w:sz w:val="22"/>
-                <w:szCs w:val="22"/>
-                <w:color w:val="000000"/>
-              </w:rPr>
-              <w:t xml:space="preserve">28,554.99</w:t>
-            </w:r>
-          </w:p>
-        </w:tc>
-        <w:tc>
-          <w:tcPr>
-            <w:tcBorders>
-              <w:bottom w:val="single" w:sz="4" w:space="0" w:color="666666"/>
-              <w:top w:val="single" w:sz="4" w:space="0" w:color="666666"/>
-            </w:tcBorders>
-            <w:shd w:val="clear" w:color="auto" w:fill="FFFFFF"/>
-            <w:tcMar>
-              <w:top w:w="0" w:type="dxa"/>
-              <w:bottom w:w="0" w:type="dxa"/>
-              <w:left w:w="0" w:type="dxa"/>
-              <w:right w:w="0" w:type="dxa"/>
-            </w:tcMar>
-            <w:vAlign w:val="center"/>
-          </w:tcPr>
-          <w:p>
-            <w:pPr>
-              <w:jc w:val="right"/>
-              <w:spacing w:after="100" w:before="100" w:line="240"/>
-              <w:ind w:firstLine="0" w:left="100" w:right="100"/>
-            </w:pPr>
-            <w:r xmlns:w="http://schemas.openxmlformats.org/wordprocessingml/2006/main" xmlns:wp="http://schemas.openxmlformats.org/drawingml/2006/wordprocessingDrawing" xmlns:r="http://schemas.openxmlformats.org/officeDocument/2006/relationships" xmlns:w14="http://schemas.microsoft.com/office/word/2010/wordml">
-              <w:rPr>
-                <w:rFonts w:ascii="Helvetica" w:hAnsi="Helvetica" w:eastAsia="Helvetica" w:cs="Helvetica"/>
-                <w:sz w:val="22"/>
-                <w:szCs w:val="22"/>
-                <w:color w:val="000000"/>
-              </w:rPr>
-              <w:t xml:space="preserve">-440.8396</w:t>
+              <w:t xml:space="preserve">0.03</w:t>
+            </w:r>
+          </w:p>
+        </w:tc>
+        <w:tc>
+          <w:tcPr>
+            <w:tcBorders>
+              <w:bottom w:val="single" w:sz="4" w:space="0" w:color="666666"/>
+              <w:top w:val="single" w:sz="4" w:space="0" w:color="666666"/>
+            </w:tcBorders>
+            <w:shd w:val="clear" w:color="auto" w:fill="FFFFFF"/>
+            <w:tcMar>
+              <w:top w:w="0" w:type="dxa"/>
+              <w:bottom w:w="0" w:type="dxa"/>
+              <w:left w:w="0" w:type="dxa"/>
+              <w:right w:w="0" w:type="dxa"/>
+            </w:tcMar>
+            <w:vAlign w:val="center"/>
+          </w:tcPr>
+          <w:p>
+            <w:pPr>
+              <w:jc w:val="right"/>
+              <w:spacing w:after="100" w:before="100" w:line="240"/>
+              <w:ind w:firstLine="0" w:left="100" w:right="100"/>
+            </w:pPr>
+            <w:r xmlns:w="http://schemas.openxmlformats.org/wordprocessingml/2006/main" xmlns:wp="http://schemas.openxmlformats.org/drawingml/2006/wordprocessingDrawing" xmlns:r="http://schemas.openxmlformats.org/officeDocument/2006/relationships" xmlns:w14="http://schemas.microsoft.com/office/word/2010/wordml">
+              <w:rPr>
+                <w:rFonts w:ascii="Helvetica" w:hAnsi="Helvetica" w:eastAsia="Helvetica" w:cs="Helvetica"/>
+                <w:sz w:val="22"/>
+                <w:szCs w:val="22"/>
+                <w:color w:val="000000"/>
+              </w:rPr>
+              <w:t xml:space="preserve">28,555</w:t>
+            </w:r>
+          </w:p>
+        </w:tc>
+        <w:tc>
+          <w:tcPr>
+            <w:tcBorders>
+              <w:bottom w:val="single" w:sz="4" w:space="0" w:color="666666"/>
+              <w:top w:val="single" w:sz="4" w:space="0" w:color="666666"/>
+            </w:tcBorders>
+            <w:shd w:val="clear" w:color="auto" w:fill="FFFFFF"/>
+            <w:tcMar>
+              <w:top w:w="0" w:type="dxa"/>
+              <w:bottom w:w="0" w:type="dxa"/>
+              <w:left w:w="0" w:type="dxa"/>
+              <w:right w:w="0" w:type="dxa"/>
+            </w:tcMar>
+            <w:vAlign w:val="center"/>
+          </w:tcPr>
+          <w:p>
+            <w:pPr>
+              <w:jc w:val="right"/>
+              <w:spacing w:after="100" w:before="100" w:line="240"/>
+              <w:ind w:firstLine="0" w:left="100" w:right="100"/>
+            </w:pPr>
+            <w:r xmlns:w="http://schemas.openxmlformats.org/wordprocessingml/2006/main" xmlns:wp="http://schemas.openxmlformats.org/drawingml/2006/wordprocessingDrawing" xmlns:r="http://schemas.openxmlformats.org/officeDocument/2006/relationships" xmlns:w14="http://schemas.microsoft.com/office/word/2010/wordml">
+              <w:rPr>
+                <w:rFonts w:ascii="Helvetica" w:hAnsi="Helvetica" w:eastAsia="Helvetica" w:cs="Helvetica"/>
+                <w:sz w:val="22"/>
+                <w:szCs w:val="22"/>
+                <w:color w:val="000000"/>
+              </w:rPr>
+              <w:t xml:space="preserve">-440.84</w:t>
             </w:r>
           </w:p>
         </w:tc>
@@ -5961,7 +5320,7 @@
                 <w:szCs w:val="22"/>
                 <w:color w:val="000000"/>
               </w:rPr>
-              <w:t xml:space="preserve">0.007898645</w:t>
+              <w:t xml:space="preserve">0.01</w:t>
             </w:r>
           </w:p>
         </w:tc>
@@ -5993,7 +5352,7 @@
                 <w:szCs w:val="22"/>
                 <w:color w:val="000000"/>
               </w:rPr>
-              <w:t xml:space="preserve">0.8601104</w:t>
+              <w:t xml:space="preserve">28,996</w:t>
             </w:r>
           </w:p>
         </w:tc>
@@ -6025,39 +5384,7 @@
                 <w:szCs w:val="22"/>
                 <w:color w:val="000000"/>
               </w:rPr>
-              <w:t xml:space="preserve">28,995.83</w:t>
-            </w:r>
-          </w:p>
-        </w:tc>
-        <w:tc>
-          <w:tcPr>
-            <w:tcBorders>
-              <w:bottom w:val="single" w:sz="12" w:space="0" w:color="000000"/>
-              <w:top w:val="single" w:sz="4" w:space="0" w:color="666666"/>
-            </w:tcBorders>
-            <w:shd w:val="clear" w:color="auto" w:fill="FFFFFF"/>
-            <w:tcMar>
-              <w:top w:w="0" w:type="dxa"/>
-              <w:bottom w:w="0" w:type="dxa"/>
-              <w:left w:w="0" w:type="dxa"/>
-              <w:right w:w="0" w:type="dxa"/>
-            </w:tcMar>
-            <w:vAlign w:val="center"/>
-          </w:tcPr>
-          <w:p>
-            <w:pPr>
-              <w:jc w:val="right"/>
-              <w:spacing w:after="100" w:before="100" w:line="240"/>
-              <w:ind w:firstLine="0" w:left="100" w:right="100"/>
-            </w:pPr>
-            <w:r xmlns:w="http://schemas.openxmlformats.org/wordprocessingml/2006/main" xmlns:wp="http://schemas.openxmlformats.org/drawingml/2006/wordprocessingDrawing" xmlns:r="http://schemas.openxmlformats.org/officeDocument/2006/relationships" xmlns:w14="http://schemas.microsoft.com/office/word/2010/wordml">
-              <w:rPr>
-                <w:rFonts w:ascii="Helvetica" w:hAnsi="Helvetica" w:eastAsia="Helvetica" w:cs="Helvetica"/>
-                <w:sz w:val="22"/>
-                <w:szCs w:val="22"/>
-                <w:color w:val="000000"/>
-              </w:rPr>
-              <w:t xml:space="preserve">0.0000</w:t>
+              <w:t xml:space="preserve">0.00</w:t>
             </w:r>
           </w:p>
         </w:tc>
@@ -6247,7 +5574,7 @@
                 <w:szCs w:val="22"/>
                 <w:color w:val="000000"/>
               </w:rPr>
-              <w:t xml:space="preserve">0.080620881</w:t>
+              <w:t xml:space="preserve">0.08</w:t>
             </w:r>
           </w:p>
         </w:tc>
@@ -6279,7 +5606,7 @@
                 <w:szCs w:val="22"/>
                 <w:color w:val="000000"/>
               </w:rPr>
-              <w:t xml:space="preserve">0.8975664</w:t>
+              <w:t xml:space="preserve">45,474</w:t>
             </w:r>
           </w:p>
         </w:tc>
@@ -6311,39 +5638,7 @@
                 <w:szCs w:val="22"/>
                 <w:color w:val="000000"/>
               </w:rPr>
-              <w:t xml:space="preserve">45,474.32</w:t>
-            </w:r>
-          </w:p>
-        </w:tc>
-        <w:tc>
-          <w:tcPr>
-            <w:tcBorders>
-              <w:bottom w:val="single" w:sz="4" w:space="0" w:color="666666"/>
-              <w:top w:val="single" w:sz="12" w:space="0" w:color="000000"/>
-            </w:tcBorders>
-            <w:shd w:val="clear" w:color="auto" w:fill="FFFFFF"/>
-            <w:tcMar>
-              <w:top w:w="0" w:type="dxa"/>
-              <w:bottom w:w="0" w:type="dxa"/>
-              <w:left w:w="0" w:type="dxa"/>
-              <w:right w:w="0" w:type="dxa"/>
-            </w:tcMar>
-            <w:vAlign w:val="center"/>
-          </w:tcPr>
-          <w:p>
-            <w:pPr>
-              <w:jc w:val="right"/>
-              <w:spacing w:after="100" w:before="100" w:line="240"/>
-              <w:ind w:firstLine="0" w:left="100" w:right="100"/>
-            </w:pPr>
-            <w:r xmlns:w="http://schemas.openxmlformats.org/wordprocessingml/2006/main" xmlns:wp="http://schemas.openxmlformats.org/drawingml/2006/wordprocessingDrawing" xmlns:r="http://schemas.openxmlformats.org/officeDocument/2006/relationships" xmlns:w14="http://schemas.microsoft.com/office/word/2010/wordml">
-              <w:rPr>
-                <w:rFonts w:ascii="Helvetica" w:hAnsi="Helvetica" w:eastAsia="Helvetica" w:cs="Helvetica"/>
-                <w:sz w:val="22"/>
-                <w:szCs w:val="22"/>
-                <w:color w:val="000000"/>
-              </w:rPr>
-              <w:t xml:space="preserve">-832.5564</w:t>
+              <w:t xml:space="preserve">-832.56</w:t>
             </w:r>
           </w:p>
         </w:tc>
@@ -6533,103 +5828,71 @@
                 <w:szCs w:val="22"/>
                 <w:color w:val="000000"/>
               </w:rPr>
-              <w:t xml:space="preserve">0.037051546</w:t>
-            </w:r>
-          </w:p>
-        </w:tc>
-        <w:tc>
-          <w:tcPr>
-            <w:tcBorders>
-              <w:bottom w:val="single" w:sz="4" w:space="0" w:color="666666"/>
-              <w:top w:val="single" w:sz="4" w:space="0" w:color="666666"/>
-            </w:tcBorders>
-            <w:shd w:val="clear" w:color="auto" w:fill="FFFFFF"/>
-            <w:tcMar>
-              <w:top w:w="0" w:type="dxa"/>
-              <w:bottom w:w="0" w:type="dxa"/>
-              <w:left w:w="0" w:type="dxa"/>
-              <w:right w:w="0" w:type="dxa"/>
-            </w:tcMar>
-            <w:vAlign w:val="center"/>
-          </w:tcPr>
-          <w:p>
-            <w:pPr>
-              <w:jc w:val="right"/>
-              <w:spacing w:after="100" w:before="100" w:line="240"/>
-              <w:ind w:firstLine="0" w:left="100" w:right="100"/>
-            </w:pPr>
-            <w:r xmlns:w="http://schemas.openxmlformats.org/wordprocessingml/2006/main" xmlns:wp="http://schemas.openxmlformats.org/drawingml/2006/wordprocessingDrawing" xmlns:r="http://schemas.openxmlformats.org/officeDocument/2006/relationships" xmlns:w14="http://schemas.microsoft.com/office/word/2010/wordml">
-              <w:rPr>
-                <w:rFonts w:ascii="Helvetica" w:hAnsi="Helvetica" w:eastAsia="Helvetica" w:cs="Helvetica"/>
-                <w:sz w:val="22"/>
-                <w:szCs w:val="22"/>
-                <w:color w:val="000000"/>
-              </w:rPr>
-              <w:t xml:space="preserve">0.8951768</w:t>
-            </w:r>
-          </w:p>
-        </w:tc>
-        <w:tc>
-          <w:tcPr>
-            <w:tcBorders>
-              <w:bottom w:val="single" w:sz="4" w:space="0" w:color="666666"/>
-              <w:top w:val="single" w:sz="4" w:space="0" w:color="666666"/>
-            </w:tcBorders>
-            <w:shd w:val="clear" w:color="auto" w:fill="FFFFFF"/>
-            <w:tcMar>
-              <w:top w:w="0" w:type="dxa"/>
-              <w:bottom w:w="0" w:type="dxa"/>
-              <w:left w:w="0" w:type="dxa"/>
-              <w:right w:w="0" w:type="dxa"/>
-            </w:tcMar>
-            <w:vAlign w:val="center"/>
-          </w:tcPr>
-          <w:p>
-            <w:pPr>
-              <w:jc w:val="right"/>
-              <w:spacing w:after="100" w:before="100" w:line="240"/>
-              <w:ind w:firstLine="0" w:left="100" w:right="100"/>
-            </w:pPr>
-            <w:r xmlns:w="http://schemas.openxmlformats.org/wordprocessingml/2006/main" xmlns:wp="http://schemas.openxmlformats.org/drawingml/2006/wordprocessingDrawing" xmlns:r="http://schemas.openxmlformats.org/officeDocument/2006/relationships" xmlns:w14="http://schemas.microsoft.com/office/word/2010/wordml">
-              <w:rPr>
-                <w:rFonts w:ascii="Helvetica" w:hAnsi="Helvetica" w:eastAsia="Helvetica" w:cs="Helvetica"/>
-                <w:sz w:val="22"/>
-                <w:szCs w:val="22"/>
-                <w:color w:val="000000"/>
-              </w:rPr>
-              <w:t xml:space="preserve">45,756.40</w:t>
-            </w:r>
-          </w:p>
-        </w:tc>
-        <w:tc>
-          <w:tcPr>
-            <w:tcBorders>
-              <w:bottom w:val="single" w:sz="4" w:space="0" w:color="666666"/>
-              <w:top w:val="single" w:sz="4" w:space="0" w:color="666666"/>
-            </w:tcBorders>
-            <w:shd w:val="clear" w:color="auto" w:fill="FFFFFF"/>
-            <w:tcMar>
-              <w:top w:w="0" w:type="dxa"/>
-              <w:bottom w:w="0" w:type="dxa"/>
-              <w:left w:w="0" w:type="dxa"/>
-              <w:right w:w="0" w:type="dxa"/>
-            </w:tcMar>
-            <w:vAlign w:val="center"/>
-          </w:tcPr>
-          <w:p>
-            <w:pPr>
-              <w:jc w:val="right"/>
-              <w:spacing w:after="100" w:before="100" w:line="240"/>
-              <w:ind w:firstLine="0" w:left="100" w:right="100"/>
-            </w:pPr>
-            <w:r xmlns:w="http://schemas.openxmlformats.org/wordprocessingml/2006/main" xmlns:wp="http://schemas.openxmlformats.org/drawingml/2006/wordprocessingDrawing" xmlns:r="http://schemas.openxmlformats.org/officeDocument/2006/relationships" xmlns:w14="http://schemas.microsoft.com/office/word/2010/wordml">
-              <w:rPr>
-                <w:rFonts w:ascii="Helvetica" w:hAnsi="Helvetica" w:eastAsia="Helvetica" w:cs="Helvetica"/>
-                <w:sz w:val="22"/>
-                <w:szCs w:val="22"/>
-                <w:color w:val="000000"/>
-              </w:rPr>
-              <w:t xml:space="preserve">-550.4766</w:t>
+              <w:t xml:space="preserve">0.04</w:t>
+            </w:r>
+          </w:p>
+        </w:tc>
+        <w:tc>
+          <w:tcPr>
+            <w:tcBorders>
+              <w:bottom w:val="single" w:sz="4" w:space="0" w:color="666666"/>
+              <w:top w:val="single" w:sz="4" w:space="0" w:color="666666"/>
+            </w:tcBorders>
+            <w:shd w:val="clear" w:color="auto" w:fill="FFFFFF"/>
+            <w:tcMar>
+              <w:top w:w="0" w:type="dxa"/>
+              <w:bottom w:w="0" w:type="dxa"/>
+              <w:left w:w="0" w:type="dxa"/>
+              <w:right w:w="0" w:type="dxa"/>
+            </w:tcMar>
+            <w:vAlign w:val="center"/>
+          </w:tcPr>
+          <w:p>
+            <w:pPr>
+              <w:jc w:val="right"/>
+              <w:spacing w:after="100" w:before="100" w:line="240"/>
+              <w:ind w:firstLine="0" w:left="100" w:right="100"/>
+            </w:pPr>
+            <w:r xmlns:w="http://schemas.openxmlformats.org/wordprocessingml/2006/main" xmlns:wp="http://schemas.openxmlformats.org/drawingml/2006/wordprocessingDrawing" xmlns:r="http://schemas.openxmlformats.org/officeDocument/2006/relationships" xmlns:w14="http://schemas.microsoft.com/office/word/2010/wordml">
+              <w:rPr>
+                <w:rFonts w:ascii="Helvetica" w:hAnsi="Helvetica" w:eastAsia="Helvetica" w:cs="Helvetica"/>
+                <w:sz w:val="22"/>
+                <w:szCs w:val="22"/>
+                <w:color w:val="000000"/>
+              </w:rPr>
+              <w:t xml:space="preserve">45,756</w:t>
+            </w:r>
+          </w:p>
+        </w:tc>
+        <w:tc>
+          <w:tcPr>
+            <w:tcBorders>
+              <w:bottom w:val="single" w:sz="4" w:space="0" w:color="666666"/>
+              <w:top w:val="single" w:sz="4" w:space="0" w:color="666666"/>
+            </w:tcBorders>
+            <w:shd w:val="clear" w:color="auto" w:fill="FFFFFF"/>
+            <w:tcMar>
+              <w:top w:w="0" w:type="dxa"/>
+              <w:bottom w:w="0" w:type="dxa"/>
+              <w:left w:w="0" w:type="dxa"/>
+              <w:right w:w="0" w:type="dxa"/>
+            </w:tcMar>
+            <w:vAlign w:val="center"/>
+          </w:tcPr>
+          <w:p>
+            <w:pPr>
+              <w:jc w:val="right"/>
+              <w:spacing w:after="100" w:before="100" w:line="240"/>
+              <w:ind w:firstLine="0" w:left="100" w:right="100"/>
+            </w:pPr>
+            <w:r xmlns:w="http://schemas.openxmlformats.org/wordprocessingml/2006/main" xmlns:wp="http://schemas.openxmlformats.org/drawingml/2006/wordprocessingDrawing" xmlns:r="http://schemas.openxmlformats.org/officeDocument/2006/relationships" xmlns:w14="http://schemas.microsoft.com/office/word/2010/wordml">
+              <w:rPr>
+                <w:rFonts w:ascii="Helvetica" w:hAnsi="Helvetica" w:eastAsia="Helvetica" w:cs="Helvetica"/>
+                <w:sz w:val="22"/>
+                <w:szCs w:val="22"/>
+                <w:color w:val="000000"/>
+              </w:rPr>
+              <w:t xml:space="preserve">-550.48</w:t>
             </w:r>
           </w:p>
         </w:tc>
@@ -6819,103 +6082,71 @@
                 <w:szCs w:val="22"/>
                 <w:color w:val="000000"/>
               </w:rPr>
-              <w:t xml:space="preserve">0.032306741</w:t>
-            </w:r>
-          </w:p>
-        </w:tc>
-        <w:tc>
-          <w:tcPr>
-            <w:tcBorders>
-              <w:bottom w:val="single" w:sz="4" w:space="0" w:color="666666"/>
-              <w:top w:val="single" w:sz="4" w:space="0" w:color="666666"/>
-            </w:tcBorders>
-            <w:shd w:val="clear" w:color="auto" w:fill="FFFFFF"/>
-            <w:tcMar>
-              <w:top w:w="0" w:type="dxa"/>
-              <w:bottom w:w="0" w:type="dxa"/>
-              <w:left w:w="0" w:type="dxa"/>
-              <w:right w:w="0" w:type="dxa"/>
-            </w:tcMar>
-            <w:vAlign w:val="center"/>
-          </w:tcPr>
-          <w:p>
-            <w:pPr>
-              <w:jc w:val="right"/>
-              <w:spacing w:after="100" w:before="100" w:line="240"/>
-              <w:ind w:firstLine="0" w:left="100" w:right="100"/>
-            </w:pPr>
-            <w:r xmlns:w="http://schemas.openxmlformats.org/wordprocessingml/2006/main" xmlns:wp="http://schemas.openxmlformats.org/drawingml/2006/wordprocessingDrawing" xmlns:r="http://schemas.openxmlformats.org/officeDocument/2006/relationships" xmlns:w14="http://schemas.microsoft.com/office/word/2010/wordml">
-              <w:rPr>
-                <w:rFonts w:ascii="Helvetica" w:hAnsi="Helvetica" w:eastAsia="Helvetica" w:cs="Helvetica"/>
-                <w:sz w:val="22"/>
-                <w:szCs w:val="22"/>
-                <w:color w:val="000000"/>
-              </w:rPr>
-              <w:t xml:space="preserve">0.8929241</w:t>
-            </w:r>
-          </w:p>
-        </w:tc>
-        <w:tc>
-          <w:tcPr>
-            <w:tcBorders>
-              <w:bottom w:val="single" w:sz="4" w:space="0" w:color="666666"/>
-              <w:top w:val="single" w:sz="4" w:space="0" w:color="666666"/>
-            </w:tcBorders>
-            <w:shd w:val="clear" w:color="auto" w:fill="FFFFFF"/>
-            <w:tcMar>
-              <w:top w:w="0" w:type="dxa"/>
-              <w:bottom w:w="0" w:type="dxa"/>
-              <w:left w:w="0" w:type="dxa"/>
-              <w:right w:w="0" w:type="dxa"/>
-            </w:tcMar>
-            <w:vAlign w:val="center"/>
-          </w:tcPr>
-          <w:p>
-            <w:pPr>
-              <w:jc w:val="right"/>
-              <w:spacing w:after="100" w:before="100" w:line="240"/>
-              <w:ind w:firstLine="0" w:left="100" w:right="100"/>
-            </w:pPr>
-            <w:r xmlns:w="http://schemas.openxmlformats.org/wordprocessingml/2006/main" xmlns:wp="http://schemas.openxmlformats.org/drawingml/2006/wordprocessingDrawing" xmlns:r="http://schemas.openxmlformats.org/officeDocument/2006/relationships" xmlns:w14="http://schemas.microsoft.com/office/word/2010/wordml">
-              <w:rPr>
-                <w:rFonts w:ascii="Helvetica" w:hAnsi="Helvetica" w:eastAsia="Helvetica" w:cs="Helvetica"/>
-                <w:sz w:val="22"/>
-                <w:szCs w:val="22"/>
-                <w:color w:val="000000"/>
-              </w:rPr>
-              <w:t xml:space="preserve">45,944.44</w:t>
-            </w:r>
-          </w:p>
-        </w:tc>
-        <w:tc>
-          <w:tcPr>
-            <w:tcBorders>
-              <w:bottom w:val="single" w:sz="4" w:space="0" w:color="666666"/>
-              <w:top w:val="single" w:sz="4" w:space="0" w:color="666666"/>
-            </w:tcBorders>
-            <w:shd w:val="clear" w:color="auto" w:fill="FFFFFF"/>
-            <w:tcMar>
-              <w:top w:w="0" w:type="dxa"/>
-              <w:bottom w:w="0" w:type="dxa"/>
-              <w:left w:w="0" w:type="dxa"/>
-              <w:right w:w="0" w:type="dxa"/>
-            </w:tcMar>
-            <w:vAlign w:val="center"/>
-          </w:tcPr>
-          <w:p>
-            <w:pPr>
-              <w:jc w:val="right"/>
-              <w:spacing w:after="100" w:before="100" w:line="240"/>
-              <w:ind w:firstLine="0" w:left="100" w:right="100"/>
-            </w:pPr>
-            <w:r xmlns:w="http://schemas.openxmlformats.org/wordprocessingml/2006/main" xmlns:wp="http://schemas.openxmlformats.org/drawingml/2006/wordprocessingDrawing" xmlns:r="http://schemas.openxmlformats.org/officeDocument/2006/relationships" xmlns:w14="http://schemas.microsoft.com/office/word/2010/wordml">
-              <w:rPr>
-                <w:rFonts w:ascii="Helvetica" w:hAnsi="Helvetica" w:eastAsia="Helvetica" w:cs="Helvetica"/>
-                <w:sz w:val="22"/>
-                <w:szCs w:val="22"/>
-                <w:color w:val="000000"/>
-              </w:rPr>
-              <w:t xml:space="preserve">-362.4317</w:t>
+              <w:t xml:space="preserve">0.03</w:t>
+            </w:r>
+          </w:p>
+        </w:tc>
+        <w:tc>
+          <w:tcPr>
+            <w:tcBorders>
+              <w:bottom w:val="single" w:sz="4" w:space="0" w:color="666666"/>
+              <w:top w:val="single" w:sz="4" w:space="0" w:color="666666"/>
+            </w:tcBorders>
+            <w:shd w:val="clear" w:color="auto" w:fill="FFFFFF"/>
+            <w:tcMar>
+              <w:top w:w="0" w:type="dxa"/>
+              <w:bottom w:w="0" w:type="dxa"/>
+              <w:left w:w="0" w:type="dxa"/>
+              <w:right w:w="0" w:type="dxa"/>
+            </w:tcMar>
+            <w:vAlign w:val="center"/>
+          </w:tcPr>
+          <w:p>
+            <w:pPr>
+              <w:jc w:val="right"/>
+              <w:spacing w:after="100" w:before="100" w:line="240"/>
+              <w:ind w:firstLine="0" w:left="100" w:right="100"/>
+            </w:pPr>
+            <w:r xmlns:w="http://schemas.openxmlformats.org/wordprocessingml/2006/main" xmlns:wp="http://schemas.openxmlformats.org/drawingml/2006/wordprocessingDrawing" xmlns:r="http://schemas.openxmlformats.org/officeDocument/2006/relationships" xmlns:w14="http://schemas.microsoft.com/office/word/2010/wordml">
+              <w:rPr>
+                <w:rFonts w:ascii="Helvetica" w:hAnsi="Helvetica" w:eastAsia="Helvetica" w:cs="Helvetica"/>
+                <w:sz w:val="22"/>
+                <w:szCs w:val="22"/>
+                <w:color w:val="000000"/>
+              </w:rPr>
+              <w:t xml:space="preserve">45,944</w:t>
+            </w:r>
+          </w:p>
+        </w:tc>
+        <w:tc>
+          <w:tcPr>
+            <w:tcBorders>
+              <w:bottom w:val="single" w:sz="4" w:space="0" w:color="666666"/>
+              <w:top w:val="single" w:sz="4" w:space="0" w:color="666666"/>
+            </w:tcBorders>
+            <w:shd w:val="clear" w:color="auto" w:fill="FFFFFF"/>
+            <w:tcMar>
+              <w:top w:w="0" w:type="dxa"/>
+              <w:bottom w:w="0" w:type="dxa"/>
+              <w:left w:w="0" w:type="dxa"/>
+              <w:right w:w="0" w:type="dxa"/>
+            </w:tcMar>
+            <w:vAlign w:val="center"/>
+          </w:tcPr>
+          <w:p>
+            <w:pPr>
+              <w:jc w:val="right"/>
+              <w:spacing w:after="100" w:before="100" w:line="240"/>
+              <w:ind w:firstLine="0" w:left="100" w:right="100"/>
+            </w:pPr>
+            <w:r xmlns:w="http://schemas.openxmlformats.org/wordprocessingml/2006/main" xmlns:wp="http://schemas.openxmlformats.org/drawingml/2006/wordprocessingDrawing" xmlns:r="http://schemas.openxmlformats.org/officeDocument/2006/relationships" xmlns:w14="http://schemas.microsoft.com/office/word/2010/wordml">
+              <w:rPr>
+                <w:rFonts w:ascii="Helvetica" w:hAnsi="Helvetica" w:eastAsia="Helvetica" w:cs="Helvetica"/>
+                <w:sz w:val="22"/>
+                <w:szCs w:val="22"/>
+                <w:color w:val="000000"/>
+              </w:rPr>
+              <w:t xml:space="preserve">-362.43</w:t>
             </w:r>
           </w:p>
         </w:tc>
@@ -7105,7 +6336,7 @@
                 <w:szCs w:val="22"/>
                 <w:color w:val="000000"/>
               </w:rPr>
-              <w:t xml:space="preserve">0.002331697</w:t>
+              <w:t xml:space="preserve">0.00</w:t>
             </w:r>
           </w:p>
         </w:tc>
@@ -7137,7 +6368,7 @@
                 <w:szCs w:val="22"/>
                 <w:color w:val="000000"/>
               </w:rPr>
-              <w:t xml:space="preserve">0.8896638</w:t>
+              <w:t xml:space="preserve">46,307</w:t>
             </w:r>
           </w:p>
         </w:tc>
@@ -7169,39 +6400,7 @@
                 <w:szCs w:val="22"/>
                 <w:color w:val="000000"/>
               </w:rPr>
-              <w:t xml:space="preserve">46,306.87</w:t>
-            </w:r>
-          </w:p>
-        </w:tc>
-        <w:tc>
-          <w:tcPr>
-            <w:tcBorders>
-              <w:bottom w:val="single" w:sz="16" w:space="0" w:color="000000"/>
-              <w:top w:val="single" w:sz="4" w:space="0" w:color="666666"/>
-            </w:tcBorders>
-            <w:shd w:val="clear" w:color="auto" w:fill="FFFFFF"/>
-            <w:tcMar>
-              <w:top w:w="0" w:type="dxa"/>
-              <w:bottom w:w="0" w:type="dxa"/>
-              <w:left w:w="0" w:type="dxa"/>
-              <w:right w:w="0" w:type="dxa"/>
-            </w:tcMar>
-            <w:vAlign w:val="center"/>
-          </w:tcPr>
-          <w:p>
-            <w:pPr>
-              <w:jc w:val="right"/>
-              <w:spacing w:after="100" w:before="100" w:line="240"/>
-              <w:ind w:firstLine="0" w:left="100" w:right="100"/>
-            </w:pPr>
-            <w:r xmlns:w="http://schemas.openxmlformats.org/wordprocessingml/2006/main" xmlns:wp="http://schemas.openxmlformats.org/drawingml/2006/wordprocessingDrawing" xmlns:r="http://schemas.openxmlformats.org/officeDocument/2006/relationships" xmlns:w14="http://schemas.microsoft.com/office/word/2010/wordml">
-              <w:rPr>
-                <w:rFonts w:ascii="Helvetica" w:hAnsi="Helvetica" w:eastAsia="Helvetica" w:cs="Helvetica"/>
-                <w:sz w:val="22"/>
-                <w:szCs w:val="22"/>
-                <w:color w:val="000000"/>
-              </w:rPr>
-              <w:t xml:space="preserve">0.0000</w:t>
+              <w:t xml:space="preserve">0.00</w:t>
             </w:r>
           </w:p>
         </w:tc>
@@ -7400,7 +6599,7 @@
                 <w:szCs w:val="22"/>
                 <w:color w:val="000000"/>
               </w:rPr>
-              <w:t xml:space="preserve">0.062548018</w:t>
+              <w:t xml:space="preserve">0.06</w:t>
             </w:r>
           </w:p>
         </w:tc>
@@ -7432,7 +6631,7 @@
                 <w:szCs w:val="22"/>
                 <w:color w:val="000000"/>
               </w:rPr>
-              <w:t xml:space="preserve">0.8694572</w:t>
+              <w:t xml:space="preserve">26,337</w:t>
             </w:r>
           </w:p>
         </w:tc>
@@ -7464,39 +6663,7 @@
                 <w:szCs w:val="22"/>
                 <w:color w:val="000000"/>
               </w:rPr>
-              <w:t xml:space="preserve">26,336.95</w:t>
-            </w:r>
-          </w:p>
-        </w:tc>
-        <w:tc>
-          <w:tcPr>
-            <w:tcBorders>
-              <w:bottom w:val="single" w:sz="4" w:space="0" w:color="666666"/>
-              <w:top w:val="single" w:sz="16" w:space="0" w:color="000000"/>
-            </w:tcBorders>
-            <w:shd w:val="clear" w:color="auto" w:fill="FFFFFF"/>
-            <w:tcMar>
-              <w:top w:w="0" w:type="dxa"/>
-              <w:bottom w:w="0" w:type="dxa"/>
-              <w:left w:w="0" w:type="dxa"/>
-              <w:right w:w="0" w:type="dxa"/>
-            </w:tcMar>
-            <w:vAlign w:val="center"/>
-          </w:tcPr>
-          <w:p>
-            <w:pPr>
-              <w:jc w:val="right"/>
-              <w:spacing w:after="100" w:before="100" w:line="240"/>
-              <w:ind w:firstLine="0" w:left="100" w:right="100"/>
-            </w:pPr>
-            <w:r xmlns:w="http://schemas.openxmlformats.org/wordprocessingml/2006/main" xmlns:wp="http://schemas.openxmlformats.org/drawingml/2006/wordprocessingDrawing" xmlns:r="http://schemas.openxmlformats.org/officeDocument/2006/relationships" xmlns:w14="http://schemas.microsoft.com/office/word/2010/wordml">
-              <w:rPr>
-                <w:rFonts w:ascii="Helvetica" w:hAnsi="Helvetica" w:eastAsia="Helvetica" w:cs="Helvetica"/>
-                <w:sz w:val="22"/>
-                <w:szCs w:val="22"/>
-                <w:color w:val="000000"/>
-              </w:rPr>
-              <w:t xml:space="preserve">-1,050.0985</w:t>
+              <w:t xml:space="preserve">-1,050.10</w:t>
             </w:r>
           </w:p>
         </w:tc>
@@ -7686,103 +6853,71 @@
                 <w:szCs w:val="22"/>
                 <w:color w:val="000000"/>
               </w:rPr>
-              <w:t xml:space="preserve">0.056508059</w:t>
-            </w:r>
-          </w:p>
-        </w:tc>
-        <w:tc>
-          <w:tcPr>
-            <w:tcBorders>
-              <w:bottom w:val="single" w:sz="4" w:space="0" w:color="666666"/>
-              <w:top w:val="single" w:sz="4" w:space="0" w:color="666666"/>
-            </w:tcBorders>
-            <w:shd w:val="clear" w:color="auto" w:fill="FFFFFF"/>
-            <w:tcMar>
-              <w:top w:w="0" w:type="dxa"/>
-              <w:bottom w:w="0" w:type="dxa"/>
-              <w:left w:w="0" w:type="dxa"/>
-              <w:right w:w="0" w:type="dxa"/>
-            </w:tcMar>
-            <w:vAlign w:val="center"/>
-          </w:tcPr>
-          <w:p>
-            <w:pPr>
-              <w:jc w:val="right"/>
-              <w:spacing w:after="100" w:before="100" w:line="240"/>
-              <w:ind w:firstLine="0" w:left="100" w:right="100"/>
-            </w:pPr>
-            <w:r xmlns:w="http://schemas.openxmlformats.org/wordprocessingml/2006/main" xmlns:wp="http://schemas.openxmlformats.org/drawingml/2006/wordprocessingDrawing" xmlns:r="http://schemas.openxmlformats.org/officeDocument/2006/relationships" xmlns:w14="http://schemas.microsoft.com/office/word/2010/wordml">
-              <w:rPr>
-                <w:rFonts w:ascii="Helvetica" w:hAnsi="Helvetica" w:eastAsia="Helvetica" w:cs="Helvetica"/>
-                <w:sz w:val="22"/>
-                <w:szCs w:val="22"/>
-                <w:color w:val="000000"/>
-              </w:rPr>
-              <w:t xml:space="preserve">0.8692347</w:t>
-            </w:r>
-          </w:p>
-        </w:tc>
-        <w:tc>
-          <w:tcPr>
-            <w:tcBorders>
-              <w:bottom w:val="single" w:sz="4" w:space="0" w:color="666666"/>
-              <w:top w:val="single" w:sz="4" w:space="0" w:color="666666"/>
-            </w:tcBorders>
-            <w:shd w:val="clear" w:color="auto" w:fill="FFFFFF"/>
-            <w:tcMar>
-              <w:top w:w="0" w:type="dxa"/>
-              <w:bottom w:w="0" w:type="dxa"/>
-              <w:left w:w="0" w:type="dxa"/>
-              <w:right w:w="0" w:type="dxa"/>
-            </w:tcMar>
-            <w:vAlign w:val="center"/>
-          </w:tcPr>
-          <w:p>
-            <w:pPr>
-              <w:jc w:val="right"/>
-              <w:spacing w:after="100" w:before="100" w:line="240"/>
-              <w:ind w:firstLine="0" w:left="100" w:right="100"/>
-            </w:pPr>
-            <w:r xmlns:w="http://schemas.openxmlformats.org/wordprocessingml/2006/main" xmlns:wp="http://schemas.openxmlformats.org/drawingml/2006/wordprocessingDrawing" xmlns:r="http://schemas.openxmlformats.org/officeDocument/2006/relationships" xmlns:w14="http://schemas.microsoft.com/office/word/2010/wordml">
-              <w:rPr>
-                <w:rFonts w:ascii="Helvetica" w:hAnsi="Helvetica" w:eastAsia="Helvetica" w:cs="Helvetica"/>
-                <w:sz w:val="22"/>
-                <w:szCs w:val="22"/>
-                <w:color w:val="000000"/>
-              </w:rPr>
-              <w:t xml:space="preserve">26,558.91</w:t>
-            </w:r>
-          </w:p>
-        </w:tc>
-        <w:tc>
-          <w:tcPr>
-            <w:tcBorders>
-              <w:bottom w:val="single" w:sz="4" w:space="0" w:color="666666"/>
-              <w:top w:val="single" w:sz="4" w:space="0" w:color="666666"/>
-            </w:tcBorders>
-            <w:shd w:val="clear" w:color="auto" w:fill="FFFFFF"/>
-            <w:tcMar>
-              <w:top w:w="0" w:type="dxa"/>
-              <w:bottom w:w="0" w:type="dxa"/>
-              <w:left w:w="0" w:type="dxa"/>
-              <w:right w:w="0" w:type="dxa"/>
-            </w:tcMar>
-            <w:vAlign w:val="center"/>
-          </w:tcPr>
-          <w:p>
-            <w:pPr>
-              <w:jc w:val="right"/>
-              <w:spacing w:after="100" w:before="100" w:line="240"/>
-              <w:ind w:firstLine="0" w:left="100" w:right="100"/>
-            </w:pPr>
-            <w:r xmlns:w="http://schemas.openxmlformats.org/wordprocessingml/2006/main" xmlns:wp="http://schemas.openxmlformats.org/drawingml/2006/wordprocessingDrawing" xmlns:r="http://schemas.openxmlformats.org/officeDocument/2006/relationships" xmlns:w14="http://schemas.microsoft.com/office/word/2010/wordml">
-              <w:rPr>
-                <w:rFonts w:ascii="Helvetica" w:hAnsi="Helvetica" w:eastAsia="Helvetica" w:cs="Helvetica"/>
-                <w:sz w:val="22"/>
-                <w:szCs w:val="22"/>
-                <w:color w:val="000000"/>
-              </w:rPr>
-              <w:t xml:space="preserve">-828.1365</w:t>
+              <w:t xml:space="preserve">0.06</w:t>
+            </w:r>
+          </w:p>
+        </w:tc>
+        <w:tc>
+          <w:tcPr>
+            <w:tcBorders>
+              <w:bottom w:val="single" w:sz="4" w:space="0" w:color="666666"/>
+              <w:top w:val="single" w:sz="4" w:space="0" w:color="666666"/>
+            </w:tcBorders>
+            <w:shd w:val="clear" w:color="auto" w:fill="FFFFFF"/>
+            <w:tcMar>
+              <w:top w:w="0" w:type="dxa"/>
+              <w:bottom w:w="0" w:type="dxa"/>
+              <w:left w:w="0" w:type="dxa"/>
+              <w:right w:w="0" w:type="dxa"/>
+            </w:tcMar>
+            <w:vAlign w:val="center"/>
+          </w:tcPr>
+          <w:p>
+            <w:pPr>
+              <w:jc w:val="right"/>
+              <w:spacing w:after="100" w:before="100" w:line="240"/>
+              <w:ind w:firstLine="0" w:left="100" w:right="100"/>
+            </w:pPr>
+            <w:r xmlns:w="http://schemas.openxmlformats.org/wordprocessingml/2006/main" xmlns:wp="http://schemas.openxmlformats.org/drawingml/2006/wordprocessingDrawing" xmlns:r="http://schemas.openxmlformats.org/officeDocument/2006/relationships" xmlns:w14="http://schemas.microsoft.com/office/word/2010/wordml">
+              <w:rPr>
+                <w:rFonts w:ascii="Helvetica" w:hAnsi="Helvetica" w:eastAsia="Helvetica" w:cs="Helvetica"/>
+                <w:sz w:val="22"/>
+                <w:szCs w:val="22"/>
+                <w:color w:val="000000"/>
+              </w:rPr>
+              <w:t xml:space="preserve">26,559</w:t>
+            </w:r>
+          </w:p>
+        </w:tc>
+        <w:tc>
+          <w:tcPr>
+            <w:tcBorders>
+              <w:bottom w:val="single" w:sz="4" w:space="0" w:color="666666"/>
+              <w:top w:val="single" w:sz="4" w:space="0" w:color="666666"/>
+            </w:tcBorders>
+            <w:shd w:val="clear" w:color="auto" w:fill="FFFFFF"/>
+            <w:tcMar>
+              <w:top w:w="0" w:type="dxa"/>
+              <w:bottom w:w="0" w:type="dxa"/>
+              <w:left w:w="0" w:type="dxa"/>
+              <w:right w:w="0" w:type="dxa"/>
+            </w:tcMar>
+            <w:vAlign w:val="center"/>
+          </w:tcPr>
+          <w:p>
+            <w:pPr>
+              <w:jc w:val="right"/>
+              <w:spacing w:after="100" w:before="100" w:line="240"/>
+              <w:ind w:firstLine="0" w:left="100" w:right="100"/>
+            </w:pPr>
+            <w:r xmlns:w="http://schemas.openxmlformats.org/wordprocessingml/2006/main" xmlns:wp="http://schemas.openxmlformats.org/drawingml/2006/wordprocessingDrawing" xmlns:r="http://schemas.openxmlformats.org/officeDocument/2006/relationships" xmlns:w14="http://schemas.microsoft.com/office/word/2010/wordml">
+              <w:rPr>
+                <w:rFonts w:ascii="Helvetica" w:hAnsi="Helvetica" w:eastAsia="Helvetica" w:cs="Helvetica"/>
+                <w:sz w:val="22"/>
+                <w:szCs w:val="22"/>
+                <w:color w:val="000000"/>
+              </w:rPr>
+              <w:t xml:space="preserve">-828.14</w:t>
             </w:r>
           </w:p>
         </w:tc>
@@ -7972,103 +7107,71 @@
                 <w:szCs w:val="22"/>
                 <w:color w:val="000000"/>
               </w:rPr>
-              <w:t xml:space="preserve">0.026981119</w:t>
-            </w:r>
-          </w:p>
-        </w:tc>
-        <w:tc>
-          <w:tcPr>
-            <w:tcBorders>
-              <w:bottom w:val="single" w:sz="4" w:space="0" w:color="666666"/>
-              <w:top w:val="single" w:sz="4" w:space="0" w:color="666666"/>
-            </w:tcBorders>
-            <w:shd w:val="clear" w:color="auto" w:fill="FFFFFF"/>
-            <w:tcMar>
-              <w:top w:w="0" w:type="dxa"/>
-              <w:bottom w:w="0" w:type="dxa"/>
-              <w:left w:w="0" w:type="dxa"/>
-              <w:right w:w="0" w:type="dxa"/>
-            </w:tcMar>
-            <w:vAlign w:val="center"/>
-          </w:tcPr>
-          <w:p>
-            <w:pPr>
-              <w:jc w:val="right"/>
-              <w:spacing w:after="100" w:before="100" w:line="240"/>
-              <w:ind w:firstLine="0" w:left="100" w:right="100"/>
-            </w:pPr>
-            <w:r xmlns:w="http://schemas.openxmlformats.org/wordprocessingml/2006/main" xmlns:wp="http://schemas.openxmlformats.org/drawingml/2006/wordprocessingDrawing" xmlns:r="http://schemas.openxmlformats.org/officeDocument/2006/relationships" xmlns:w14="http://schemas.microsoft.com/office/word/2010/wordml">
-              <w:rPr>
-                <w:rFonts w:ascii="Helvetica" w:hAnsi="Helvetica" w:eastAsia="Helvetica" w:cs="Helvetica"/>
-                <w:sz w:val="22"/>
-                <w:szCs w:val="22"/>
-                <w:color w:val="000000"/>
-              </w:rPr>
-              <w:t xml:space="preserve">0.8618433</w:t>
-            </w:r>
-          </w:p>
-        </w:tc>
-        <w:tc>
-          <w:tcPr>
-            <w:tcBorders>
-              <w:bottom w:val="single" w:sz="4" w:space="0" w:color="666666"/>
-              <w:top w:val="single" w:sz="4" w:space="0" w:color="666666"/>
-            </w:tcBorders>
-            <w:shd w:val="clear" w:color="auto" w:fill="FFFFFF"/>
-            <w:tcMar>
-              <w:top w:w="0" w:type="dxa"/>
-              <w:bottom w:w="0" w:type="dxa"/>
-              <w:left w:w="0" w:type="dxa"/>
-              <w:right w:w="0" w:type="dxa"/>
-            </w:tcMar>
-            <w:vAlign w:val="center"/>
-          </w:tcPr>
-          <w:p>
-            <w:pPr>
-              <w:jc w:val="right"/>
-              <w:spacing w:after="100" w:before="100" w:line="240"/>
-              <w:ind w:firstLine="0" w:left="100" w:right="100"/>
-            </w:pPr>
-            <w:r xmlns:w="http://schemas.openxmlformats.org/wordprocessingml/2006/main" xmlns:wp="http://schemas.openxmlformats.org/drawingml/2006/wordprocessingDrawing" xmlns:r="http://schemas.openxmlformats.org/officeDocument/2006/relationships" xmlns:w14="http://schemas.microsoft.com/office/word/2010/wordml">
-              <w:rPr>
-                <w:rFonts w:ascii="Helvetica" w:hAnsi="Helvetica" w:eastAsia="Helvetica" w:cs="Helvetica"/>
-                <w:sz w:val="22"/>
-                <w:szCs w:val="22"/>
-                <w:color w:val="000000"/>
-              </w:rPr>
-              <w:t xml:space="preserve">26,988.03</w:t>
-            </w:r>
-          </w:p>
-        </w:tc>
-        <w:tc>
-          <w:tcPr>
-            <w:tcBorders>
-              <w:bottom w:val="single" w:sz="4" w:space="0" w:color="666666"/>
-              <w:top w:val="single" w:sz="4" w:space="0" w:color="666666"/>
-            </w:tcBorders>
-            <w:shd w:val="clear" w:color="auto" w:fill="FFFFFF"/>
-            <w:tcMar>
-              <w:top w:w="0" w:type="dxa"/>
-              <w:bottom w:w="0" w:type="dxa"/>
-              <w:left w:w="0" w:type="dxa"/>
-              <w:right w:w="0" w:type="dxa"/>
-            </w:tcMar>
-            <w:vAlign w:val="center"/>
-          </w:tcPr>
-          <w:p>
-            <w:pPr>
-              <w:jc w:val="right"/>
-              <w:spacing w:after="100" w:before="100" w:line="240"/>
-              <w:ind w:firstLine="0" w:left="100" w:right="100"/>
-            </w:pPr>
-            <w:r xmlns:w="http://schemas.openxmlformats.org/wordprocessingml/2006/main" xmlns:wp="http://schemas.openxmlformats.org/drawingml/2006/wordprocessingDrawing" xmlns:r="http://schemas.openxmlformats.org/officeDocument/2006/relationships" xmlns:w14="http://schemas.microsoft.com/office/word/2010/wordml">
-              <w:rPr>
-                <w:rFonts w:ascii="Helvetica" w:hAnsi="Helvetica" w:eastAsia="Helvetica" w:cs="Helvetica"/>
-                <w:sz w:val="22"/>
-                <w:szCs w:val="22"/>
-                <w:color w:val="000000"/>
-              </w:rPr>
-              <w:t xml:space="preserve">-399.0176</w:t>
+              <w:t xml:space="preserve">0.03</w:t>
+            </w:r>
+          </w:p>
+        </w:tc>
+        <w:tc>
+          <w:tcPr>
+            <w:tcBorders>
+              <w:bottom w:val="single" w:sz="4" w:space="0" w:color="666666"/>
+              <w:top w:val="single" w:sz="4" w:space="0" w:color="666666"/>
+            </w:tcBorders>
+            <w:shd w:val="clear" w:color="auto" w:fill="FFFFFF"/>
+            <w:tcMar>
+              <w:top w:w="0" w:type="dxa"/>
+              <w:bottom w:w="0" w:type="dxa"/>
+              <w:left w:w="0" w:type="dxa"/>
+              <w:right w:w="0" w:type="dxa"/>
+            </w:tcMar>
+            <w:vAlign w:val="center"/>
+          </w:tcPr>
+          <w:p>
+            <w:pPr>
+              <w:jc w:val="right"/>
+              <w:spacing w:after="100" w:before="100" w:line="240"/>
+              <w:ind w:firstLine="0" w:left="100" w:right="100"/>
+            </w:pPr>
+            <w:r xmlns:w="http://schemas.openxmlformats.org/wordprocessingml/2006/main" xmlns:wp="http://schemas.openxmlformats.org/drawingml/2006/wordprocessingDrawing" xmlns:r="http://schemas.openxmlformats.org/officeDocument/2006/relationships" xmlns:w14="http://schemas.microsoft.com/office/word/2010/wordml">
+              <w:rPr>
+                <w:rFonts w:ascii="Helvetica" w:hAnsi="Helvetica" w:eastAsia="Helvetica" w:cs="Helvetica"/>
+                <w:sz w:val="22"/>
+                <w:szCs w:val="22"/>
+                <w:color w:val="000000"/>
+              </w:rPr>
+              <w:t xml:space="preserve">26,988</w:t>
+            </w:r>
+          </w:p>
+        </w:tc>
+        <w:tc>
+          <w:tcPr>
+            <w:tcBorders>
+              <w:bottom w:val="single" w:sz="4" w:space="0" w:color="666666"/>
+              <w:top w:val="single" w:sz="4" w:space="0" w:color="666666"/>
+            </w:tcBorders>
+            <w:shd w:val="clear" w:color="auto" w:fill="FFFFFF"/>
+            <w:tcMar>
+              <w:top w:w="0" w:type="dxa"/>
+              <w:bottom w:w="0" w:type="dxa"/>
+              <w:left w:w="0" w:type="dxa"/>
+              <w:right w:w="0" w:type="dxa"/>
+            </w:tcMar>
+            <w:vAlign w:val="center"/>
+          </w:tcPr>
+          <w:p>
+            <w:pPr>
+              <w:jc w:val="right"/>
+              <w:spacing w:after="100" w:before="100" w:line="240"/>
+              <w:ind w:firstLine="0" w:left="100" w:right="100"/>
+            </w:pPr>
+            <w:r xmlns:w="http://schemas.openxmlformats.org/wordprocessingml/2006/main" xmlns:wp="http://schemas.openxmlformats.org/drawingml/2006/wordprocessingDrawing" xmlns:r="http://schemas.openxmlformats.org/officeDocument/2006/relationships" xmlns:w14="http://schemas.microsoft.com/office/word/2010/wordml">
+              <w:rPr>
+                <w:rFonts w:ascii="Helvetica" w:hAnsi="Helvetica" w:eastAsia="Helvetica" w:cs="Helvetica"/>
+                <w:sz w:val="22"/>
+                <w:szCs w:val="22"/>
+                <w:color w:val="000000"/>
+              </w:rPr>
+              <w:t xml:space="preserve">-399.02</w:t>
             </w:r>
           </w:p>
         </w:tc>
@@ -8258,7 +7361,7 @@
                 <w:szCs w:val="22"/>
                 <w:color w:val="000000"/>
               </w:rPr>
-              <w:t xml:space="preserve">0.008574676</w:t>
+              <w:t xml:space="preserve">0.01</w:t>
             </w:r>
           </w:p>
         </w:tc>
@@ -8290,7 +7393,7 @@
                 <w:szCs w:val="22"/>
                 <w:color w:val="000000"/>
               </w:rPr>
-              <w:t xml:space="preserve">0.8580713</w:t>
+              <w:t xml:space="preserve">27,387</w:t>
             </w:r>
           </w:p>
         </w:tc>
@@ -8322,39 +7425,7 @@
                 <w:szCs w:val="22"/>
                 <w:color w:val="000000"/>
               </w:rPr>
-              <w:t xml:space="preserve">27,387.05</w:t>
-            </w:r>
-          </w:p>
-        </w:tc>
-        <w:tc>
-          <w:tcPr>
-            <w:tcBorders>
-              <w:bottom w:val="single" w:sz="12" w:space="0" w:color="000000"/>
-              <w:top w:val="single" w:sz="4" w:space="0" w:color="666666"/>
-            </w:tcBorders>
-            <w:shd w:val="clear" w:color="auto" w:fill="FFFFFF"/>
-            <w:tcMar>
-              <w:top w:w="0" w:type="dxa"/>
-              <w:bottom w:w="0" w:type="dxa"/>
-              <w:left w:w="0" w:type="dxa"/>
-              <w:right w:w="0" w:type="dxa"/>
-            </w:tcMar>
-            <w:vAlign w:val="center"/>
-          </w:tcPr>
-          <w:p>
-            <w:pPr>
-              <w:jc w:val="right"/>
-              <w:spacing w:after="100" w:before="100" w:line="240"/>
-              <w:ind w:firstLine="0" w:left="100" w:right="100"/>
-            </w:pPr>
-            <w:r xmlns:w="http://schemas.openxmlformats.org/wordprocessingml/2006/main" xmlns:wp="http://schemas.openxmlformats.org/drawingml/2006/wordprocessingDrawing" xmlns:r="http://schemas.openxmlformats.org/officeDocument/2006/relationships" xmlns:w14="http://schemas.microsoft.com/office/word/2010/wordml">
-              <w:rPr>
-                <w:rFonts w:ascii="Helvetica" w:hAnsi="Helvetica" w:eastAsia="Helvetica" w:cs="Helvetica"/>
-                <w:sz w:val="22"/>
-                <w:szCs w:val="22"/>
-                <w:color w:val="000000"/>
-              </w:rPr>
-              <w:t xml:space="preserve">0.0000</w:t>
+              <w:t xml:space="preserve">0.00</w:t>
             </w:r>
           </w:p>
         </w:tc>
@@ -8544,7 +7615,7 @@
                 <w:szCs w:val="22"/>
                 <w:color w:val="000000"/>
               </w:rPr>
-              <w:t xml:space="preserve">0.069984270</w:t>
+              <w:t xml:space="preserve">0.07</w:t>
             </w:r>
           </w:p>
         </w:tc>
@@ -8576,7 +7647,7 @@
                 <w:szCs w:val="22"/>
                 <w:color w:val="000000"/>
               </w:rPr>
-              <w:t xml:space="preserve">0.8963869</w:t>
+              <w:t xml:space="preserve">42,901</w:t>
             </w:r>
           </w:p>
         </w:tc>
@@ -8608,39 +7679,7 @@
                 <w:szCs w:val="22"/>
                 <w:color w:val="000000"/>
               </w:rPr>
-              <w:t xml:space="preserve">42,900.84</w:t>
-            </w:r>
-          </w:p>
-        </w:tc>
-        <w:tc>
-          <w:tcPr>
-            <w:tcBorders>
-              <w:bottom w:val="single" w:sz="4" w:space="0" w:color="666666"/>
-              <w:top w:val="single" w:sz="12" w:space="0" w:color="000000"/>
-            </w:tcBorders>
-            <w:shd w:val="clear" w:color="auto" w:fill="FFFFFF"/>
-            <w:tcMar>
-              <w:top w:w="0" w:type="dxa"/>
-              <w:bottom w:w="0" w:type="dxa"/>
-              <w:left w:w="0" w:type="dxa"/>
-              <w:right w:w="0" w:type="dxa"/>
-            </w:tcMar>
-            <w:vAlign w:val="center"/>
-          </w:tcPr>
-          <w:p>
-            <w:pPr>
-              <w:jc w:val="right"/>
-              <w:spacing w:after="100" w:before="100" w:line="240"/>
-              <w:ind w:firstLine="0" w:left="100" w:right="100"/>
-            </w:pPr>
-            <w:r xmlns:w="http://schemas.openxmlformats.org/wordprocessingml/2006/main" xmlns:wp="http://schemas.openxmlformats.org/drawingml/2006/wordprocessingDrawing" xmlns:r="http://schemas.openxmlformats.org/officeDocument/2006/relationships" xmlns:w14="http://schemas.microsoft.com/office/word/2010/wordml">
-              <w:rPr>
-                <w:rFonts w:ascii="Helvetica" w:hAnsi="Helvetica" w:eastAsia="Helvetica" w:cs="Helvetica"/>
-                <w:sz w:val="22"/>
-                <w:szCs w:val="22"/>
-                <w:color w:val="000000"/>
-              </w:rPr>
-              <w:t xml:space="preserve">-742.3358</w:t>
+              <w:t xml:space="preserve">-742.34</w:t>
             </w:r>
           </w:p>
         </w:tc>
@@ -8830,103 +7869,71 @@
                 <w:szCs w:val="22"/>
                 <w:color w:val="000000"/>
               </w:rPr>
-              <w:t xml:space="preserve">0.036468114</w:t>
-            </w:r>
-          </w:p>
-        </w:tc>
-        <w:tc>
-          <w:tcPr>
-            <w:tcBorders>
-              <w:bottom w:val="single" w:sz="4" w:space="0" w:color="666666"/>
-              <w:top w:val="single" w:sz="4" w:space="0" w:color="666666"/>
-            </w:tcBorders>
-            <w:shd w:val="clear" w:color="auto" w:fill="FFFFFF"/>
-            <w:tcMar>
-              <w:top w:w="0" w:type="dxa"/>
-              <w:bottom w:w="0" w:type="dxa"/>
-              <w:left w:w="0" w:type="dxa"/>
-              <w:right w:w="0" w:type="dxa"/>
-            </w:tcMar>
-            <w:vAlign w:val="center"/>
-          </w:tcPr>
-          <w:p>
-            <w:pPr>
-              <w:jc w:val="right"/>
-              <w:spacing w:after="100" w:before="100" w:line="240"/>
-              <w:ind w:firstLine="0" w:left="100" w:right="100"/>
-            </w:pPr>
-            <w:r xmlns:w="http://schemas.openxmlformats.org/wordprocessingml/2006/main" xmlns:wp="http://schemas.openxmlformats.org/drawingml/2006/wordprocessingDrawing" xmlns:r="http://schemas.openxmlformats.org/officeDocument/2006/relationships" xmlns:w14="http://schemas.microsoft.com/office/word/2010/wordml">
-              <w:rPr>
-                <w:rFonts w:ascii="Helvetica" w:hAnsi="Helvetica" w:eastAsia="Helvetica" w:cs="Helvetica"/>
-                <w:sz w:val="22"/>
-                <w:szCs w:val="22"/>
-                <w:color w:val="000000"/>
-              </w:rPr>
-              <w:t xml:space="preserve">0.8953538</w:t>
-            </w:r>
-          </w:p>
-        </w:tc>
-        <w:tc>
-          <w:tcPr>
-            <w:tcBorders>
-              <w:bottom w:val="single" w:sz="4" w:space="0" w:color="666666"/>
-              <w:top w:val="single" w:sz="4" w:space="0" w:color="666666"/>
-            </w:tcBorders>
-            <w:shd w:val="clear" w:color="auto" w:fill="FFFFFF"/>
-            <w:tcMar>
-              <w:top w:w="0" w:type="dxa"/>
-              <w:bottom w:w="0" w:type="dxa"/>
-              <w:left w:w="0" w:type="dxa"/>
-              <w:right w:w="0" w:type="dxa"/>
-            </w:tcMar>
-            <w:vAlign w:val="center"/>
-          </w:tcPr>
-          <w:p>
-            <w:pPr>
-              <w:jc w:val="right"/>
-              <w:spacing w:after="100" w:before="100" w:line="240"/>
-              <w:ind w:firstLine="0" w:left="100" w:right="100"/>
-            </w:pPr>
-            <w:r xmlns:w="http://schemas.openxmlformats.org/wordprocessingml/2006/main" xmlns:wp="http://schemas.openxmlformats.org/drawingml/2006/wordprocessingDrawing" xmlns:r="http://schemas.openxmlformats.org/officeDocument/2006/relationships" xmlns:w14="http://schemas.microsoft.com/office/word/2010/wordml">
-              <w:rPr>
-                <w:rFonts w:ascii="Helvetica" w:hAnsi="Helvetica" w:eastAsia="Helvetica" w:cs="Helvetica"/>
-                <w:sz w:val="22"/>
-                <w:szCs w:val="22"/>
-                <w:color w:val="000000"/>
-              </w:rPr>
-              <w:t xml:space="preserve">43,110.41</w:t>
-            </w:r>
-          </w:p>
-        </w:tc>
-        <w:tc>
-          <w:tcPr>
-            <w:tcBorders>
-              <w:bottom w:val="single" w:sz="4" w:space="0" w:color="666666"/>
-              <w:top w:val="single" w:sz="4" w:space="0" w:color="666666"/>
-            </w:tcBorders>
-            <w:shd w:val="clear" w:color="auto" w:fill="FFFFFF"/>
-            <w:tcMar>
-              <w:top w:w="0" w:type="dxa"/>
-              <w:bottom w:w="0" w:type="dxa"/>
-              <w:left w:w="0" w:type="dxa"/>
-              <w:right w:w="0" w:type="dxa"/>
-            </w:tcMar>
-            <w:vAlign w:val="center"/>
-          </w:tcPr>
-          <w:p>
-            <w:pPr>
-              <w:jc w:val="right"/>
-              <w:spacing w:after="100" w:before="100" w:line="240"/>
-              <w:ind w:firstLine="0" w:left="100" w:right="100"/>
-            </w:pPr>
-            <w:r xmlns:w="http://schemas.openxmlformats.org/wordprocessingml/2006/main" xmlns:wp="http://schemas.openxmlformats.org/drawingml/2006/wordprocessingDrawing" xmlns:r="http://schemas.openxmlformats.org/officeDocument/2006/relationships" xmlns:w14="http://schemas.microsoft.com/office/word/2010/wordml">
-              <w:rPr>
-                <w:rFonts w:ascii="Helvetica" w:hAnsi="Helvetica" w:eastAsia="Helvetica" w:cs="Helvetica"/>
-                <w:sz w:val="22"/>
-                <w:szCs w:val="22"/>
-                <w:color w:val="000000"/>
-              </w:rPr>
-              <w:t xml:space="preserve">-532.7564</w:t>
+              <w:t xml:space="preserve">0.04</w:t>
+            </w:r>
+          </w:p>
+        </w:tc>
+        <w:tc>
+          <w:tcPr>
+            <w:tcBorders>
+              <w:bottom w:val="single" w:sz="4" w:space="0" w:color="666666"/>
+              <w:top w:val="single" w:sz="4" w:space="0" w:color="666666"/>
+            </w:tcBorders>
+            <w:shd w:val="clear" w:color="auto" w:fill="FFFFFF"/>
+            <w:tcMar>
+              <w:top w:w="0" w:type="dxa"/>
+              <w:bottom w:w="0" w:type="dxa"/>
+              <w:left w:w="0" w:type="dxa"/>
+              <w:right w:w="0" w:type="dxa"/>
+            </w:tcMar>
+            <w:vAlign w:val="center"/>
+          </w:tcPr>
+          <w:p>
+            <w:pPr>
+              <w:jc w:val="right"/>
+              <w:spacing w:after="100" w:before="100" w:line="240"/>
+              <w:ind w:firstLine="0" w:left="100" w:right="100"/>
+            </w:pPr>
+            <w:r xmlns:w="http://schemas.openxmlformats.org/wordprocessingml/2006/main" xmlns:wp="http://schemas.openxmlformats.org/drawingml/2006/wordprocessingDrawing" xmlns:r="http://schemas.openxmlformats.org/officeDocument/2006/relationships" xmlns:w14="http://schemas.microsoft.com/office/word/2010/wordml">
+              <w:rPr>
+                <w:rFonts w:ascii="Helvetica" w:hAnsi="Helvetica" w:eastAsia="Helvetica" w:cs="Helvetica"/>
+                <w:sz w:val="22"/>
+                <w:szCs w:val="22"/>
+                <w:color w:val="000000"/>
+              </w:rPr>
+              <w:t xml:space="preserve">43,110</w:t>
+            </w:r>
+          </w:p>
+        </w:tc>
+        <w:tc>
+          <w:tcPr>
+            <w:tcBorders>
+              <w:bottom w:val="single" w:sz="4" w:space="0" w:color="666666"/>
+              <w:top w:val="single" w:sz="4" w:space="0" w:color="666666"/>
+            </w:tcBorders>
+            <w:shd w:val="clear" w:color="auto" w:fill="FFFFFF"/>
+            <w:tcMar>
+              <w:top w:w="0" w:type="dxa"/>
+              <w:bottom w:w="0" w:type="dxa"/>
+              <w:left w:w="0" w:type="dxa"/>
+              <w:right w:w="0" w:type="dxa"/>
+            </w:tcMar>
+            <w:vAlign w:val="center"/>
+          </w:tcPr>
+          <w:p>
+            <w:pPr>
+              <w:jc w:val="right"/>
+              <w:spacing w:after="100" w:before="100" w:line="240"/>
+              <w:ind w:firstLine="0" w:left="100" w:right="100"/>
+            </w:pPr>
+            <w:r xmlns:w="http://schemas.openxmlformats.org/wordprocessingml/2006/main" xmlns:wp="http://schemas.openxmlformats.org/drawingml/2006/wordprocessingDrawing" xmlns:r="http://schemas.openxmlformats.org/officeDocument/2006/relationships" xmlns:w14="http://schemas.microsoft.com/office/word/2010/wordml">
+              <w:rPr>
+                <w:rFonts w:ascii="Helvetica" w:hAnsi="Helvetica" w:eastAsia="Helvetica" w:cs="Helvetica"/>
+                <w:sz w:val="22"/>
+                <w:szCs w:val="22"/>
+                <w:color w:val="000000"/>
+              </w:rPr>
+              <w:t xml:space="preserve">-532.76</w:t>
             </w:r>
           </w:p>
         </w:tc>
@@ -9116,103 +8123,71 @@
                 <w:szCs w:val="22"/>
                 <w:color w:val="000000"/>
               </w:rPr>
-              <w:t xml:space="preserve">0.035267864</w:t>
-            </w:r>
-          </w:p>
-        </w:tc>
-        <w:tc>
-          <w:tcPr>
-            <w:tcBorders>
-              <w:bottom w:val="single" w:sz="4" w:space="0" w:color="666666"/>
-              <w:top w:val="single" w:sz="4" w:space="0" w:color="666666"/>
-            </w:tcBorders>
-            <w:shd w:val="clear" w:color="auto" w:fill="FFFFFF"/>
-            <w:tcMar>
-              <w:top w:w="0" w:type="dxa"/>
-              <w:bottom w:w="0" w:type="dxa"/>
-              <w:left w:w="0" w:type="dxa"/>
-              <w:right w:w="0" w:type="dxa"/>
-            </w:tcMar>
-            <w:vAlign w:val="center"/>
-          </w:tcPr>
-          <w:p>
-            <w:pPr>
-              <w:jc w:val="right"/>
-              <w:spacing w:after="100" w:before="100" w:line="240"/>
-              <w:ind w:firstLine="0" w:left="100" w:right="100"/>
-            </w:pPr>
-            <w:r xmlns:w="http://schemas.openxmlformats.org/wordprocessingml/2006/main" xmlns:wp="http://schemas.openxmlformats.org/drawingml/2006/wordprocessingDrawing" xmlns:r="http://schemas.openxmlformats.org/officeDocument/2006/relationships" xmlns:w14="http://schemas.microsoft.com/office/word/2010/wordml">
-              <w:rPr>
-                <w:rFonts w:ascii="Helvetica" w:hAnsi="Helvetica" w:eastAsia="Helvetica" w:cs="Helvetica"/>
-                <w:sz w:val="22"/>
-                <w:szCs w:val="22"/>
-                <w:color w:val="000000"/>
-              </w:rPr>
-              <w:t xml:space="preserve">0.8933589</w:t>
-            </w:r>
-          </w:p>
-        </w:tc>
-        <w:tc>
-          <w:tcPr>
-            <w:tcBorders>
-              <w:bottom w:val="single" w:sz="4" w:space="0" w:color="666666"/>
-              <w:top w:val="single" w:sz="4" w:space="0" w:color="666666"/>
-            </w:tcBorders>
-            <w:shd w:val="clear" w:color="auto" w:fill="FFFFFF"/>
-            <w:tcMar>
-              <w:top w:w="0" w:type="dxa"/>
-              <w:bottom w:w="0" w:type="dxa"/>
-              <w:left w:w="0" w:type="dxa"/>
-              <w:right w:w="0" w:type="dxa"/>
-            </w:tcMar>
-            <w:vAlign w:val="center"/>
-          </w:tcPr>
-          <w:p>
-            <w:pPr>
-              <w:jc w:val="right"/>
-              <w:spacing w:after="100" w:before="100" w:line="240"/>
-              <w:ind w:firstLine="0" w:left="100" w:right="100"/>
-            </w:pPr>
-            <w:r xmlns:w="http://schemas.openxmlformats.org/wordprocessingml/2006/main" xmlns:wp="http://schemas.openxmlformats.org/drawingml/2006/wordprocessingDrawing" xmlns:r="http://schemas.openxmlformats.org/officeDocument/2006/relationships" xmlns:w14="http://schemas.microsoft.com/office/word/2010/wordml">
-              <w:rPr>
-                <w:rFonts w:ascii="Helvetica" w:hAnsi="Helvetica" w:eastAsia="Helvetica" w:cs="Helvetica"/>
-                <w:sz w:val="22"/>
-                <w:szCs w:val="22"/>
-                <w:color w:val="000000"/>
-              </w:rPr>
-              <w:t xml:space="preserve">43,305.17</w:t>
-            </w:r>
-          </w:p>
-        </w:tc>
-        <w:tc>
-          <w:tcPr>
-            <w:tcBorders>
-              <w:bottom w:val="single" w:sz="4" w:space="0" w:color="666666"/>
-              <w:top w:val="single" w:sz="4" w:space="0" w:color="666666"/>
-            </w:tcBorders>
-            <w:shd w:val="clear" w:color="auto" w:fill="FFFFFF"/>
-            <w:tcMar>
-              <w:top w:w="0" w:type="dxa"/>
-              <w:bottom w:w="0" w:type="dxa"/>
-              <w:left w:w="0" w:type="dxa"/>
-              <w:right w:w="0" w:type="dxa"/>
-            </w:tcMar>
-            <w:vAlign w:val="center"/>
-          </w:tcPr>
-          <w:p>
-            <w:pPr>
-              <w:jc w:val="right"/>
-              <w:spacing w:after="100" w:before="100" w:line="240"/>
-              <w:ind w:firstLine="0" w:left="100" w:right="100"/>
-            </w:pPr>
-            <w:r xmlns:w="http://schemas.openxmlformats.org/wordprocessingml/2006/main" xmlns:wp="http://schemas.openxmlformats.org/drawingml/2006/wordprocessingDrawing" xmlns:r="http://schemas.openxmlformats.org/officeDocument/2006/relationships" xmlns:w14="http://schemas.microsoft.com/office/word/2010/wordml">
-              <w:rPr>
-                <w:rFonts w:ascii="Helvetica" w:hAnsi="Helvetica" w:eastAsia="Helvetica" w:cs="Helvetica"/>
-                <w:sz w:val="22"/>
-                <w:szCs w:val="22"/>
-                <w:color w:val="000000"/>
-              </w:rPr>
-              <w:t xml:space="preserve">-338.0001</w:t>
+              <w:t xml:space="preserve">0.04</w:t>
+            </w:r>
+          </w:p>
+        </w:tc>
+        <w:tc>
+          <w:tcPr>
+            <w:tcBorders>
+              <w:bottom w:val="single" w:sz="4" w:space="0" w:color="666666"/>
+              <w:top w:val="single" w:sz="4" w:space="0" w:color="666666"/>
+            </w:tcBorders>
+            <w:shd w:val="clear" w:color="auto" w:fill="FFFFFF"/>
+            <w:tcMar>
+              <w:top w:w="0" w:type="dxa"/>
+              <w:bottom w:w="0" w:type="dxa"/>
+              <w:left w:w="0" w:type="dxa"/>
+              <w:right w:w="0" w:type="dxa"/>
+            </w:tcMar>
+            <w:vAlign w:val="center"/>
+          </w:tcPr>
+          <w:p>
+            <w:pPr>
+              <w:jc w:val="right"/>
+              <w:spacing w:after="100" w:before="100" w:line="240"/>
+              <w:ind w:firstLine="0" w:left="100" w:right="100"/>
+            </w:pPr>
+            <w:r xmlns:w="http://schemas.openxmlformats.org/wordprocessingml/2006/main" xmlns:wp="http://schemas.openxmlformats.org/drawingml/2006/wordprocessingDrawing" xmlns:r="http://schemas.openxmlformats.org/officeDocument/2006/relationships" xmlns:w14="http://schemas.microsoft.com/office/word/2010/wordml">
+              <w:rPr>
+                <w:rFonts w:ascii="Helvetica" w:hAnsi="Helvetica" w:eastAsia="Helvetica" w:cs="Helvetica"/>
+                <w:sz w:val="22"/>
+                <w:szCs w:val="22"/>
+                <w:color w:val="000000"/>
+              </w:rPr>
+              <w:t xml:space="preserve">43,305</w:t>
+            </w:r>
+          </w:p>
+        </w:tc>
+        <w:tc>
+          <w:tcPr>
+            <w:tcBorders>
+              <w:bottom w:val="single" w:sz="4" w:space="0" w:color="666666"/>
+              <w:top w:val="single" w:sz="4" w:space="0" w:color="666666"/>
+            </w:tcBorders>
+            <w:shd w:val="clear" w:color="auto" w:fill="FFFFFF"/>
+            <w:tcMar>
+              <w:top w:w="0" w:type="dxa"/>
+              <w:bottom w:w="0" w:type="dxa"/>
+              <w:left w:w="0" w:type="dxa"/>
+              <w:right w:w="0" w:type="dxa"/>
+            </w:tcMar>
+            <w:vAlign w:val="center"/>
+          </w:tcPr>
+          <w:p>
+            <w:pPr>
+              <w:jc w:val="right"/>
+              <w:spacing w:after="100" w:before="100" w:line="240"/>
+              <w:ind w:firstLine="0" w:left="100" w:right="100"/>
+            </w:pPr>
+            <w:r xmlns:w="http://schemas.openxmlformats.org/wordprocessingml/2006/main" xmlns:wp="http://schemas.openxmlformats.org/drawingml/2006/wordprocessingDrawing" xmlns:r="http://schemas.openxmlformats.org/officeDocument/2006/relationships" xmlns:w14="http://schemas.microsoft.com/office/word/2010/wordml">
+              <w:rPr>
+                <w:rFonts w:ascii="Helvetica" w:hAnsi="Helvetica" w:eastAsia="Helvetica" w:cs="Helvetica"/>
+                <w:sz w:val="22"/>
+                <w:szCs w:val="22"/>
+                <w:color w:val="000000"/>
+              </w:rPr>
+              <w:t xml:space="preserve">-338.00</w:t>
             </w:r>
           </w:p>
         </w:tc>
@@ -9402,7 +8377,7 @@
                 <w:szCs w:val="22"/>
                 <w:color w:val="000000"/>
               </w:rPr>
-              <w:t xml:space="preserve">0.002930296</w:t>
+              <w:t xml:space="preserve">0.00</w:t>
             </w:r>
           </w:p>
         </w:tc>
@@ -9434,7 +8409,7 @@
                 <w:szCs w:val="22"/>
                 <w:color w:val="000000"/>
               </w:rPr>
-              <w:t xml:space="preserve">0.8899216</w:t>
+              <w:t xml:space="preserve">43,643</w:t>
             </w:r>
           </w:p>
         </w:tc>
@@ -9466,39 +8441,7 @@
                 <w:szCs w:val="22"/>
                 <w:color w:val="000000"/>
               </w:rPr>
-              <w:t xml:space="preserve">43,643.17</w:t>
-            </w:r>
-          </w:p>
-        </w:tc>
-        <w:tc>
-          <w:tcPr>
-            <w:tcBorders>
-              <w:bottom w:val="single" w:sz="16" w:space="0" w:color="000000"/>
-              <w:top w:val="single" w:sz="4" w:space="0" w:color="666666"/>
-            </w:tcBorders>
-            <w:shd w:val="clear" w:color="auto" w:fill="FFFFFF"/>
-            <w:tcMar>
-              <w:top w:w="0" w:type="dxa"/>
-              <w:bottom w:w="0" w:type="dxa"/>
-              <w:left w:w="0" w:type="dxa"/>
-              <w:right w:w="0" w:type="dxa"/>
-            </w:tcMar>
-            <w:vAlign w:val="center"/>
-          </w:tcPr>
-          <w:p>
-            <w:pPr>
-              <w:jc w:val="right"/>
-              <w:spacing w:after="100" w:before="100" w:line="240"/>
-              <w:ind w:firstLine="0" w:left="100" w:right="100"/>
-            </w:pPr>
-            <w:r xmlns:w="http://schemas.openxmlformats.org/wordprocessingml/2006/main" xmlns:wp="http://schemas.openxmlformats.org/drawingml/2006/wordprocessingDrawing" xmlns:r="http://schemas.openxmlformats.org/officeDocument/2006/relationships" xmlns:w14="http://schemas.microsoft.com/office/word/2010/wordml">
-              <w:rPr>
-                <w:rFonts w:ascii="Helvetica" w:hAnsi="Helvetica" w:eastAsia="Helvetica" w:cs="Helvetica"/>
-                <w:sz w:val="22"/>
-                <w:szCs w:val="22"/>
-                <w:color w:val="000000"/>
-              </w:rPr>
-              <w:t xml:space="preserve">0.0000</w:t>
+              <w:t xml:space="preserve">0.00</w:t>
             </w:r>
           </w:p>
         </w:tc>
@@ -9697,7 +8640,7 @@
                 <w:szCs w:val="22"/>
                 <w:color w:val="000000"/>
               </w:rPr>
-              <w:t xml:space="preserve">0.058942555</w:t>
+              <w:t xml:space="preserve">0.06</w:t>
             </w:r>
           </w:p>
         </w:tc>
@@ -9729,7 +8672,7 @@
                 <w:szCs w:val="22"/>
                 <w:color w:val="000000"/>
               </w:rPr>
-              <w:t xml:space="preserve">0.8704533</w:t>
+              <w:t xml:space="preserve">24,555</w:t>
             </w:r>
           </w:p>
         </w:tc>
@@ -9761,39 +8704,7 @@
                 <w:szCs w:val="22"/>
                 <w:color w:val="000000"/>
               </w:rPr>
-              <w:t xml:space="preserve">24,555.16</w:t>
-            </w:r>
-          </w:p>
-        </w:tc>
-        <w:tc>
-          <w:tcPr>
-            <w:tcBorders>
-              <w:bottom w:val="single" w:sz="4" w:space="0" w:color="666666"/>
-              <w:top w:val="single" w:sz="16" w:space="0" w:color="000000"/>
-            </w:tcBorders>
-            <w:shd w:val="clear" w:color="auto" w:fill="FFFFFF"/>
-            <w:tcMar>
-              <w:top w:w="0" w:type="dxa"/>
-              <w:bottom w:w="0" w:type="dxa"/>
-              <w:left w:w="0" w:type="dxa"/>
-              <w:right w:w="0" w:type="dxa"/>
-            </w:tcMar>
-            <w:vAlign w:val="center"/>
-          </w:tcPr>
-          <w:p>
-            <w:pPr>
-              <w:jc w:val="right"/>
-              <w:spacing w:after="100" w:before="100" w:line="240"/>
-              <w:ind w:firstLine="0" w:left="100" w:right="100"/>
-            </w:pPr>
-            <w:r xmlns:w="http://schemas.openxmlformats.org/wordprocessingml/2006/main" xmlns:wp="http://schemas.openxmlformats.org/drawingml/2006/wordprocessingDrawing" xmlns:r="http://schemas.openxmlformats.org/officeDocument/2006/relationships" xmlns:w14="http://schemas.microsoft.com/office/word/2010/wordml">
-              <w:rPr>
-                <w:rFonts w:ascii="Helvetica" w:hAnsi="Helvetica" w:eastAsia="Helvetica" w:cs="Helvetica"/>
-                <w:sz w:val="22"/>
-                <w:szCs w:val="22"/>
-                <w:color w:val="000000"/>
-              </w:rPr>
-              <w:t xml:space="preserve">-942.8438</w:t>
+              <w:t xml:space="preserve">-942.84</w:t>
             </w:r>
           </w:p>
         </w:tc>
@@ -9983,103 +8894,71 @@
                 <w:szCs w:val="22"/>
                 <w:color w:val="000000"/>
               </w:rPr>
-              <w:t xml:space="preserve">0.053871750</w:t>
-            </w:r>
-          </w:p>
-        </w:tc>
-        <w:tc>
-          <w:tcPr>
-            <w:tcBorders>
-              <w:bottom w:val="single" w:sz="4" w:space="0" w:color="666666"/>
-              <w:top w:val="single" w:sz="4" w:space="0" w:color="666666"/>
-            </w:tcBorders>
-            <w:shd w:val="clear" w:color="auto" w:fill="FFFFFF"/>
-            <w:tcMar>
-              <w:top w:w="0" w:type="dxa"/>
-              <w:bottom w:w="0" w:type="dxa"/>
-              <w:left w:w="0" w:type="dxa"/>
-              <w:right w:w="0" w:type="dxa"/>
-            </w:tcMar>
-            <w:vAlign w:val="center"/>
-          </w:tcPr>
-          <w:p>
-            <w:pPr>
-              <w:jc w:val="right"/>
-              <w:spacing w:after="100" w:before="100" w:line="240"/>
-              <w:ind w:firstLine="0" w:left="100" w:right="100"/>
-            </w:pPr>
-            <w:r xmlns:w="http://schemas.openxmlformats.org/wordprocessingml/2006/main" xmlns:wp="http://schemas.openxmlformats.org/drawingml/2006/wordprocessingDrawing" xmlns:r="http://schemas.openxmlformats.org/officeDocument/2006/relationships" xmlns:w14="http://schemas.microsoft.com/office/word/2010/wordml">
-              <w:rPr>
-                <w:rFonts w:ascii="Helvetica" w:hAnsi="Helvetica" w:eastAsia="Helvetica" w:cs="Helvetica"/>
-                <w:sz w:val="22"/>
-                <w:szCs w:val="22"/>
-                <w:color w:val="000000"/>
-              </w:rPr>
-              <w:t xml:space="preserve">0.8703047</w:t>
-            </w:r>
-          </w:p>
-        </w:tc>
-        <w:tc>
-          <w:tcPr>
-            <w:tcBorders>
-              <w:bottom w:val="single" w:sz="4" w:space="0" w:color="666666"/>
-              <w:top w:val="single" w:sz="4" w:space="0" w:color="666666"/>
-            </w:tcBorders>
-            <w:shd w:val="clear" w:color="auto" w:fill="FFFFFF"/>
-            <w:tcMar>
-              <w:top w:w="0" w:type="dxa"/>
-              <w:bottom w:w="0" w:type="dxa"/>
-              <w:left w:w="0" w:type="dxa"/>
-              <w:right w:w="0" w:type="dxa"/>
-            </w:tcMar>
-            <w:vAlign w:val="center"/>
-          </w:tcPr>
-          <w:p>
-            <w:pPr>
-              <w:jc w:val="right"/>
-              <w:spacing w:after="100" w:before="100" w:line="240"/>
-              <w:ind w:firstLine="0" w:left="100" w:right="100"/>
-            </w:pPr>
-            <w:r xmlns:w="http://schemas.openxmlformats.org/wordprocessingml/2006/main" xmlns:wp="http://schemas.openxmlformats.org/drawingml/2006/wordprocessingDrawing" xmlns:r="http://schemas.openxmlformats.org/officeDocument/2006/relationships" xmlns:w14="http://schemas.microsoft.com/office/word/2010/wordml">
-              <w:rPr>
-                <w:rFonts w:ascii="Helvetica" w:hAnsi="Helvetica" w:eastAsia="Helvetica" w:cs="Helvetica"/>
-                <w:sz w:val="22"/>
-                <w:szCs w:val="22"/>
-                <w:color w:val="000000"/>
-              </w:rPr>
-              <w:t xml:space="preserve">24,774.26</w:t>
-            </w:r>
-          </w:p>
-        </w:tc>
-        <w:tc>
-          <w:tcPr>
-            <w:tcBorders>
-              <w:bottom w:val="single" w:sz="4" w:space="0" w:color="666666"/>
-              <w:top w:val="single" w:sz="4" w:space="0" w:color="666666"/>
-            </w:tcBorders>
-            <w:shd w:val="clear" w:color="auto" w:fill="FFFFFF"/>
-            <w:tcMar>
-              <w:top w:w="0" w:type="dxa"/>
-              <w:bottom w:w="0" w:type="dxa"/>
-              <w:left w:w="0" w:type="dxa"/>
-              <w:right w:w="0" w:type="dxa"/>
-            </w:tcMar>
-            <w:vAlign w:val="center"/>
-          </w:tcPr>
-          <w:p>
-            <w:pPr>
-              <w:jc w:val="right"/>
-              <w:spacing w:after="100" w:before="100" w:line="240"/>
-              <w:ind w:firstLine="0" w:left="100" w:right="100"/>
-            </w:pPr>
-            <w:r xmlns:w="http://schemas.openxmlformats.org/wordprocessingml/2006/main" xmlns:wp="http://schemas.openxmlformats.org/drawingml/2006/wordprocessingDrawing" xmlns:r="http://schemas.openxmlformats.org/officeDocument/2006/relationships" xmlns:w14="http://schemas.microsoft.com/office/word/2010/wordml">
-              <w:rPr>
-                <w:rFonts w:ascii="Helvetica" w:hAnsi="Helvetica" w:eastAsia="Helvetica" w:cs="Helvetica"/>
-                <w:sz w:val="22"/>
-                <w:szCs w:val="22"/>
-                <w:color w:val="000000"/>
-              </w:rPr>
-              <w:t xml:space="preserve">-723.7421</w:t>
+              <w:t xml:space="preserve">0.05</w:t>
+            </w:r>
+          </w:p>
+        </w:tc>
+        <w:tc>
+          <w:tcPr>
+            <w:tcBorders>
+              <w:bottom w:val="single" w:sz="4" w:space="0" w:color="666666"/>
+              <w:top w:val="single" w:sz="4" w:space="0" w:color="666666"/>
+            </w:tcBorders>
+            <w:shd w:val="clear" w:color="auto" w:fill="FFFFFF"/>
+            <w:tcMar>
+              <w:top w:w="0" w:type="dxa"/>
+              <w:bottom w:w="0" w:type="dxa"/>
+              <w:left w:w="0" w:type="dxa"/>
+              <w:right w:w="0" w:type="dxa"/>
+            </w:tcMar>
+            <w:vAlign w:val="center"/>
+          </w:tcPr>
+          <w:p>
+            <w:pPr>
+              <w:jc w:val="right"/>
+              <w:spacing w:after="100" w:before="100" w:line="240"/>
+              <w:ind w:firstLine="0" w:left="100" w:right="100"/>
+            </w:pPr>
+            <w:r xmlns:w="http://schemas.openxmlformats.org/wordprocessingml/2006/main" xmlns:wp="http://schemas.openxmlformats.org/drawingml/2006/wordprocessingDrawing" xmlns:r="http://schemas.openxmlformats.org/officeDocument/2006/relationships" xmlns:w14="http://schemas.microsoft.com/office/word/2010/wordml">
+              <w:rPr>
+                <w:rFonts w:ascii="Helvetica" w:hAnsi="Helvetica" w:eastAsia="Helvetica" w:cs="Helvetica"/>
+                <w:sz w:val="22"/>
+                <w:szCs w:val="22"/>
+                <w:color w:val="000000"/>
+              </w:rPr>
+              <w:t xml:space="preserve">24,774</w:t>
+            </w:r>
+          </w:p>
+        </w:tc>
+        <w:tc>
+          <w:tcPr>
+            <w:tcBorders>
+              <w:bottom w:val="single" w:sz="4" w:space="0" w:color="666666"/>
+              <w:top w:val="single" w:sz="4" w:space="0" w:color="666666"/>
+            </w:tcBorders>
+            <w:shd w:val="clear" w:color="auto" w:fill="FFFFFF"/>
+            <w:tcMar>
+              <w:top w:w="0" w:type="dxa"/>
+              <w:bottom w:w="0" w:type="dxa"/>
+              <w:left w:w="0" w:type="dxa"/>
+              <w:right w:w="0" w:type="dxa"/>
+            </w:tcMar>
+            <w:vAlign w:val="center"/>
+          </w:tcPr>
+          <w:p>
+            <w:pPr>
+              <w:jc w:val="right"/>
+              <w:spacing w:after="100" w:before="100" w:line="240"/>
+              <w:ind w:firstLine="0" w:left="100" w:right="100"/>
+            </w:pPr>
+            <w:r xmlns:w="http://schemas.openxmlformats.org/wordprocessingml/2006/main" xmlns:wp="http://schemas.openxmlformats.org/drawingml/2006/wordprocessingDrawing" xmlns:r="http://schemas.openxmlformats.org/officeDocument/2006/relationships" xmlns:w14="http://schemas.microsoft.com/office/word/2010/wordml">
+              <w:rPr>
+                <w:rFonts w:ascii="Helvetica" w:hAnsi="Helvetica" w:eastAsia="Helvetica" w:cs="Helvetica"/>
+                <w:sz w:val="22"/>
+                <w:szCs w:val="22"/>
+                <w:color w:val="000000"/>
+              </w:rPr>
+              <w:t xml:space="preserve">-723.74</w:t>
             </w:r>
           </w:p>
         </w:tc>
@@ -10269,103 +9148,71 @@
                 <w:szCs w:val="22"/>
                 <w:color w:val="000000"/>
               </w:rPr>
-              <w:t xml:space="preserve">0.023635454</w:t>
-            </w:r>
-          </w:p>
-        </w:tc>
-        <w:tc>
-          <w:tcPr>
-            <w:tcBorders>
-              <w:bottom w:val="single" w:sz="4" w:space="0" w:color="666666"/>
-              <w:top w:val="single" w:sz="4" w:space="0" w:color="666666"/>
-            </w:tcBorders>
-            <w:shd w:val="clear" w:color="auto" w:fill="FFFFFF"/>
-            <w:tcMar>
-              <w:top w:w="0" w:type="dxa"/>
-              <w:bottom w:w="0" w:type="dxa"/>
-              <w:left w:w="0" w:type="dxa"/>
-              <w:right w:w="0" w:type="dxa"/>
-            </w:tcMar>
-            <w:vAlign w:val="center"/>
-          </w:tcPr>
-          <w:p>
-            <w:pPr>
-              <w:jc w:val="right"/>
-              <w:spacing w:after="100" w:before="100" w:line="240"/>
-              <w:ind w:firstLine="0" w:left="100" w:right="100"/>
-            </w:pPr>
-            <w:r xmlns:w="http://schemas.openxmlformats.org/wordprocessingml/2006/main" xmlns:wp="http://schemas.openxmlformats.org/drawingml/2006/wordprocessingDrawing" xmlns:r="http://schemas.openxmlformats.org/officeDocument/2006/relationships" xmlns:w14="http://schemas.microsoft.com/office/word/2010/wordml">
-              <w:rPr>
-                <w:rFonts w:ascii="Helvetica" w:hAnsi="Helvetica" w:eastAsia="Helvetica" w:cs="Helvetica"/>
-                <w:sz w:val="22"/>
-                <w:szCs w:val="22"/>
-                <w:color w:val="000000"/>
-              </w:rPr>
-              <w:t xml:space="preserve">0.8626166</w:t>
-            </w:r>
-          </w:p>
-        </w:tc>
-        <w:tc>
-          <w:tcPr>
-            <w:tcBorders>
-              <w:bottom w:val="single" w:sz="4" w:space="0" w:color="666666"/>
-              <w:top w:val="single" w:sz="4" w:space="0" w:color="666666"/>
-            </w:tcBorders>
-            <w:shd w:val="clear" w:color="auto" w:fill="FFFFFF"/>
-            <w:tcMar>
-              <w:top w:w="0" w:type="dxa"/>
-              <w:bottom w:w="0" w:type="dxa"/>
-              <w:left w:w="0" w:type="dxa"/>
-              <w:right w:w="0" w:type="dxa"/>
-            </w:tcMar>
-            <w:vAlign w:val="center"/>
-          </w:tcPr>
-          <w:p>
-            <w:pPr>
-              <w:jc w:val="right"/>
-              <w:spacing w:after="100" w:before="100" w:line="240"/>
-              <w:ind w:firstLine="0" w:left="100" w:right="100"/>
-            </w:pPr>
-            <w:r xmlns:w="http://schemas.openxmlformats.org/wordprocessingml/2006/main" xmlns:wp="http://schemas.openxmlformats.org/drawingml/2006/wordprocessingDrawing" xmlns:r="http://schemas.openxmlformats.org/officeDocument/2006/relationships" xmlns:w14="http://schemas.microsoft.com/office/word/2010/wordml">
-              <w:rPr>
-                <w:rFonts w:ascii="Helvetica" w:hAnsi="Helvetica" w:eastAsia="Helvetica" w:cs="Helvetica"/>
-                <w:sz w:val="22"/>
-                <w:szCs w:val="22"/>
-                <w:color w:val="000000"/>
-              </w:rPr>
-              <w:t xml:space="preserve">25,118.43</w:t>
-            </w:r>
-          </w:p>
-        </w:tc>
-        <w:tc>
-          <w:tcPr>
-            <w:tcBorders>
-              <w:bottom w:val="single" w:sz="4" w:space="0" w:color="666666"/>
-              <w:top w:val="single" w:sz="4" w:space="0" w:color="666666"/>
-            </w:tcBorders>
-            <w:shd w:val="clear" w:color="auto" w:fill="FFFFFF"/>
-            <w:tcMar>
-              <w:top w:w="0" w:type="dxa"/>
-              <w:bottom w:w="0" w:type="dxa"/>
-              <w:left w:w="0" w:type="dxa"/>
-              <w:right w:w="0" w:type="dxa"/>
-            </w:tcMar>
-            <w:vAlign w:val="center"/>
-          </w:tcPr>
-          <w:p>
-            <w:pPr>
-              <w:jc w:val="right"/>
-              <w:spacing w:after="100" w:before="100" w:line="240"/>
-              <w:ind w:firstLine="0" w:left="100" w:right="100"/>
-            </w:pPr>
-            <w:r xmlns:w="http://schemas.openxmlformats.org/wordprocessingml/2006/main" xmlns:wp="http://schemas.openxmlformats.org/drawingml/2006/wordprocessingDrawing" xmlns:r="http://schemas.openxmlformats.org/officeDocument/2006/relationships" xmlns:w14="http://schemas.microsoft.com/office/word/2010/wordml">
-              <w:rPr>
-                <w:rFonts w:ascii="Helvetica" w:hAnsi="Helvetica" w:eastAsia="Helvetica" w:cs="Helvetica"/>
-                <w:sz w:val="22"/>
-                <w:szCs w:val="22"/>
-                <w:color w:val="000000"/>
-              </w:rPr>
-              <w:t xml:space="preserve">-379.5700</w:t>
+              <w:t xml:space="preserve">0.02</w:t>
+            </w:r>
+          </w:p>
+        </w:tc>
+        <w:tc>
+          <w:tcPr>
+            <w:tcBorders>
+              <w:bottom w:val="single" w:sz="4" w:space="0" w:color="666666"/>
+              <w:top w:val="single" w:sz="4" w:space="0" w:color="666666"/>
+            </w:tcBorders>
+            <w:shd w:val="clear" w:color="auto" w:fill="FFFFFF"/>
+            <w:tcMar>
+              <w:top w:w="0" w:type="dxa"/>
+              <w:bottom w:w="0" w:type="dxa"/>
+              <w:left w:w="0" w:type="dxa"/>
+              <w:right w:w="0" w:type="dxa"/>
+            </w:tcMar>
+            <w:vAlign w:val="center"/>
+          </w:tcPr>
+          <w:p>
+            <w:pPr>
+              <w:jc w:val="right"/>
+              <w:spacing w:after="100" w:before="100" w:line="240"/>
+              <w:ind w:firstLine="0" w:left="100" w:right="100"/>
+            </w:pPr>
+            <w:r xmlns:w="http://schemas.openxmlformats.org/wordprocessingml/2006/main" xmlns:wp="http://schemas.openxmlformats.org/drawingml/2006/wordprocessingDrawing" xmlns:r="http://schemas.openxmlformats.org/officeDocument/2006/relationships" xmlns:w14="http://schemas.microsoft.com/office/word/2010/wordml">
+              <w:rPr>
+                <w:rFonts w:ascii="Helvetica" w:hAnsi="Helvetica" w:eastAsia="Helvetica" w:cs="Helvetica"/>
+                <w:sz w:val="22"/>
+                <w:szCs w:val="22"/>
+                <w:color w:val="000000"/>
+              </w:rPr>
+              <w:t xml:space="preserve">25,118</w:t>
+            </w:r>
+          </w:p>
+        </w:tc>
+        <w:tc>
+          <w:tcPr>
+            <w:tcBorders>
+              <w:bottom w:val="single" w:sz="4" w:space="0" w:color="666666"/>
+              <w:top w:val="single" w:sz="4" w:space="0" w:color="666666"/>
+            </w:tcBorders>
+            <w:shd w:val="clear" w:color="auto" w:fill="FFFFFF"/>
+            <w:tcMar>
+              <w:top w:w="0" w:type="dxa"/>
+              <w:bottom w:w="0" w:type="dxa"/>
+              <w:left w:w="0" w:type="dxa"/>
+              <w:right w:w="0" w:type="dxa"/>
+            </w:tcMar>
+            <w:vAlign w:val="center"/>
+          </w:tcPr>
+          <w:p>
+            <w:pPr>
+              <w:jc w:val="right"/>
+              <w:spacing w:after="100" w:before="100" w:line="240"/>
+              <w:ind w:firstLine="0" w:left="100" w:right="100"/>
+            </w:pPr>
+            <w:r xmlns:w="http://schemas.openxmlformats.org/wordprocessingml/2006/main" xmlns:wp="http://schemas.openxmlformats.org/drawingml/2006/wordprocessingDrawing" xmlns:r="http://schemas.openxmlformats.org/officeDocument/2006/relationships" xmlns:w14="http://schemas.microsoft.com/office/word/2010/wordml">
+              <w:rPr>
+                <w:rFonts w:ascii="Helvetica" w:hAnsi="Helvetica" w:eastAsia="Helvetica" w:cs="Helvetica"/>
+                <w:sz w:val="22"/>
+                <w:szCs w:val="22"/>
+                <w:color w:val="000000"/>
+              </w:rPr>
+              <w:t xml:space="preserve">-379.57</w:t>
             </w:r>
           </w:p>
         </w:tc>
@@ -10555,7 +9402,7 @@
                 <w:szCs w:val="22"/>
                 <w:color w:val="000000"/>
               </w:rPr>
-              <w:t xml:space="preserve">0.007930764</w:t>
+              <w:t xml:space="preserve">0.01</w:t>
             </w:r>
           </w:p>
         </w:tc>
@@ -10587,7 +9434,7 @@
                 <w:szCs w:val="22"/>
                 <w:color w:val="000000"/>
               </w:rPr>
-              <w:t xml:space="preserve">0.8585644</w:t>
+              <w:t xml:space="preserve">25,498</w:t>
             </w:r>
           </w:p>
         </w:tc>
@@ -10619,39 +9466,7 @@
                 <w:szCs w:val="22"/>
                 <w:color w:val="000000"/>
               </w:rPr>
-              <w:t xml:space="preserve">25,498.00</w:t>
-            </w:r>
-          </w:p>
-        </w:tc>
-        <w:tc>
-          <w:tcPr>
-            <w:tcBorders>
-              <w:bottom w:val="single" w:sz="12" w:space="0" w:color="000000"/>
-              <w:top w:val="single" w:sz="4" w:space="0" w:color="666666"/>
-            </w:tcBorders>
-            <w:shd w:val="clear" w:color="auto" w:fill="FFFFFF"/>
-            <w:tcMar>
-              <w:top w:w="0" w:type="dxa"/>
-              <w:bottom w:w="0" w:type="dxa"/>
-              <w:left w:w="0" w:type="dxa"/>
-              <w:right w:w="0" w:type="dxa"/>
-            </w:tcMar>
-            <w:vAlign w:val="center"/>
-          </w:tcPr>
-          <w:p>
-            <w:pPr>
-              <w:jc w:val="right"/>
-              <w:spacing w:after="100" w:before="100" w:line="240"/>
-              <w:ind w:firstLine="0" w:left="100" w:right="100"/>
-            </w:pPr>
-            <w:r xmlns:w="http://schemas.openxmlformats.org/wordprocessingml/2006/main" xmlns:wp="http://schemas.openxmlformats.org/drawingml/2006/wordprocessingDrawing" xmlns:r="http://schemas.openxmlformats.org/officeDocument/2006/relationships" xmlns:w14="http://schemas.microsoft.com/office/word/2010/wordml">
-              <w:rPr>
-                <w:rFonts w:ascii="Helvetica" w:hAnsi="Helvetica" w:eastAsia="Helvetica" w:cs="Helvetica"/>
-                <w:sz w:val="22"/>
-                <w:szCs w:val="22"/>
-                <w:color w:val="000000"/>
-              </w:rPr>
-              <w:t xml:space="preserve">0.0000</w:t>
+              <w:t xml:space="preserve">0.00</w:t>
             </w:r>
           </w:p>
         </w:tc>
@@ -10841,7 +9656,7 @@
                 <w:szCs w:val="22"/>
                 <w:color w:val="000000"/>
               </w:rPr>
-              <w:t xml:space="preserve">0.067648724</w:t>
+              <w:t xml:space="preserve">0.07</w:t>
             </w:r>
           </w:p>
         </w:tc>
@@ -10873,7 +9688,7 @@
                 <w:szCs w:val="22"/>
                 <w:color w:val="000000"/>
               </w:rPr>
-              <w:t xml:space="preserve">0.8999684</w:t>
+              <w:t xml:space="preserve">39,323</w:t>
             </w:r>
           </w:p>
         </w:tc>
@@ -10905,39 +9720,7 @@
                 <w:szCs w:val="22"/>
                 <w:color w:val="000000"/>
               </w:rPr>
-              <w:t xml:space="preserve">39,322.58</w:t>
-            </w:r>
-          </w:p>
-        </w:tc>
-        <w:tc>
-          <w:tcPr>
-            <w:tcBorders>
-              <w:bottom w:val="single" w:sz="4" w:space="0" w:color="666666"/>
-              <w:top w:val="single" w:sz="12" w:space="0" w:color="000000"/>
-            </w:tcBorders>
-            <w:shd w:val="clear" w:color="auto" w:fill="FFFFFF"/>
-            <w:tcMar>
-              <w:top w:w="0" w:type="dxa"/>
-              <w:bottom w:w="0" w:type="dxa"/>
-              <w:left w:w="0" w:type="dxa"/>
-              <w:right w:w="0" w:type="dxa"/>
-            </w:tcMar>
-            <w:vAlign w:val="center"/>
-          </w:tcPr>
-          <w:p>
-            <w:pPr>
-              <w:jc w:val="right"/>
-              <w:spacing w:after="100" w:before="100" w:line="240"/>
-              <w:ind w:firstLine="0" w:left="100" w:right="100"/>
-            </w:pPr>
-            <w:r xmlns:w="http://schemas.openxmlformats.org/wordprocessingml/2006/main" xmlns:wp="http://schemas.openxmlformats.org/drawingml/2006/wordprocessingDrawing" xmlns:r="http://schemas.openxmlformats.org/officeDocument/2006/relationships" xmlns:w14="http://schemas.microsoft.com/office/word/2010/wordml">
-              <w:rPr>
-                <w:rFonts w:ascii="Helvetica" w:hAnsi="Helvetica" w:eastAsia="Helvetica" w:cs="Helvetica"/>
-                <w:sz w:val="22"/>
-                <w:szCs w:val="22"/>
-                <w:color w:val="000000"/>
-              </w:rPr>
-              <w:t xml:space="preserve">-646.3219</w:t>
+              <w:t xml:space="preserve">-646.32</w:t>
             </w:r>
           </w:p>
         </w:tc>
@@ -11127,103 +9910,71 @@
                 <w:szCs w:val="22"/>
                 <w:color w:val="000000"/>
               </w:rPr>
-              <w:t xml:space="preserve">0.034201181</w:t>
-            </w:r>
-          </w:p>
-        </w:tc>
-        <w:tc>
-          <w:tcPr>
-            <w:tcBorders>
-              <w:bottom w:val="single" w:sz="4" w:space="0" w:color="666666"/>
-              <w:top w:val="single" w:sz="4" w:space="0" w:color="666666"/>
-            </w:tcBorders>
-            <w:shd w:val="clear" w:color="auto" w:fill="FFFFFF"/>
-            <w:tcMar>
-              <w:top w:w="0" w:type="dxa"/>
-              <w:bottom w:w="0" w:type="dxa"/>
-              <w:left w:w="0" w:type="dxa"/>
-              <w:right w:w="0" w:type="dxa"/>
-            </w:tcMar>
-            <w:vAlign w:val="center"/>
-          </w:tcPr>
-          <w:p>
-            <w:pPr>
-              <w:jc w:val="right"/>
-              <w:spacing w:after="100" w:before="100" w:line="240"/>
-              <w:ind w:firstLine="0" w:left="100" w:right="100"/>
-            </w:pPr>
-            <w:r xmlns:w="http://schemas.openxmlformats.org/wordprocessingml/2006/main" xmlns:wp="http://schemas.openxmlformats.org/drawingml/2006/wordprocessingDrawing" xmlns:r="http://schemas.openxmlformats.org/officeDocument/2006/relationships" xmlns:w14="http://schemas.microsoft.com/office/word/2010/wordml">
-              <w:rPr>
-                <w:rFonts w:ascii="Helvetica" w:hAnsi="Helvetica" w:eastAsia="Helvetica" w:cs="Helvetica"/>
-                <w:sz w:val="22"/>
-                <w:szCs w:val="22"/>
-                <w:color w:val="000000"/>
-              </w:rPr>
-              <w:t xml:space="preserve">0.8988172</w:t>
-            </w:r>
-          </w:p>
-        </w:tc>
-        <w:tc>
-          <w:tcPr>
-            <w:tcBorders>
-              <w:bottom w:val="single" w:sz="4" w:space="0" w:color="666666"/>
-              <w:top w:val="single" w:sz="4" w:space="0" w:color="666666"/>
-            </w:tcBorders>
-            <w:shd w:val="clear" w:color="auto" w:fill="FFFFFF"/>
-            <w:tcMar>
-              <w:top w:w="0" w:type="dxa"/>
-              <w:bottom w:w="0" w:type="dxa"/>
-              <w:left w:w="0" w:type="dxa"/>
-              <w:right w:w="0" w:type="dxa"/>
-            </w:tcMar>
-            <w:vAlign w:val="center"/>
-          </w:tcPr>
-          <w:p>
-            <w:pPr>
-              <w:jc w:val="right"/>
-              <w:spacing w:after="100" w:before="100" w:line="240"/>
-              <w:ind w:firstLine="0" w:left="100" w:right="100"/>
-            </w:pPr>
-            <w:r xmlns:w="http://schemas.openxmlformats.org/wordprocessingml/2006/main" xmlns:wp="http://schemas.openxmlformats.org/drawingml/2006/wordprocessingDrawing" xmlns:r="http://schemas.openxmlformats.org/officeDocument/2006/relationships" xmlns:w14="http://schemas.microsoft.com/office/word/2010/wordml">
-              <w:rPr>
-                <w:rFonts w:ascii="Helvetica" w:hAnsi="Helvetica" w:eastAsia="Helvetica" w:cs="Helvetica"/>
-                <w:sz w:val="22"/>
-                <w:szCs w:val="22"/>
-                <w:color w:val="000000"/>
-              </w:rPr>
-              <w:t xml:space="preserve">39,531.26</w:t>
-            </w:r>
-          </w:p>
-        </w:tc>
-        <w:tc>
-          <w:tcPr>
-            <w:tcBorders>
-              <w:bottom w:val="single" w:sz="4" w:space="0" w:color="666666"/>
-              <w:top w:val="single" w:sz="4" w:space="0" w:color="666666"/>
-            </w:tcBorders>
-            <w:shd w:val="clear" w:color="auto" w:fill="FFFFFF"/>
-            <w:tcMar>
-              <w:top w:w="0" w:type="dxa"/>
-              <w:bottom w:w="0" w:type="dxa"/>
-              <w:left w:w="0" w:type="dxa"/>
-              <w:right w:w="0" w:type="dxa"/>
-            </w:tcMar>
-            <w:vAlign w:val="center"/>
-          </w:tcPr>
-          <w:p>
-            <w:pPr>
-              <w:jc w:val="right"/>
-              <w:spacing w:after="100" w:before="100" w:line="240"/>
-              <w:ind w:firstLine="0" w:left="100" w:right="100"/>
-            </w:pPr>
-            <w:r xmlns:w="http://schemas.openxmlformats.org/wordprocessingml/2006/main" xmlns:wp="http://schemas.openxmlformats.org/drawingml/2006/wordprocessingDrawing" xmlns:r="http://schemas.openxmlformats.org/officeDocument/2006/relationships" xmlns:w14="http://schemas.microsoft.com/office/word/2010/wordml">
-              <w:rPr>
-                <w:rFonts w:ascii="Helvetica" w:hAnsi="Helvetica" w:eastAsia="Helvetica" w:cs="Helvetica"/>
-                <w:sz w:val="22"/>
-                <w:szCs w:val="22"/>
-                <w:color w:val="000000"/>
-              </w:rPr>
-              <w:t xml:space="preserve">-437.6403</w:t>
+              <w:t xml:space="preserve">0.03</w:t>
+            </w:r>
+          </w:p>
+        </w:tc>
+        <w:tc>
+          <w:tcPr>
+            <w:tcBorders>
+              <w:bottom w:val="single" w:sz="4" w:space="0" w:color="666666"/>
+              <w:top w:val="single" w:sz="4" w:space="0" w:color="666666"/>
+            </w:tcBorders>
+            <w:shd w:val="clear" w:color="auto" w:fill="FFFFFF"/>
+            <w:tcMar>
+              <w:top w:w="0" w:type="dxa"/>
+              <w:bottom w:w="0" w:type="dxa"/>
+              <w:left w:w="0" w:type="dxa"/>
+              <w:right w:w="0" w:type="dxa"/>
+            </w:tcMar>
+            <w:vAlign w:val="center"/>
+          </w:tcPr>
+          <w:p>
+            <w:pPr>
+              <w:jc w:val="right"/>
+              <w:spacing w:after="100" w:before="100" w:line="240"/>
+              <w:ind w:firstLine="0" w:left="100" w:right="100"/>
+            </w:pPr>
+            <w:r xmlns:w="http://schemas.openxmlformats.org/wordprocessingml/2006/main" xmlns:wp="http://schemas.openxmlformats.org/drawingml/2006/wordprocessingDrawing" xmlns:r="http://schemas.openxmlformats.org/officeDocument/2006/relationships" xmlns:w14="http://schemas.microsoft.com/office/word/2010/wordml">
+              <w:rPr>
+                <w:rFonts w:ascii="Helvetica" w:hAnsi="Helvetica" w:eastAsia="Helvetica" w:cs="Helvetica"/>
+                <w:sz w:val="22"/>
+                <w:szCs w:val="22"/>
+                <w:color w:val="000000"/>
+              </w:rPr>
+              <w:t xml:space="preserve">39,531</w:t>
+            </w:r>
+          </w:p>
+        </w:tc>
+        <w:tc>
+          <w:tcPr>
+            <w:tcBorders>
+              <w:bottom w:val="single" w:sz="4" w:space="0" w:color="666666"/>
+              <w:top w:val="single" w:sz="4" w:space="0" w:color="666666"/>
+            </w:tcBorders>
+            <w:shd w:val="clear" w:color="auto" w:fill="FFFFFF"/>
+            <w:tcMar>
+              <w:top w:w="0" w:type="dxa"/>
+              <w:bottom w:w="0" w:type="dxa"/>
+              <w:left w:w="0" w:type="dxa"/>
+              <w:right w:w="0" w:type="dxa"/>
+            </w:tcMar>
+            <w:vAlign w:val="center"/>
+          </w:tcPr>
+          <w:p>
+            <w:pPr>
+              <w:jc w:val="right"/>
+              <w:spacing w:after="100" w:before="100" w:line="240"/>
+              <w:ind w:firstLine="0" w:left="100" w:right="100"/>
+            </w:pPr>
+            <w:r xmlns:w="http://schemas.openxmlformats.org/wordprocessingml/2006/main" xmlns:wp="http://schemas.openxmlformats.org/drawingml/2006/wordprocessingDrawing" xmlns:r="http://schemas.openxmlformats.org/officeDocument/2006/relationships" xmlns:w14="http://schemas.microsoft.com/office/word/2010/wordml">
+              <w:rPr>
+                <w:rFonts w:ascii="Helvetica" w:hAnsi="Helvetica" w:eastAsia="Helvetica" w:cs="Helvetica"/>
+                <w:sz w:val="22"/>
+                <w:szCs w:val="22"/>
+                <w:color w:val="000000"/>
+              </w:rPr>
+              <w:t xml:space="preserve">-437.64</w:t>
             </w:r>
           </w:p>
         </w:tc>
@@ -11413,103 +10164,71 @@
                 <w:szCs w:val="22"/>
                 <w:color w:val="000000"/>
               </w:rPr>
-              <w:t xml:space="preserve">0.030880469</w:t>
-            </w:r>
-          </w:p>
-        </w:tc>
-        <w:tc>
-          <w:tcPr>
-            <w:tcBorders>
-              <w:bottom w:val="single" w:sz="4" w:space="0" w:color="666666"/>
-              <w:top w:val="single" w:sz="4" w:space="0" w:color="666666"/>
-            </w:tcBorders>
-            <w:shd w:val="clear" w:color="auto" w:fill="FFFFFF"/>
-            <w:tcMar>
-              <w:top w:w="0" w:type="dxa"/>
-              <w:bottom w:w="0" w:type="dxa"/>
-              <w:left w:w="0" w:type="dxa"/>
-              <w:right w:w="0" w:type="dxa"/>
-            </w:tcMar>
-            <w:vAlign w:val="center"/>
-          </w:tcPr>
-          <w:p>
-            <w:pPr>
-              <w:jc w:val="right"/>
-              <w:spacing w:after="100" w:before="100" w:line="240"/>
-              <w:ind w:firstLine="0" w:left="100" w:right="100"/>
-            </w:pPr>
-            <w:r xmlns:w="http://schemas.openxmlformats.org/wordprocessingml/2006/main" xmlns:wp="http://schemas.openxmlformats.org/drawingml/2006/wordprocessingDrawing" xmlns:r="http://schemas.openxmlformats.org/officeDocument/2006/relationships" xmlns:w14="http://schemas.microsoft.com/office/word/2010/wordml">
-              <w:rPr>
-                <w:rFonts w:ascii="Helvetica" w:hAnsi="Helvetica" w:eastAsia="Helvetica" w:cs="Helvetica"/>
-                <w:sz w:val="22"/>
-                <w:szCs w:val="22"/>
-                <w:color w:val="000000"/>
-              </w:rPr>
-              <w:t xml:space="preserve">0.8971020</w:t>
-            </w:r>
-          </w:p>
-        </w:tc>
-        <w:tc>
-          <w:tcPr>
-            <w:tcBorders>
-              <w:bottom w:val="single" w:sz="4" w:space="0" w:color="666666"/>
-              <w:top w:val="single" w:sz="4" w:space="0" w:color="666666"/>
-            </w:tcBorders>
-            <w:shd w:val="clear" w:color="auto" w:fill="FFFFFF"/>
-            <w:tcMar>
-              <w:top w:w="0" w:type="dxa"/>
-              <w:bottom w:w="0" w:type="dxa"/>
-              <w:left w:w="0" w:type="dxa"/>
-              <w:right w:w="0" w:type="dxa"/>
-            </w:tcMar>
-            <w:vAlign w:val="center"/>
-          </w:tcPr>
-          <w:p>
-            <w:pPr>
-              <w:jc w:val="right"/>
-              <w:spacing w:after="100" w:before="100" w:line="240"/>
-              <w:ind w:firstLine="0" w:left="100" w:right="100"/>
-            </w:pPr>
-            <w:r xmlns:w="http://schemas.openxmlformats.org/wordprocessingml/2006/main" xmlns:wp="http://schemas.openxmlformats.org/drawingml/2006/wordprocessingDrawing" xmlns:r="http://schemas.openxmlformats.org/officeDocument/2006/relationships" xmlns:w14="http://schemas.microsoft.com/office/word/2010/wordml">
-              <w:rPr>
-                <w:rFonts w:ascii="Helvetica" w:hAnsi="Helvetica" w:eastAsia="Helvetica" w:cs="Helvetica"/>
-                <w:sz w:val="22"/>
-                <w:szCs w:val="22"/>
-                <w:color w:val="000000"/>
-              </w:rPr>
-              <w:t xml:space="preserve">39,648.02</w:t>
-            </w:r>
-          </w:p>
-        </w:tc>
-        <w:tc>
-          <w:tcPr>
-            <w:tcBorders>
-              <w:bottom w:val="single" w:sz="4" w:space="0" w:color="666666"/>
-              <w:top w:val="single" w:sz="4" w:space="0" w:color="666666"/>
-            </w:tcBorders>
-            <w:shd w:val="clear" w:color="auto" w:fill="FFFFFF"/>
-            <w:tcMar>
-              <w:top w:w="0" w:type="dxa"/>
-              <w:bottom w:w="0" w:type="dxa"/>
-              <w:left w:w="0" w:type="dxa"/>
-              <w:right w:w="0" w:type="dxa"/>
-            </w:tcMar>
-            <w:vAlign w:val="center"/>
-          </w:tcPr>
-          <w:p>
-            <w:pPr>
-              <w:jc w:val="right"/>
-              <w:spacing w:after="100" w:before="100" w:line="240"/>
-              <w:ind w:firstLine="0" w:left="100" w:right="100"/>
-            </w:pPr>
-            <w:r xmlns:w="http://schemas.openxmlformats.org/wordprocessingml/2006/main" xmlns:wp="http://schemas.openxmlformats.org/drawingml/2006/wordprocessingDrawing" xmlns:r="http://schemas.openxmlformats.org/officeDocument/2006/relationships" xmlns:w14="http://schemas.microsoft.com/office/word/2010/wordml">
-              <w:rPr>
-                <w:rFonts w:ascii="Helvetica" w:hAnsi="Helvetica" w:eastAsia="Helvetica" w:cs="Helvetica"/>
-                <w:sz w:val="22"/>
-                <w:szCs w:val="22"/>
-                <w:color w:val="000000"/>
-              </w:rPr>
-              <w:t xml:space="preserve">-320.8753</w:t>
+              <w:t xml:space="preserve">0.03</w:t>
+            </w:r>
+          </w:p>
+        </w:tc>
+        <w:tc>
+          <w:tcPr>
+            <w:tcBorders>
+              <w:bottom w:val="single" w:sz="4" w:space="0" w:color="666666"/>
+              <w:top w:val="single" w:sz="4" w:space="0" w:color="666666"/>
+            </w:tcBorders>
+            <w:shd w:val="clear" w:color="auto" w:fill="FFFFFF"/>
+            <w:tcMar>
+              <w:top w:w="0" w:type="dxa"/>
+              <w:bottom w:w="0" w:type="dxa"/>
+              <w:left w:w="0" w:type="dxa"/>
+              <w:right w:w="0" w:type="dxa"/>
+            </w:tcMar>
+            <w:vAlign w:val="center"/>
+          </w:tcPr>
+          <w:p>
+            <w:pPr>
+              <w:jc w:val="right"/>
+              <w:spacing w:after="100" w:before="100" w:line="240"/>
+              <w:ind w:firstLine="0" w:left="100" w:right="100"/>
+            </w:pPr>
+            <w:r xmlns:w="http://schemas.openxmlformats.org/wordprocessingml/2006/main" xmlns:wp="http://schemas.openxmlformats.org/drawingml/2006/wordprocessingDrawing" xmlns:r="http://schemas.openxmlformats.org/officeDocument/2006/relationships" xmlns:w14="http://schemas.microsoft.com/office/word/2010/wordml">
+              <w:rPr>
+                <w:rFonts w:ascii="Helvetica" w:hAnsi="Helvetica" w:eastAsia="Helvetica" w:cs="Helvetica"/>
+                <w:sz w:val="22"/>
+                <w:szCs w:val="22"/>
+                <w:color w:val="000000"/>
+              </w:rPr>
+              <w:t xml:space="preserve">39,648</w:t>
+            </w:r>
+          </w:p>
+        </w:tc>
+        <w:tc>
+          <w:tcPr>
+            <w:tcBorders>
+              <w:bottom w:val="single" w:sz="4" w:space="0" w:color="666666"/>
+              <w:top w:val="single" w:sz="4" w:space="0" w:color="666666"/>
+            </w:tcBorders>
+            <w:shd w:val="clear" w:color="auto" w:fill="FFFFFF"/>
+            <w:tcMar>
+              <w:top w:w="0" w:type="dxa"/>
+              <w:bottom w:w="0" w:type="dxa"/>
+              <w:left w:w="0" w:type="dxa"/>
+              <w:right w:w="0" w:type="dxa"/>
+            </w:tcMar>
+            <w:vAlign w:val="center"/>
+          </w:tcPr>
+          <w:p>
+            <w:pPr>
+              <w:jc w:val="right"/>
+              <w:spacing w:after="100" w:before="100" w:line="240"/>
+              <w:ind w:firstLine="0" w:left="100" w:right="100"/>
+            </w:pPr>
+            <w:r xmlns:w="http://schemas.openxmlformats.org/wordprocessingml/2006/main" xmlns:wp="http://schemas.openxmlformats.org/drawingml/2006/wordprocessingDrawing" xmlns:r="http://schemas.openxmlformats.org/officeDocument/2006/relationships" xmlns:w14="http://schemas.microsoft.com/office/word/2010/wordml">
+              <w:rPr>
+                <w:rFonts w:ascii="Helvetica" w:hAnsi="Helvetica" w:eastAsia="Helvetica" w:cs="Helvetica"/>
+                <w:sz w:val="22"/>
+                <w:szCs w:val="22"/>
+                <w:color w:val="000000"/>
+              </w:rPr>
+              <w:t xml:space="preserve">-320.88</w:t>
             </w:r>
           </w:p>
         </w:tc>
@@ -11699,7 +10418,7 @@
                 <w:szCs w:val="22"/>
                 <w:color w:val="000000"/>
               </w:rPr>
-              <w:t xml:space="preserve">0.002732293</w:t>
+              <w:t xml:space="preserve">0.00</w:t>
             </w:r>
           </w:p>
         </w:tc>
@@ -11731,7 +10450,7 @@
                 <w:szCs w:val="22"/>
                 <w:color w:val="000000"/>
               </w:rPr>
-              <w:t xml:space="preserve">0.8935785</w:t>
+              <w:t xml:space="preserve">39,969</w:t>
             </w:r>
           </w:p>
         </w:tc>
@@ -11763,39 +10482,7 @@
                 <w:szCs w:val="22"/>
                 <w:color w:val="000000"/>
               </w:rPr>
-              <w:t xml:space="preserve">39,968.90</w:t>
-            </w:r>
-          </w:p>
-        </w:tc>
-        <w:tc>
-          <w:tcPr>
-            <w:tcBorders>
-              <w:bottom w:val="single" w:sz="16" w:space="0" w:color="666666"/>
-              <w:top w:val="single" w:sz="4" w:space="0" w:color="666666"/>
-            </w:tcBorders>
-            <w:shd w:val="clear" w:color="auto" w:fill="FFFFFF"/>
-            <w:tcMar>
-              <w:top w:w="0" w:type="dxa"/>
-              <w:bottom w:w="0" w:type="dxa"/>
-              <w:left w:w="0" w:type="dxa"/>
-              <w:right w:w="0" w:type="dxa"/>
-            </w:tcMar>
-            <w:vAlign w:val="center"/>
-          </w:tcPr>
-          <w:p>
-            <w:pPr>
-              <w:jc w:val="right"/>
-              <w:spacing w:after="100" w:before="100" w:line="240"/>
-              <w:ind w:firstLine="0" w:left="100" w:right="100"/>
-            </w:pPr>
-            <w:r xmlns:w="http://schemas.openxmlformats.org/wordprocessingml/2006/main" xmlns:wp="http://schemas.openxmlformats.org/drawingml/2006/wordprocessingDrawing" xmlns:r="http://schemas.openxmlformats.org/officeDocument/2006/relationships" xmlns:w14="http://schemas.microsoft.com/office/word/2010/wordml">
-              <w:rPr>
-                <w:rFonts w:ascii="Helvetica" w:hAnsi="Helvetica" w:eastAsia="Helvetica" w:cs="Helvetica"/>
-                <w:sz w:val="22"/>
-                <w:szCs w:val="22"/>
-                <w:color w:val="000000"/>
-              </w:rPr>
-              <w:t xml:space="preserve">0.0000</w:t>
+              <w:t xml:space="preserve">0.00</w:t>
             </w:r>
           </w:p>
         </w:tc>

</xml_diff>

<commit_message>
Correcting AIC calculation, updating in supplementary figs
</commit_message>
<xml_diff>
--- a/output/TableS4_SampleSize.docx
+++ b/output/TableS4_SampleSize.docx
@@ -416,38 +416,38 @@
                 <w:szCs w:val="22"/>
                 <w:color w:val="000000"/>
               </w:rPr>
-              <w:t xml:space="preserve">21,182</w:t>
-            </w:r>
-          </w:p>
-        </w:tc>
-        <w:tc>
-          <w:tcPr>
-            <w:tcBorders>
-              <w:bottom w:val="single" w:sz="4" w:space="0" w:color="666666"/>
-            </w:tcBorders>
-            <w:shd w:val="clear" w:color="auto" w:fill="FFFFFF"/>
-            <w:tcMar>
-              <w:top w:w="0" w:type="dxa"/>
-              <w:bottom w:w="0" w:type="dxa"/>
-              <w:left w:w="0" w:type="dxa"/>
-              <w:right w:w="0" w:type="dxa"/>
-            </w:tcMar>
-            <w:vAlign w:val="center"/>
-          </w:tcPr>
-          <w:p>
-            <w:pPr>
-              <w:jc w:val="right"/>
-              <w:spacing w:after="100" w:before="100" w:line="240"/>
-              <w:ind w:firstLine="0" w:left="100" w:right="100"/>
-            </w:pPr>
-            <w:r xmlns:w="http://schemas.openxmlformats.org/wordprocessingml/2006/main" xmlns:wp="http://schemas.openxmlformats.org/drawingml/2006/wordprocessingDrawing" xmlns:r="http://schemas.openxmlformats.org/officeDocument/2006/relationships" xmlns:w14="http://schemas.microsoft.com/office/word/2010/wordml">
-              <w:rPr>
-                <w:rFonts w:ascii="Helvetica" w:hAnsi="Helvetica" w:eastAsia="Helvetica" w:cs="Helvetica"/>
-                <w:sz w:val="22"/>
-                <w:szCs w:val="22"/>
-                <w:color w:val="000000"/>
-              </w:rPr>
-              <w:t xml:space="preserve">43</w:t>
+              <w:t xml:space="preserve">21,248</w:t>
+            </w:r>
+          </w:p>
+        </w:tc>
+        <w:tc>
+          <w:tcPr>
+            <w:tcBorders>
+              <w:bottom w:val="single" w:sz="4" w:space="0" w:color="666666"/>
+            </w:tcBorders>
+            <w:shd w:val="clear" w:color="auto" w:fill="FFFFFF"/>
+            <w:tcMar>
+              <w:top w:w="0" w:type="dxa"/>
+              <w:bottom w:w="0" w:type="dxa"/>
+              <w:left w:w="0" w:type="dxa"/>
+              <w:right w:w="0" w:type="dxa"/>
+            </w:tcMar>
+            <w:vAlign w:val="center"/>
+          </w:tcPr>
+          <w:p>
+            <w:pPr>
+              <w:jc w:val="right"/>
+              <w:spacing w:after="100" w:before="100" w:line="240"/>
+              <w:ind w:firstLine="0" w:left="100" w:right="100"/>
+            </w:pPr>
+            <w:r xmlns:w="http://schemas.openxmlformats.org/wordprocessingml/2006/main" xmlns:wp="http://schemas.openxmlformats.org/drawingml/2006/wordprocessingDrawing" xmlns:r="http://schemas.openxmlformats.org/officeDocument/2006/relationships" xmlns:w14="http://schemas.microsoft.com/office/word/2010/wordml">
+              <w:rPr>
+                <w:rFonts w:ascii="Helvetica" w:hAnsi="Helvetica" w:eastAsia="Helvetica" w:cs="Helvetica"/>
+                <w:sz w:val="22"/>
+                <w:szCs w:val="22"/>
+                <w:color w:val="000000"/>
+              </w:rPr>
+              <w:t xml:space="preserve">46</w:t>
             </w:r>
           </w:p>
         </w:tc>
@@ -509,38 +509,38 @@
                 <w:szCs w:val="22"/>
                 <w:color w:val="000000"/>
               </w:rPr>
-              <w:t xml:space="preserve">28,602</w:t>
-            </w:r>
-          </w:p>
-        </w:tc>
-        <w:tc>
-          <w:tcPr>
-            <w:tcBorders>
-              <w:bottom w:val="single" w:sz="4" w:space="0" w:color="666666"/>
-            </w:tcBorders>
-            <w:shd w:val="clear" w:color="auto" w:fill="FFFFFF"/>
-            <w:tcMar>
-              <w:top w:w="0" w:type="dxa"/>
-              <w:bottom w:w="0" w:type="dxa"/>
-              <w:left w:w="0" w:type="dxa"/>
-              <w:right w:w="0" w:type="dxa"/>
-            </w:tcMar>
-            <w:vAlign w:val="center"/>
-          </w:tcPr>
-          <w:p>
-            <w:pPr>
-              <w:jc w:val="right"/>
-              <w:spacing w:after="100" w:before="100" w:line="240"/>
-              <w:ind w:firstLine="0" w:left="100" w:right="100"/>
-            </w:pPr>
-            <w:r xmlns:w="http://schemas.openxmlformats.org/wordprocessingml/2006/main" xmlns:wp="http://schemas.openxmlformats.org/drawingml/2006/wordprocessingDrawing" xmlns:r="http://schemas.openxmlformats.org/officeDocument/2006/relationships" xmlns:w14="http://schemas.microsoft.com/office/word/2010/wordml">
-              <w:rPr>
-                <w:rFonts w:ascii="Helvetica" w:hAnsi="Helvetica" w:eastAsia="Helvetica" w:cs="Helvetica"/>
-                <w:sz w:val="22"/>
-                <w:szCs w:val="22"/>
-                <w:color w:val="000000"/>
-              </w:rPr>
-              <w:t xml:space="preserve">-1,202.24</w:t>
+              <w:t xml:space="preserve">28,674</w:t>
+            </w:r>
+          </w:p>
+        </w:tc>
+        <w:tc>
+          <w:tcPr>
+            <w:tcBorders>
+              <w:bottom w:val="single" w:sz="4" w:space="0" w:color="666666"/>
+            </w:tcBorders>
+            <w:shd w:val="clear" w:color="auto" w:fill="FFFFFF"/>
+            <w:tcMar>
+              <w:top w:w="0" w:type="dxa"/>
+              <w:bottom w:w="0" w:type="dxa"/>
+              <w:left w:w="0" w:type="dxa"/>
+              <w:right w:w="0" w:type="dxa"/>
+            </w:tcMar>
+            <w:vAlign w:val="center"/>
+          </w:tcPr>
+          <w:p>
+            <w:pPr>
+              <w:jc w:val="right"/>
+              <w:spacing w:after="100" w:before="100" w:line="240"/>
+              <w:ind w:firstLine="0" w:left="100" w:right="100"/>
+            </w:pPr>
+            <w:r xmlns:w="http://schemas.openxmlformats.org/wordprocessingml/2006/main" xmlns:wp="http://schemas.openxmlformats.org/drawingml/2006/wordprocessingDrawing" xmlns:r="http://schemas.openxmlformats.org/officeDocument/2006/relationships" xmlns:w14="http://schemas.microsoft.com/office/word/2010/wordml">
+              <w:rPr>
+                <w:rFonts w:ascii="Helvetica" w:hAnsi="Helvetica" w:eastAsia="Helvetica" w:cs="Helvetica"/>
+                <w:sz w:val="22"/>
+                <w:szCs w:val="22"/>
+                <w:color w:val="000000"/>
+              </w:rPr>
+              <w:t xml:space="preserve">0.00</w:t>
             </w:r>
           </w:p>
         </w:tc>
@@ -666,39 +666,39 @@
                 <w:szCs w:val="22"/>
                 <w:color w:val="000000"/>
               </w:rPr>
-              <w:t xml:space="preserve">21,182</w:t>
-            </w:r>
-          </w:p>
-        </w:tc>
-        <w:tc>
-          <w:tcPr>
-            <w:tcBorders>
-              <w:bottom w:val="single" w:sz="4" w:space="0" w:color="666666"/>
-              <w:top w:val="single" w:sz="4" w:space="0" w:color="666666"/>
-            </w:tcBorders>
-            <w:shd w:val="clear" w:color="auto" w:fill="FFFFFF"/>
-            <w:tcMar>
-              <w:top w:w="0" w:type="dxa"/>
-              <w:bottom w:w="0" w:type="dxa"/>
-              <w:left w:w="0" w:type="dxa"/>
-              <w:right w:w="0" w:type="dxa"/>
-            </w:tcMar>
-            <w:vAlign w:val="center"/>
-          </w:tcPr>
-          <w:p>
-            <w:pPr>
-              <w:jc w:val="right"/>
-              <w:spacing w:after="100" w:before="100" w:line="240"/>
-              <w:ind w:firstLine="0" w:left="100" w:right="100"/>
-            </w:pPr>
-            <w:r xmlns:w="http://schemas.openxmlformats.org/wordprocessingml/2006/main" xmlns:wp="http://schemas.openxmlformats.org/drawingml/2006/wordprocessingDrawing" xmlns:r="http://schemas.openxmlformats.org/officeDocument/2006/relationships" xmlns:w14="http://schemas.microsoft.com/office/word/2010/wordml">
-              <w:rPr>
-                <w:rFonts w:ascii="Helvetica" w:hAnsi="Helvetica" w:eastAsia="Helvetica" w:cs="Helvetica"/>
-                <w:sz w:val="22"/>
-                <w:szCs w:val="22"/>
-                <w:color w:val="000000"/>
-              </w:rPr>
-              <w:t xml:space="preserve">43</w:t>
+              <w:t xml:space="preserve">21,248</w:t>
+            </w:r>
+          </w:p>
+        </w:tc>
+        <w:tc>
+          <w:tcPr>
+            <w:tcBorders>
+              <w:bottom w:val="single" w:sz="4" w:space="0" w:color="666666"/>
+              <w:top w:val="single" w:sz="4" w:space="0" w:color="666666"/>
+            </w:tcBorders>
+            <w:shd w:val="clear" w:color="auto" w:fill="FFFFFF"/>
+            <w:tcMar>
+              <w:top w:w="0" w:type="dxa"/>
+              <w:bottom w:w="0" w:type="dxa"/>
+              <w:left w:w="0" w:type="dxa"/>
+              <w:right w:w="0" w:type="dxa"/>
+            </w:tcMar>
+            <w:vAlign w:val="center"/>
+          </w:tcPr>
+          <w:p>
+            <w:pPr>
+              <w:jc w:val="right"/>
+              <w:spacing w:after="100" w:before="100" w:line="240"/>
+              <w:ind w:firstLine="0" w:left="100" w:right="100"/>
+            </w:pPr>
+            <w:r xmlns:w="http://schemas.openxmlformats.org/wordprocessingml/2006/main" xmlns:wp="http://schemas.openxmlformats.org/drawingml/2006/wordprocessingDrawing" xmlns:r="http://schemas.openxmlformats.org/officeDocument/2006/relationships" xmlns:w14="http://schemas.microsoft.com/office/word/2010/wordml">
+              <w:rPr>
+                <w:rFonts w:ascii="Helvetica" w:hAnsi="Helvetica" w:eastAsia="Helvetica" w:cs="Helvetica"/>
+                <w:sz w:val="22"/>
+                <w:szCs w:val="22"/>
+                <w:color w:val="000000"/>
+              </w:rPr>
+              <w:t xml:space="preserve">46</w:t>
             </w:r>
           </w:p>
         </w:tc>
@@ -762,39 +762,39 @@
                 <w:szCs w:val="22"/>
                 <w:color w:val="000000"/>
               </w:rPr>
-              <w:t xml:space="preserve">28,958</w:t>
-            </w:r>
-          </w:p>
-        </w:tc>
-        <w:tc>
-          <w:tcPr>
-            <w:tcBorders>
-              <w:bottom w:val="single" w:sz="4" w:space="0" w:color="666666"/>
-              <w:top w:val="single" w:sz="4" w:space="0" w:color="666666"/>
-            </w:tcBorders>
-            <w:shd w:val="clear" w:color="auto" w:fill="FFFFFF"/>
-            <w:tcMar>
-              <w:top w:w="0" w:type="dxa"/>
-              <w:bottom w:w="0" w:type="dxa"/>
-              <w:left w:w="0" w:type="dxa"/>
-              <w:right w:w="0" w:type="dxa"/>
-            </w:tcMar>
-            <w:vAlign w:val="center"/>
-          </w:tcPr>
-          <w:p>
-            <w:pPr>
-              <w:jc w:val="right"/>
-              <w:spacing w:after="100" w:before="100" w:line="240"/>
-              <w:ind w:firstLine="0" w:left="100" w:right="100"/>
-            </w:pPr>
-            <w:r xmlns:w="http://schemas.openxmlformats.org/wordprocessingml/2006/main" xmlns:wp="http://schemas.openxmlformats.org/drawingml/2006/wordprocessingDrawing" xmlns:r="http://schemas.openxmlformats.org/officeDocument/2006/relationships" xmlns:w14="http://schemas.microsoft.com/office/word/2010/wordml">
-              <w:rPr>
-                <w:rFonts w:ascii="Helvetica" w:hAnsi="Helvetica" w:eastAsia="Helvetica" w:cs="Helvetica"/>
-                <w:sz w:val="22"/>
-                <w:szCs w:val="22"/>
-                <w:color w:val="000000"/>
-              </w:rPr>
-              <w:t xml:space="preserve">-845.65</w:t>
+              <w:t xml:space="preserve">29,032</w:t>
+            </w:r>
+          </w:p>
+        </w:tc>
+        <w:tc>
+          <w:tcPr>
+            <w:tcBorders>
+              <w:bottom w:val="single" w:sz="4" w:space="0" w:color="666666"/>
+              <w:top w:val="single" w:sz="4" w:space="0" w:color="666666"/>
+            </w:tcBorders>
+            <w:shd w:val="clear" w:color="auto" w:fill="FFFFFF"/>
+            <w:tcMar>
+              <w:top w:w="0" w:type="dxa"/>
+              <w:bottom w:w="0" w:type="dxa"/>
+              <w:left w:w="0" w:type="dxa"/>
+              <w:right w:w="0" w:type="dxa"/>
+            </w:tcMar>
+            <w:vAlign w:val="center"/>
+          </w:tcPr>
+          <w:p>
+            <w:pPr>
+              <w:jc w:val="right"/>
+              <w:spacing w:after="100" w:before="100" w:line="240"/>
+              <w:ind w:firstLine="0" w:left="100" w:right="100"/>
+            </w:pPr>
+            <w:r xmlns:w="http://schemas.openxmlformats.org/wordprocessingml/2006/main" xmlns:wp="http://schemas.openxmlformats.org/drawingml/2006/wordprocessingDrawing" xmlns:r="http://schemas.openxmlformats.org/officeDocument/2006/relationships" xmlns:w14="http://schemas.microsoft.com/office/word/2010/wordml">
+              <w:rPr>
+                <w:rFonts w:ascii="Helvetica" w:hAnsi="Helvetica" w:eastAsia="Helvetica" w:cs="Helvetica"/>
+                <w:sz w:val="22"/>
+                <w:szCs w:val="22"/>
+                <w:color w:val="000000"/>
+              </w:rPr>
+              <w:t xml:space="preserve">357.61</w:t>
             </w:r>
           </w:p>
         </w:tc>
@@ -920,39 +920,39 @@
                 <w:szCs w:val="22"/>
                 <w:color w:val="000000"/>
               </w:rPr>
-              <w:t xml:space="preserve">21,182</w:t>
-            </w:r>
-          </w:p>
-        </w:tc>
-        <w:tc>
-          <w:tcPr>
-            <w:tcBorders>
-              <w:bottom w:val="single" w:sz="4" w:space="0" w:color="666666"/>
-              <w:top w:val="single" w:sz="4" w:space="0" w:color="666666"/>
-            </w:tcBorders>
-            <w:shd w:val="clear" w:color="auto" w:fill="FFFFFF"/>
-            <w:tcMar>
-              <w:top w:w="0" w:type="dxa"/>
-              <w:bottom w:w="0" w:type="dxa"/>
-              <w:left w:w="0" w:type="dxa"/>
-              <w:right w:w="0" w:type="dxa"/>
-            </w:tcMar>
-            <w:vAlign w:val="center"/>
-          </w:tcPr>
-          <w:p>
-            <w:pPr>
-              <w:jc w:val="right"/>
-              <w:spacing w:after="100" w:before="100" w:line="240"/>
-              <w:ind w:firstLine="0" w:left="100" w:right="100"/>
-            </w:pPr>
-            <w:r xmlns:w="http://schemas.openxmlformats.org/wordprocessingml/2006/main" xmlns:wp="http://schemas.openxmlformats.org/drawingml/2006/wordprocessingDrawing" xmlns:r="http://schemas.openxmlformats.org/officeDocument/2006/relationships" xmlns:w14="http://schemas.microsoft.com/office/word/2010/wordml">
-              <w:rPr>
-                <w:rFonts w:ascii="Helvetica" w:hAnsi="Helvetica" w:eastAsia="Helvetica" w:cs="Helvetica"/>
-                <w:sz w:val="22"/>
-                <w:szCs w:val="22"/>
-                <w:color w:val="000000"/>
-              </w:rPr>
-              <w:t xml:space="preserve">43</w:t>
+              <w:t xml:space="preserve">21,248</w:t>
+            </w:r>
+          </w:p>
+        </w:tc>
+        <w:tc>
+          <w:tcPr>
+            <w:tcBorders>
+              <w:bottom w:val="single" w:sz="4" w:space="0" w:color="666666"/>
+              <w:top w:val="single" w:sz="4" w:space="0" w:color="666666"/>
+            </w:tcBorders>
+            <w:shd w:val="clear" w:color="auto" w:fill="FFFFFF"/>
+            <w:tcMar>
+              <w:top w:w="0" w:type="dxa"/>
+              <w:bottom w:w="0" w:type="dxa"/>
+              <w:left w:w="0" w:type="dxa"/>
+              <w:right w:w="0" w:type="dxa"/>
+            </w:tcMar>
+            <w:vAlign w:val="center"/>
+          </w:tcPr>
+          <w:p>
+            <w:pPr>
+              <w:jc w:val="right"/>
+              <w:spacing w:after="100" w:before="100" w:line="240"/>
+              <w:ind w:firstLine="0" w:left="100" w:right="100"/>
+            </w:pPr>
+            <w:r xmlns:w="http://schemas.openxmlformats.org/wordprocessingml/2006/main" xmlns:wp="http://schemas.openxmlformats.org/drawingml/2006/wordprocessingDrawing" xmlns:r="http://schemas.openxmlformats.org/officeDocument/2006/relationships" xmlns:w14="http://schemas.microsoft.com/office/word/2010/wordml">
+              <w:rPr>
+                <w:rFonts w:ascii="Helvetica" w:hAnsi="Helvetica" w:eastAsia="Helvetica" w:cs="Helvetica"/>
+                <w:sz w:val="22"/>
+                <w:szCs w:val="22"/>
+                <w:color w:val="000000"/>
+              </w:rPr>
+              <w:t xml:space="preserve">46</w:t>
             </w:r>
           </w:p>
         </w:tc>
@@ -1016,39 +1016,39 @@
                 <w:szCs w:val="22"/>
                 <w:color w:val="000000"/>
               </w:rPr>
-              <w:t xml:space="preserve">29,365</w:t>
-            </w:r>
-          </w:p>
-        </w:tc>
-        <w:tc>
-          <w:tcPr>
-            <w:tcBorders>
-              <w:bottom w:val="single" w:sz="4" w:space="0" w:color="666666"/>
-              <w:top w:val="single" w:sz="4" w:space="0" w:color="666666"/>
-            </w:tcBorders>
-            <w:shd w:val="clear" w:color="auto" w:fill="FFFFFF"/>
-            <w:tcMar>
-              <w:top w:w="0" w:type="dxa"/>
-              <w:bottom w:w="0" w:type="dxa"/>
-              <w:left w:w="0" w:type="dxa"/>
-              <w:right w:w="0" w:type="dxa"/>
-            </w:tcMar>
-            <w:vAlign w:val="center"/>
-          </w:tcPr>
-          <w:p>
-            <w:pPr>
-              <w:jc w:val="right"/>
-              <w:spacing w:after="100" w:before="100" w:line="240"/>
-              <w:ind w:firstLine="0" w:left="100" w:right="100"/>
-            </w:pPr>
-            <w:r xmlns:w="http://schemas.openxmlformats.org/wordprocessingml/2006/main" xmlns:wp="http://schemas.openxmlformats.org/drawingml/2006/wordprocessingDrawing" xmlns:r="http://schemas.openxmlformats.org/officeDocument/2006/relationships" xmlns:w14="http://schemas.microsoft.com/office/word/2010/wordml">
-              <w:rPr>
-                <w:rFonts w:ascii="Helvetica" w:hAnsi="Helvetica" w:eastAsia="Helvetica" w:cs="Helvetica"/>
-                <w:sz w:val="22"/>
-                <w:szCs w:val="22"/>
-                <w:color w:val="000000"/>
-              </w:rPr>
-              <w:t xml:space="preserve">-438.54</w:t>
+              <w:t xml:space="preserve">29,449</w:t>
+            </w:r>
+          </w:p>
+        </w:tc>
+        <w:tc>
+          <w:tcPr>
+            <w:tcBorders>
+              <w:bottom w:val="single" w:sz="4" w:space="0" w:color="666666"/>
+              <w:top w:val="single" w:sz="4" w:space="0" w:color="666666"/>
+            </w:tcBorders>
+            <w:shd w:val="clear" w:color="auto" w:fill="FFFFFF"/>
+            <w:tcMar>
+              <w:top w:w="0" w:type="dxa"/>
+              <w:bottom w:w="0" w:type="dxa"/>
+              <w:left w:w="0" w:type="dxa"/>
+              <w:right w:w="0" w:type="dxa"/>
+            </w:tcMar>
+            <w:vAlign w:val="center"/>
+          </w:tcPr>
+          <w:p>
+            <w:pPr>
+              <w:jc w:val="right"/>
+              <w:spacing w:after="100" w:before="100" w:line="240"/>
+              <w:ind w:firstLine="0" w:left="100" w:right="100"/>
+            </w:pPr>
+            <w:r xmlns:w="http://schemas.openxmlformats.org/wordprocessingml/2006/main" xmlns:wp="http://schemas.openxmlformats.org/drawingml/2006/wordprocessingDrawing" xmlns:r="http://schemas.openxmlformats.org/officeDocument/2006/relationships" xmlns:w14="http://schemas.microsoft.com/office/word/2010/wordml">
+              <w:rPr>
+                <w:rFonts w:ascii="Helvetica" w:hAnsi="Helvetica" w:eastAsia="Helvetica" w:cs="Helvetica"/>
+                <w:sz w:val="22"/>
+                <w:szCs w:val="22"/>
+                <w:color w:val="000000"/>
+              </w:rPr>
+              <w:t xml:space="preserve">775.24</w:t>
             </w:r>
           </w:p>
         </w:tc>
@@ -1174,7 +1174,7 @@
                 <w:szCs w:val="22"/>
                 <w:color w:val="000000"/>
               </w:rPr>
-              <w:t xml:space="preserve">21,182</w:t>
+              <w:t xml:space="preserve">21,248</w:t>
             </w:r>
           </w:p>
         </w:tc>
@@ -1206,7 +1206,7 @@
                 <w:szCs w:val="22"/>
                 <w:color w:val="000000"/>
               </w:rPr>
-              <w:t xml:space="preserve">43</w:t>
+              <w:t xml:space="preserve">46</w:t>
             </w:r>
           </w:p>
         </w:tc>
@@ -1270,7 +1270,7 @@
                 <w:szCs w:val="22"/>
                 <w:color w:val="000000"/>
               </w:rPr>
-              <w:t xml:space="preserve">29,804</w:t>
+              <w:t xml:space="preserve">29,887</w:t>
             </w:r>
           </w:p>
         </w:tc>
@@ -1302,7 +1302,7 @@
                 <w:szCs w:val="22"/>
                 <w:color w:val="000000"/>
               </w:rPr>
-              <w:t xml:space="preserve">0.00</w:t>
+              <w:t xml:space="preserve">1,213.17</w:t>
             </w:r>
           </w:p>
         </w:tc>
@@ -1428,7 +1428,7 @@
                 <w:szCs w:val="22"/>
                 <w:color w:val="000000"/>
               </w:rPr>
-              <w:t xml:space="preserve">18,235</w:t>
+              <w:t xml:space="preserve">18,286</w:t>
             </w:r>
           </w:p>
         </w:tc>
@@ -1460,7 +1460,7 @@
                 <w:szCs w:val="22"/>
                 <w:color w:val="000000"/>
               </w:rPr>
-              <w:t xml:space="preserve">43</w:t>
+              <w:t xml:space="preserve">46</w:t>
             </w:r>
           </w:p>
         </w:tc>
@@ -1492,7 +1492,7 @@
                 <w:szCs w:val="22"/>
                 <w:color w:val="000000"/>
               </w:rPr>
-              <w:t xml:space="preserve">0.08</w:t>
+              <w:t xml:space="preserve">0.09</w:t>
             </w:r>
           </w:p>
         </w:tc>
@@ -1524,7 +1524,7 @@
                 <w:szCs w:val="22"/>
                 <w:color w:val="000000"/>
               </w:rPr>
-              <w:t xml:space="preserve">46,950</w:t>
+              <w:t xml:space="preserve">47,059</w:t>
             </w:r>
           </w:p>
         </w:tc>
@@ -1556,7 +1556,7 @@
                 <w:szCs w:val="22"/>
                 <w:color w:val="000000"/>
               </w:rPr>
-              <w:t xml:space="preserve">-834.37</w:t>
+              <w:t xml:space="preserve">0.00</w:t>
             </w:r>
           </w:p>
         </w:tc>
@@ -1682,39 +1682,39 @@
                 <w:szCs w:val="22"/>
                 <w:color w:val="000000"/>
               </w:rPr>
-              <w:t xml:space="preserve">18,235</w:t>
-            </w:r>
-          </w:p>
-        </w:tc>
-        <w:tc>
-          <w:tcPr>
-            <w:tcBorders>
-              <w:bottom w:val="single" w:sz="4" w:space="0" w:color="666666"/>
-              <w:top w:val="single" w:sz="4" w:space="0" w:color="666666"/>
-            </w:tcBorders>
-            <w:shd w:val="clear" w:color="auto" w:fill="FFFFFF"/>
-            <w:tcMar>
-              <w:top w:w="0" w:type="dxa"/>
-              <w:bottom w:w="0" w:type="dxa"/>
-              <w:left w:w="0" w:type="dxa"/>
-              <w:right w:w="0" w:type="dxa"/>
-            </w:tcMar>
-            <w:vAlign w:val="center"/>
-          </w:tcPr>
-          <w:p>
-            <w:pPr>
-              <w:jc w:val="right"/>
-              <w:spacing w:after="100" w:before="100" w:line="240"/>
-              <w:ind w:firstLine="0" w:left="100" w:right="100"/>
-            </w:pPr>
-            <w:r xmlns:w="http://schemas.openxmlformats.org/wordprocessingml/2006/main" xmlns:wp="http://schemas.openxmlformats.org/drawingml/2006/wordprocessingDrawing" xmlns:r="http://schemas.openxmlformats.org/officeDocument/2006/relationships" xmlns:w14="http://schemas.microsoft.com/office/word/2010/wordml">
-              <w:rPr>
-                <w:rFonts w:ascii="Helvetica" w:hAnsi="Helvetica" w:eastAsia="Helvetica" w:cs="Helvetica"/>
-                <w:sz w:val="22"/>
-                <w:szCs w:val="22"/>
-                <w:color w:val="000000"/>
-              </w:rPr>
-              <w:t xml:space="preserve">43</w:t>
+              <w:t xml:space="preserve">18,286</w:t>
+            </w:r>
+          </w:p>
+        </w:tc>
+        <w:tc>
+          <w:tcPr>
+            <w:tcBorders>
+              <w:bottom w:val="single" w:sz="4" w:space="0" w:color="666666"/>
+              <w:top w:val="single" w:sz="4" w:space="0" w:color="666666"/>
+            </w:tcBorders>
+            <w:shd w:val="clear" w:color="auto" w:fill="FFFFFF"/>
+            <w:tcMar>
+              <w:top w:w="0" w:type="dxa"/>
+              <w:bottom w:w="0" w:type="dxa"/>
+              <w:left w:w="0" w:type="dxa"/>
+              <w:right w:w="0" w:type="dxa"/>
+            </w:tcMar>
+            <w:vAlign w:val="center"/>
+          </w:tcPr>
+          <w:p>
+            <w:pPr>
+              <w:jc w:val="right"/>
+              <w:spacing w:after="100" w:before="100" w:line="240"/>
+              <w:ind w:firstLine="0" w:left="100" w:right="100"/>
+            </w:pPr>
+            <w:r xmlns:w="http://schemas.openxmlformats.org/wordprocessingml/2006/main" xmlns:wp="http://schemas.openxmlformats.org/drawingml/2006/wordprocessingDrawing" xmlns:r="http://schemas.openxmlformats.org/officeDocument/2006/relationships" xmlns:w14="http://schemas.microsoft.com/office/word/2010/wordml">
+              <w:rPr>
+                <w:rFonts w:ascii="Helvetica" w:hAnsi="Helvetica" w:eastAsia="Helvetica" w:cs="Helvetica"/>
+                <w:sz w:val="22"/>
+                <w:szCs w:val="22"/>
+                <w:color w:val="000000"/>
+              </w:rPr>
+              <w:t xml:space="preserve">46</w:t>
             </w:r>
           </w:p>
         </w:tc>
@@ -1778,39 +1778,39 @@
                 <w:szCs w:val="22"/>
                 <w:color w:val="000000"/>
               </w:rPr>
-              <w:t xml:space="preserve">47,276</w:t>
-            </w:r>
-          </w:p>
-        </w:tc>
-        <w:tc>
-          <w:tcPr>
-            <w:tcBorders>
-              <w:bottom w:val="single" w:sz="4" w:space="0" w:color="666666"/>
-              <w:top w:val="single" w:sz="4" w:space="0" w:color="666666"/>
-            </w:tcBorders>
-            <w:shd w:val="clear" w:color="auto" w:fill="FFFFFF"/>
-            <w:tcMar>
-              <w:top w:w="0" w:type="dxa"/>
-              <w:bottom w:w="0" w:type="dxa"/>
-              <w:left w:w="0" w:type="dxa"/>
-              <w:right w:w="0" w:type="dxa"/>
-            </w:tcMar>
-            <w:vAlign w:val="center"/>
-          </w:tcPr>
-          <w:p>
-            <w:pPr>
-              <w:jc w:val="right"/>
-              <w:spacing w:after="100" w:before="100" w:line="240"/>
-              <w:ind w:firstLine="0" w:left="100" w:right="100"/>
-            </w:pPr>
-            <w:r xmlns:w="http://schemas.openxmlformats.org/wordprocessingml/2006/main" xmlns:wp="http://schemas.openxmlformats.org/drawingml/2006/wordprocessingDrawing" xmlns:r="http://schemas.openxmlformats.org/officeDocument/2006/relationships" xmlns:w14="http://schemas.microsoft.com/office/word/2010/wordml">
-              <w:rPr>
-                <w:rFonts w:ascii="Helvetica" w:hAnsi="Helvetica" w:eastAsia="Helvetica" w:cs="Helvetica"/>
-                <w:sz w:val="22"/>
-                <w:szCs w:val="22"/>
-                <w:color w:val="000000"/>
-              </w:rPr>
-              <w:t xml:space="preserve">-508.00</w:t>
+              <w:t xml:space="preserve">47,388</w:t>
+            </w:r>
+          </w:p>
+        </w:tc>
+        <w:tc>
+          <w:tcPr>
+            <w:tcBorders>
+              <w:bottom w:val="single" w:sz="4" w:space="0" w:color="666666"/>
+              <w:top w:val="single" w:sz="4" w:space="0" w:color="666666"/>
+            </w:tcBorders>
+            <w:shd w:val="clear" w:color="auto" w:fill="FFFFFF"/>
+            <w:tcMar>
+              <w:top w:w="0" w:type="dxa"/>
+              <w:bottom w:w="0" w:type="dxa"/>
+              <w:left w:w="0" w:type="dxa"/>
+              <w:right w:w="0" w:type="dxa"/>
+            </w:tcMar>
+            <w:vAlign w:val="center"/>
+          </w:tcPr>
+          <w:p>
+            <w:pPr>
+              <w:jc w:val="right"/>
+              <w:spacing w:after="100" w:before="100" w:line="240"/>
+              <w:ind w:firstLine="0" w:left="100" w:right="100"/>
+            </w:pPr>
+            <w:r xmlns:w="http://schemas.openxmlformats.org/wordprocessingml/2006/main" xmlns:wp="http://schemas.openxmlformats.org/drawingml/2006/wordprocessingDrawing" xmlns:r="http://schemas.openxmlformats.org/officeDocument/2006/relationships" xmlns:w14="http://schemas.microsoft.com/office/word/2010/wordml">
+              <w:rPr>
+                <w:rFonts w:ascii="Helvetica" w:hAnsi="Helvetica" w:eastAsia="Helvetica" w:cs="Helvetica"/>
+                <w:sz w:val="22"/>
+                <w:szCs w:val="22"/>
+                <w:color w:val="000000"/>
+              </w:rPr>
+              <w:t xml:space="preserve">328.67</w:t>
             </w:r>
           </w:p>
         </w:tc>
@@ -1936,39 +1936,39 @@
                 <w:szCs w:val="22"/>
                 <w:color w:val="000000"/>
               </w:rPr>
-              <w:t xml:space="preserve">18,235</w:t>
-            </w:r>
-          </w:p>
-        </w:tc>
-        <w:tc>
-          <w:tcPr>
-            <w:tcBorders>
-              <w:bottom w:val="single" w:sz="4" w:space="0" w:color="666666"/>
-              <w:top w:val="single" w:sz="4" w:space="0" w:color="666666"/>
-            </w:tcBorders>
-            <w:shd w:val="clear" w:color="auto" w:fill="FFFFFF"/>
-            <w:tcMar>
-              <w:top w:w="0" w:type="dxa"/>
-              <w:bottom w:w="0" w:type="dxa"/>
-              <w:left w:w="0" w:type="dxa"/>
-              <w:right w:w="0" w:type="dxa"/>
-            </w:tcMar>
-            <w:vAlign w:val="center"/>
-          </w:tcPr>
-          <w:p>
-            <w:pPr>
-              <w:jc w:val="right"/>
-              <w:spacing w:after="100" w:before="100" w:line="240"/>
-              <w:ind w:firstLine="0" w:left="100" w:right="100"/>
-            </w:pPr>
-            <w:r xmlns:w="http://schemas.openxmlformats.org/wordprocessingml/2006/main" xmlns:wp="http://schemas.openxmlformats.org/drawingml/2006/wordprocessingDrawing" xmlns:r="http://schemas.openxmlformats.org/officeDocument/2006/relationships" xmlns:w14="http://schemas.microsoft.com/office/word/2010/wordml">
-              <w:rPr>
-                <w:rFonts w:ascii="Helvetica" w:hAnsi="Helvetica" w:eastAsia="Helvetica" w:cs="Helvetica"/>
-                <w:sz w:val="22"/>
-                <w:szCs w:val="22"/>
-                <w:color w:val="000000"/>
-              </w:rPr>
-              <w:t xml:space="preserve">43</w:t>
+              <w:t xml:space="preserve">18,286</w:t>
+            </w:r>
+          </w:p>
+        </w:tc>
+        <w:tc>
+          <w:tcPr>
+            <w:tcBorders>
+              <w:bottom w:val="single" w:sz="4" w:space="0" w:color="666666"/>
+              <w:top w:val="single" w:sz="4" w:space="0" w:color="666666"/>
+            </w:tcBorders>
+            <w:shd w:val="clear" w:color="auto" w:fill="FFFFFF"/>
+            <w:tcMar>
+              <w:top w:w="0" w:type="dxa"/>
+              <w:bottom w:w="0" w:type="dxa"/>
+              <w:left w:w="0" w:type="dxa"/>
+              <w:right w:w="0" w:type="dxa"/>
+            </w:tcMar>
+            <w:vAlign w:val="center"/>
+          </w:tcPr>
+          <w:p>
+            <w:pPr>
+              <w:jc w:val="right"/>
+              <w:spacing w:after="100" w:before="100" w:line="240"/>
+              <w:ind w:firstLine="0" w:left="100" w:right="100"/>
+            </w:pPr>
+            <w:r xmlns:w="http://schemas.openxmlformats.org/wordprocessingml/2006/main" xmlns:wp="http://schemas.openxmlformats.org/drawingml/2006/wordprocessingDrawing" xmlns:r="http://schemas.openxmlformats.org/officeDocument/2006/relationships" xmlns:w14="http://schemas.microsoft.com/office/word/2010/wordml">
+              <w:rPr>
+                <w:rFonts w:ascii="Helvetica" w:hAnsi="Helvetica" w:eastAsia="Helvetica" w:cs="Helvetica"/>
+                <w:sz w:val="22"/>
+                <w:szCs w:val="22"/>
+                <w:color w:val="000000"/>
+              </w:rPr>
+              <w:t xml:space="preserve">46</w:t>
             </w:r>
           </w:p>
         </w:tc>
@@ -2032,39 +2032,39 @@
                 <w:szCs w:val="22"/>
                 <w:color w:val="000000"/>
               </w:rPr>
-              <w:t xml:space="preserve">47,418</w:t>
-            </w:r>
-          </w:p>
-        </w:tc>
-        <w:tc>
-          <w:tcPr>
-            <w:tcBorders>
-              <w:bottom w:val="single" w:sz="4" w:space="0" w:color="666666"/>
-              <w:top w:val="single" w:sz="4" w:space="0" w:color="666666"/>
-            </w:tcBorders>
-            <w:shd w:val="clear" w:color="auto" w:fill="FFFFFF"/>
-            <w:tcMar>
-              <w:top w:w="0" w:type="dxa"/>
-              <w:bottom w:w="0" w:type="dxa"/>
-              <w:left w:w="0" w:type="dxa"/>
-              <w:right w:w="0" w:type="dxa"/>
-            </w:tcMar>
-            <w:vAlign w:val="center"/>
-          </w:tcPr>
-          <w:p>
-            <w:pPr>
-              <w:jc w:val="right"/>
-              <w:spacing w:after="100" w:before="100" w:line="240"/>
-              <w:ind w:firstLine="0" w:left="100" w:right="100"/>
-            </w:pPr>
-            <w:r xmlns:w="http://schemas.openxmlformats.org/wordprocessingml/2006/main" xmlns:wp="http://schemas.openxmlformats.org/drawingml/2006/wordprocessingDrawing" xmlns:r="http://schemas.openxmlformats.org/officeDocument/2006/relationships" xmlns:w14="http://schemas.microsoft.com/office/word/2010/wordml">
-              <w:rPr>
-                <w:rFonts w:ascii="Helvetica" w:hAnsi="Helvetica" w:eastAsia="Helvetica" w:cs="Helvetica"/>
-                <w:sz w:val="22"/>
-                <w:szCs w:val="22"/>
-                <w:color w:val="000000"/>
-              </w:rPr>
-              <w:t xml:space="preserve">-365.72</w:t>
+              <w:t xml:space="preserve">47,532</w:t>
+            </w:r>
+          </w:p>
+        </w:tc>
+        <w:tc>
+          <w:tcPr>
+            <w:tcBorders>
+              <w:bottom w:val="single" w:sz="4" w:space="0" w:color="666666"/>
+              <w:top w:val="single" w:sz="4" w:space="0" w:color="666666"/>
+            </w:tcBorders>
+            <w:shd w:val="clear" w:color="auto" w:fill="FFFFFF"/>
+            <w:tcMar>
+              <w:top w:w="0" w:type="dxa"/>
+              <w:bottom w:w="0" w:type="dxa"/>
+              <w:left w:w="0" w:type="dxa"/>
+              <w:right w:w="0" w:type="dxa"/>
+            </w:tcMar>
+            <w:vAlign w:val="center"/>
+          </w:tcPr>
+          <w:p>
+            <w:pPr>
+              <w:jc w:val="right"/>
+              <w:spacing w:after="100" w:before="100" w:line="240"/>
+              <w:ind w:firstLine="0" w:left="100" w:right="100"/>
+            </w:pPr>
+            <w:r xmlns:w="http://schemas.openxmlformats.org/wordprocessingml/2006/main" xmlns:wp="http://schemas.openxmlformats.org/drawingml/2006/wordprocessingDrawing" xmlns:r="http://schemas.openxmlformats.org/officeDocument/2006/relationships" xmlns:w14="http://schemas.microsoft.com/office/word/2010/wordml">
+              <w:rPr>
+                <w:rFonts w:ascii="Helvetica" w:hAnsi="Helvetica" w:eastAsia="Helvetica" w:cs="Helvetica"/>
+                <w:sz w:val="22"/>
+                <w:szCs w:val="22"/>
+                <w:color w:val="000000"/>
+              </w:rPr>
+              <w:t xml:space="preserve">473.24</w:t>
             </w:r>
           </w:p>
         </w:tc>
@@ -2190,7 +2190,7 @@
                 <w:szCs w:val="22"/>
                 <w:color w:val="000000"/>
               </w:rPr>
-              <w:t xml:space="preserve">18,235</w:t>
+              <w:t xml:space="preserve">18,286</w:t>
             </w:r>
           </w:p>
         </w:tc>
@@ -2222,7 +2222,7 @@
                 <w:szCs w:val="22"/>
                 <w:color w:val="000000"/>
               </w:rPr>
-              <w:t xml:space="preserve">43</w:t>
+              <w:t xml:space="preserve">46</w:t>
             </w:r>
           </w:p>
         </w:tc>
@@ -2286,7 +2286,7 @@
                 <w:szCs w:val="22"/>
                 <w:color w:val="000000"/>
               </w:rPr>
-              <w:t xml:space="preserve">47,784</w:t>
+              <w:t xml:space="preserve">47,901</w:t>
             </w:r>
           </w:p>
         </w:tc>
@@ -2318,7 +2318,7 @@
                 <w:szCs w:val="22"/>
                 <w:color w:val="000000"/>
               </w:rPr>
-              <w:t xml:space="preserve">0.00</w:t>
+              <w:t xml:space="preserve">842.04</w:t>
             </w:r>
           </w:p>
         </w:tc>
@@ -2581,7 +2581,7 @@
                 <w:szCs w:val="22"/>
                 <w:color w:val="000000"/>
               </w:rPr>
-              <w:t xml:space="preserve">-1,206.71</w:t>
+              <w:t xml:space="preserve">0.00</w:t>
             </w:r>
           </w:p>
         </w:tc>
@@ -2835,7 +2835,7 @@
                 <w:szCs w:val="22"/>
                 <w:color w:val="000000"/>
               </w:rPr>
-              <w:t xml:space="preserve">-866.77</w:t>
+              <w:t xml:space="preserve">339.94</w:t>
             </w:r>
           </w:p>
         </w:tc>
@@ -3089,7 +3089,7 @@
                 <w:szCs w:val="22"/>
                 <w:color w:val="000000"/>
               </w:rPr>
-              <w:t xml:space="preserve">-440.74</w:t>
+              <w:t xml:space="preserve">765.97</w:t>
             </w:r>
           </w:p>
         </w:tc>
@@ -3343,7 +3343,7 @@
                 <w:szCs w:val="22"/>
                 <w:color w:val="000000"/>
               </w:rPr>
-              <w:t xml:space="preserve">0.00</w:t>
+              <w:t xml:space="preserve">1,206.71</w:t>
             </w:r>
           </w:p>
         </w:tc>
@@ -3597,7 +3597,7 @@
                 <w:szCs w:val="22"/>
                 <w:color w:val="000000"/>
               </w:rPr>
-              <w:t xml:space="preserve">-841.90</w:t>
+              <w:t xml:space="preserve">0.00</w:t>
             </w:r>
           </w:p>
         </w:tc>
@@ -3851,7 +3851,7 @@
                 <w:szCs w:val="22"/>
                 <w:color w:val="000000"/>
               </w:rPr>
-              <w:t xml:space="preserve">-534.94</w:t>
+              <w:t xml:space="preserve">306.95</w:t>
             </w:r>
           </w:p>
         </w:tc>
@@ -4105,7 +4105,7 @@
                 <w:szCs w:val="22"/>
                 <w:color w:val="000000"/>
               </w:rPr>
-              <w:t xml:space="preserve">-362.98</w:t>
+              <w:t xml:space="preserve">478.91</w:t>
             </w:r>
           </w:p>
         </w:tc>
@@ -4359,7 +4359,7 @@
                 <w:szCs w:val="22"/>
                 <w:color w:val="000000"/>
               </w:rPr>
-              <w:t xml:space="preserve">0.00</w:t>
+              <w:t xml:space="preserve">841.90</w:t>
             </w:r>
           </w:p>
         </w:tc>
@@ -4622,7 +4622,7 @@
                 <w:szCs w:val="22"/>
                 <w:color w:val="000000"/>
               </w:rPr>
-              <w:t xml:space="preserve">-1,221.93</w:t>
+              <w:t xml:space="preserve">0.00</w:t>
             </w:r>
           </w:p>
         </w:tc>
@@ -4876,7 +4876,7 @@
                 <w:szCs w:val="22"/>
                 <w:color w:val="000000"/>
               </w:rPr>
-              <w:t xml:space="preserve">-874.78</w:t>
+              <w:t xml:space="preserve">347.16</w:t>
             </w:r>
           </w:p>
         </w:tc>
@@ -5130,7 +5130,7 @@
                 <w:szCs w:val="22"/>
                 <w:color w:val="000000"/>
               </w:rPr>
-              <w:t xml:space="preserve">-440.84</w:t>
+              <w:t xml:space="preserve">781.10</w:t>
             </w:r>
           </w:p>
         </w:tc>
@@ -5384,7 +5384,7 @@
                 <w:szCs w:val="22"/>
                 <w:color w:val="000000"/>
               </w:rPr>
-              <w:t xml:space="preserve">0.00</w:t>
+              <w:t xml:space="preserve">1,221.93</w:t>
             </w:r>
           </w:p>
         </w:tc>
@@ -5638,7 +5638,7 @@
                 <w:szCs w:val="22"/>
                 <w:color w:val="000000"/>
               </w:rPr>
-              <w:t xml:space="preserve">-832.56</w:t>
+              <w:t xml:space="preserve">0.00</w:t>
             </w:r>
           </w:p>
         </w:tc>
@@ -5892,7 +5892,7 @@
                 <w:szCs w:val="22"/>
                 <w:color w:val="000000"/>
               </w:rPr>
-              <w:t xml:space="preserve">-550.48</w:t>
+              <w:t xml:space="preserve">282.08</w:t>
             </w:r>
           </w:p>
         </w:tc>
@@ -6146,7 +6146,7 @@
                 <w:szCs w:val="22"/>
                 <w:color w:val="000000"/>
               </w:rPr>
-              <w:t xml:space="preserve">-362.43</w:t>
+              <w:t xml:space="preserve">470.12</w:t>
             </w:r>
           </w:p>
         </w:tc>
@@ -6400,7 +6400,7 @@
                 <w:szCs w:val="22"/>
                 <w:color w:val="000000"/>
               </w:rPr>
-              <w:t xml:space="preserve">0.00</w:t>
+              <w:t xml:space="preserve">832.56</w:t>
             </w:r>
           </w:p>
         </w:tc>
@@ -6663,7 +6663,7 @@
                 <w:szCs w:val="22"/>
                 <w:color w:val="000000"/>
               </w:rPr>
-              <w:t xml:space="preserve">-1,050.10</w:t>
+              <w:t xml:space="preserve">0.00</w:t>
             </w:r>
           </w:p>
         </w:tc>
@@ -6917,7 +6917,7 @@
                 <w:szCs w:val="22"/>
                 <w:color w:val="000000"/>
               </w:rPr>
-              <w:t xml:space="preserve">-828.14</w:t>
+              <w:t xml:space="preserve">221.96</w:t>
             </w:r>
           </w:p>
         </w:tc>
@@ -7171,7 +7171,7 @@
                 <w:szCs w:val="22"/>
                 <w:color w:val="000000"/>
               </w:rPr>
-              <w:t xml:space="preserve">-399.02</w:t>
+              <w:t xml:space="preserve">651.08</w:t>
             </w:r>
           </w:p>
         </w:tc>
@@ -7425,7 +7425,7 @@
                 <w:szCs w:val="22"/>
                 <w:color w:val="000000"/>
               </w:rPr>
-              <w:t xml:space="preserve">0.00</w:t>
+              <w:t xml:space="preserve">1,050.10</w:t>
             </w:r>
           </w:p>
         </w:tc>
@@ -7679,7 +7679,7 @@
                 <w:szCs w:val="22"/>
                 <w:color w:val="000000"/>
               </w:rPr>
-              <w:t xml:space="preserve">-742.34</w:t>
+              <w:t xml:space="preserve">0.00</w:t>
             </w:r>
           </w:p>
         </w:tc>
@@ -7933,7 +7933,7 @@
                 <w:szCs w:val="22"/>
                 <w:color w:val="000000"/>
               </w:rPr>
-              <w:t xml:space="preserve">-532.76</w:t>
+              <w:t xml:space="preserve">209.58</w:t>
             </w:r>
           </w:p>
         </w:tc>
@@ -8187,7 +8187,7 @@
                 <w:szCs w:val="22"/>
                 <w:color w:val="000000"/>
               </w:rPr>
-              <w:t xml:space="preserve">-338.00</w:t>
+              <w:t xml:space="preserve">404.34</w:t>
             </w:r>
           </w:p>
         </w:tc>
@@ -8441,7 +8441,7 @@
                 <w:szCs w:val="22"/>
                 <w:color w:val="000000"/>
               </w:rPr>
-              <w:t xml:space="preserve">0.00</w:t>
+              <w:t xml:space="preserve">742.34</w:t>
             </w:r>
           </w:p>
         </w:tc>
@@ -8704,7 +8704,7 @@
                 <w:szCs w:val="22"/>
                 <w:color w:val="000000"/>
               </w:rPr>
-              <w:t xml:space="preserve">-942.84</w:t>
+              <w:t xml:space="preserve">0.00</w:t>
             </w:r>
           </w:p>
         </w:tc>
@@ -8958,7 +8958,7 @@
                 <w:szCs w:val="22"/>
                 <w:color w:val="000000"/>
               </w:rPr>
-              <w:t xml:space="preserve">-723.74</w:t>
+              <w:t xml:space="preserve">219.10</w:t>
             </w:r>
           </w:p>
         </w:tc>
@@ -9212,7 +9212,7 @@
                 <w:szCs w:val="22"/>
                 <w:color w:val="000000"/>
               </w:rPr>
-              <w:t xml:space="preserve">-379.57</w:t>
+              <w:t xml:space="preserve">563.27</w:t>
             </w:r>
           </w:p>
         </w:tc>
@@ -9466,7 +9466,7 @@
                 <w:szCs w:val="22"/>
                 <w:color w:val="000000"/>
               </w:rPr>
-              <w:t xml:space="preserve">0.00</w:t>
+              <w:t xml:space="preserve">942.84</w:t>
             </w:r>
           </w:p>
         </w:tc>
@@ -9720,7 +9720,7 @@
                 <w:szCs w:val="22"/>
                 <w:color w:val="000000"/>
               </w:rPr>
-              <w:t xml:space="preserve">-646.32</w:t>
+              <w:t xml:space="preserve">0.00</w:t>
             </w:r>
           </w:p>
         </w:tc>
@@ -9974,7 +9974,7 @@
                 <w:szCs w:val="22"/>
                 <w:color w:val="000000"/>
               </w:rPr>
-              <w:t xml:space="preserve">-437.64</w:t>
+              <w:t xml:space="preserve">208.68</w:t>
             </w:r>
           </w:p>
         </w:tc>
@@ -10228,7 +10228,7 @@
                 <w:szCs w:val="22"/>
                 <w:color w:val="000000"/>
               </w:rPr>
-              <w:t xml:space="preserve">-320.88</w:t>
+              <w:t xml:space="preserve">325.45</w:t>
             </w:r>
           </w:p>
         </w:tc>
@@ -10482,7 +10482,7 @@
                 <w:szCs w:val="22"/>
                 <w:color w:val="000000"/>
               </w:rPr>
-              <w:t xml:space="preserve">0.00</w:t>
+              <w:t xml:space="preserve">646.32</w:t>
             </w:r>
           </w:p>
         </w:tc>

</xml_diff>